<commit_message>
fix typo in IP address
</commit_message>
<xml_diff>
--- a/labmanual/WA101-06-Sockets-TLS.docx
+++ b/labmanual/WA101-06-Sockets-TLS.docx
@@ -6,8 +6,6 @@
       <w:pPr>
         <w:pStyle w:val="Heading1"/>
       </w:pPr>
-      <w:bookmarkStart w:id="0" w:name="_GoBack"/>
-      <w:bookmarkEnd w:id="0"/>
       <w:r>
         <w:t xml:space="preserve">Chapter </w:t>
       </w:r>
@@ -2261,7 +2259,7 @@
         <w:t xml:space="preserve"> </w:t>
       </w:r>
       <w:r>
-        <w:t>198.51.100.2</w:t>
+        <w:t>198.51.100.3</w:t>
       </w:r>
     </w:p>
     <w:p>
@@ -2419,8 +2417,10 @@
         <w:t xml:space="preserve"> </w:t>
       </w:r>
       <w:r>
-        <w:t>198.51.100.2</w:t>
-      </w:r>
+        <w:t>198.51.100.3</w:t>
+      </w:r>
+      <w:bookmarkStart w:id="0" w:name="_GoBack"/>
+      <w:bookmarkEnd w:id="0"/>
     </w:p>
     <w:p>
       <w:pPr>
@@ -2829,7 +2829,7 @@
                 <w:bCs/>
                 <w:noProof/>
               </w:rPr>
-              <w:t>1</w:t>
+              <w:t>10</w:t>
             </w:r>
             <w:r>
               <w:rPr>
@@ -7823,7 +7823,7 @@
   <w:style w:type="paragraph" w:default="1" w:styleId="Normal">
     <w:name w:val="Normal"/>
     <w:qFormat/>
-    <w:rsid w:val="00255081"/>
+    <w:rsid w:val="004A4D85"/>
   </w:style>
   <w:style w:type="paragraph" w:styleId="Heading1">
     <w:name w:val="heading 1"/>
@@ -7943,7 +7943,7 @@
     <w:uiPriority w:val="1"/>
     <w:semiHidden/>
     <w:unhideWhenUsed/>
-    <w:rsid w:val="00255081"/>
+    <w:rsid w:val="004A4D85"/>
   </w:style>
   <w:style w:type="table" w:default="1" w:styleId="TableNormal">
     <w:name w:val="Normal Table"/>
@@ -7965,7 +7965,7 @@
     <w:uiPriority w:val="99"/>
     <w:semiHidden/>
     <w:unhideWhenUsed/>
-    <w:rsid w:val="00255081"/>
+    <w:rsid w:val="004A4D85"/>
   </w:style>
   <w:style w:type="paragraph" w:styleId="ListParagraph">
     <w:name w:val="List Paragraph"/>
@@ -8752,7 +8752,7 @@
 </file>
 
 <file path=customXml/itemProps1.xml><?xml version="1.0" encoding="utf-8"?>
-<ds:datastoreItem xmlns:ds="http://schemas.openxmlformats.org/officeDocument/2006/customXml" ds:itemID="{3B4F5EF3-C57E-4942-9F1B-BBB1FA03856E}">
+<ds:datastoreItem xmlns:ds="http://schemas.openxmlformats.org/officeDocument/2006/customXml" ds:itemID="{F23C0580-1EBB-481D-A63F-0435FF2C524F}">
   <ds:schemaRefs>
     <ds:schemaRef ds:uri="http://schemas.openxmlformats.org/officeDocument/2006/bibliography"/>
   </ds:schemaRefs>

</xml_diff>

<commit_message>
Updates to the server
</commit_message>
<xml_diff>
--- a/labmanual/WA101-06-Sockets-TLS.docx
+++ b/labmanual/WA101-06-Sockets-TLS.docx
@@ -1,6 +1,6 @@
 
 <file path=word/document.xml><?xml version="1.0" encoding="utf-8"?>
-<w:document xmlns:wpc="http://schemas.microsoft.com/office/word/2010/wordprocessingCanvas" xmlns:mo="http://schemas.microsoft.com/office/mac/office/2008/main" xmlns:mc="http://schemas.openxmlformats.org/markup-compatibility/2006" xmlns:mv="urn:schemas-microsoft-com:mac:vml" xmlns:o="urn:schemas-microsoft-com:office:office" xmlns:r="http://schemas.openxmlformats.org/officeDocument/2006/relationships" xmlns:m="http://schemas.openxmlformats.org/officeDocument/2006/math" xmlns:v="urn:schemas-microsoft-com:vml" xmlns:wp14="http://schemas.microsoft.com/office/word/2010/wordprocessingDrawing" xmlns:wp="http://schemas.openxmlformats.org/drawingml/2006/wordprocessingDrawing" xmlns:w10="urn:schemas-microsoft-com:office:word" xmlns:w="http://schemas.openxmlformats.org/wordprocessingml/2006/main" xmlns:w14="http://schemas.microsoft.com/office/word/2010/wordml" xmlns:w15="http://schemas.microsoft.com/office/word/2012/wordml" xmlns:wpg="http://schemas.microsoft.com/office/word/2010/wordprocessingGroup" xmlns:wpi="http://schemas.microsoft.com/office/word/2010/wordprocessingInk" xmlns:wne="http://schemas.microsoft.com/office/word/2006/wordml" xmlns:wps="http://schemas.microsoft.com/office/word/2010/wordprocessingShape" mc:Ignorable="w14 w15 wp14">
+<w:document xmlns:wpc="http://schemas.microsoft.com/office/word/2010/wordprocessingCanvas" xmlns:mo="http://schemas.microsoft.com/office/mac/office/2008/main" xmlns:mc="http://schemas.openxmlformats.org/markup-compatibility/2006" xmlns:mv="urn:schemas-microsoft-com:mac:vml" xmlns:o="urn:schemas-microsoft-com:office:office" xmlns:r="http://schemas.openxmlformats.org/officeDocument/2006/relationships" xmlns:m="http://schemas.openxmlformats.org/officeDocument/2006/math" xmlns:v="urn:schemas-microsoft-com:vml" xmlns:wp14="http://schemas.microsoft.com/office/word/2010/wordprocessingDrawing" xmlns:wp="http://schemas.openxmlformats.org/drawingml/2006/wordprocessingDrawing" xmlns:w10="urn:schemas-microsoft-com:office:word" xmlns:w="http://schemas.openxmlformats.org/wordprocessingml/2006/main" xmlns:w14="http://schemas.microsoft.com/office/word/2010/wordml" xmlns:wpg="http://schemas.microsoft.com/office/word/2010/wordprocessingGroup" xmlns:wpi="http://schemas.microsoft.com/office/word/2010/wordprocessingInk" xmlns:wne="http://schemas.microsoft.com/office/word/2006/wordml" xmlns:wps="http://schemas.microsoft.com/office/word/2010/wordprocessingShape" mc:Ignorable="w14 wp14">
   <w:body>
     <w:p>
       <w:pPr>
@@ -111,7 +111,7 @@
       <w:r>
         <w:t xml:space="preserve">.  A Socket, or more properly a TCP Socket, is simply a reliable, ordered pipe between two devices on the internet.  To open a socket you need to specify the IP Address and </w:t>
       </w:r>
-      <w:hyperlink r:id="rId8" w:history="1">
+      <w:hyperlink r:id="rId9" w:history="1">
         <w:r>
           <w:rPr>
             <w:rStyle w:val="Hyperlink"/>
@@ -196,7 +196,7 @@
       <w:r>
         <w:t xml:space="preserve">There are a bunch of </w:t>
       </w:r>
-      <w:hyperlink r:id="rId9" w:history="1">
+      <w:hyperlink r:id="rId10" w:history="1">
         <w:r>
           <w:rPr>
             <w:rStyle w:val="Hyperlink"/>
@@ -949,7 +949,7 @@
                     <pic:cNvPicPr/>
                   </pic:nvPicPr>
                   <pic:blipFill>
-                    <a:blip r:embed="rId10"/>
+                    <a:blip r:embed="rId11"/>
                     <a:stretch>
                       <a:fillRect/>
                     </a:stretch>
@@ -1125,12 +1125,13 @@
         <w:ind w:left="1080"/>
       </w:pPr>
       <w:proofErr w:type="spellStart"/>
-      <w:r>
-        <w:t>wiced_tcp_create_</w:t>
-      </w:r>
       <w:proofErr w:type="gramStart"/>
       <w:r>
-        <w:t>socket</w:t>
+        <w:t>wiced</w:t>
+      </w:r>
+      <w:proofErr w:type="gramEnd"/>
+      <w:r>
+        <w:t>_tcp_create_socket</w:t>
       </w:r>
       <w:proofErr w:type="spellEnd"/>
       <w:r>
@@ -1142,11 +1143,7 @@
         </w:r>
       </w:ins>
       <w:r>
-        <w:t>&amp;</w:t>
-      </w:r>
-      <w:proofErr w:type="gramEnd"/>
-      <w:r>
-        <w:t>socket</w:t>
+        <w:t>&amp;socket</w:t>
       </w:r>
       <w:r>
         <w:t>,</w:t>
@@ -1201,12 +1198,13 @@
         <w:ind w:left="1080"/>
       </w:pPr>
       <w:proofErr w:type="spellStart"/>
-      <w:r>
-        <w:t>wiced_</w:t>
-      </w:r>
       <w:proofErr w:type="gramStart"/>
       <w:r>
-        <w:t>listen</w:t>
+        <w:t>wiced</w:t>
+      </w:r>
+      <w:proofErr w:type="gramEnd"/>
+      <w:r>
+        <w:t>_listen</w:t>
       </w:r>
       <w:proofErr w:type="spellEnd"/>
       <w:r>
@@ -1218,11 +1216,7 @@
         </w:r>
       </w:ins>
       <w:r>
-        <w:t>&amp;</w:t>
-      </w:r>
-      <w:proofErr w:type="gramEnd"/>
-      <w:r>
-        <w:t>socket, 27708</w:t>
+        <w:t>&amp;socket, 27708</w:t>
       </w:r>
       <w:ins w:id="71" w:author="Greg Landry" w:date="2016-11-02T17:24:00Z">
         <w:r>
@@ -1293,12 +1287,13 @@
         <w:ind w:left="1080"/>
       </w:pPr>
       <w:proofErr w:type="spellStart"/>
-      <w:r>
-        <w:t>wiced_tcp_</w:t>
-      </w:r>
       <w:proofErr w:type="gramStart"/>
       <w:r>
-        <w:t>accept</w:t>
+        <w:t>wiced</w:t>
+      </w:r>
+      <w:proofErr w:type="gramEnd"/>
+      <w:r>
+        <w:t>_tcp_accept</w:t>
       </w:r>
       <w:proofErr w:type="spellEnd"/>
       <w:r>
@@ -1310,11 +1305,7 @@
         </w:r>
       </w:ins>
       <w:r>
-        <w:t>&amp;</w:t>
-      </w:r>
-      <w:proofErr w:type="gramEnd"/>
-      <w:r>
-        <w:t>socket</w:t>
+        <w:t>&amp;socket</w:t>
       </w:r>
       <w:ins w:id="78" w:author="Greg Landry" w:date="2016-11-02T17:24:00Z">
         <w:r>
@@ -1462,12 +1453,13 @@
         <w:ind w:left="1080"/>
       </w:pPr>
       <w:proofErr w:type="spellStart"/>
-      <w:r>
-        <w:t>wiced_tcp_</w:t>
-      </w:r>
       <w:proofErr w:type="gramStart"/>
       <w:r>
-        <w:t>bind</w:t>
+        <w:t>wiced</w:t>
+      </w:r>
+      <w:proofErr w:type="gramEnd"/>
+      <w:r>
+        <w:t>_tcp_bind</w:t>
       </w:r>
       <w:proofErr w:type="spellEnd"/>
       <w:r>
@@ -1479,11 +1471,7 @@
         </w:r>
       </w:ins>
       <w:r>
-        <w:t>&amp;</w:t>
-      </w:r>
-      <w:proofErr w:type="gramEnd"/>
-      <w:r>
-        <w:t>socket,</w:t>
+        <w:t>&amp;socket,</w:t>
       </w:r>
       <w:ins w:id="90" w:author="Greg Landry" w:date="2016-11-02T17:24:00Z">
         <w:r>
@@ -1667,7 +1655,6 @@
       </w:pPr>
       <w:del w:id="108" w:author="Greg Landry" w:date="2016-11-02T17:07:00Z">
         <w:r>
-          <w:lastRenderedPageBreak/>
           <w:delText xml:space="preserve">  </w:delText>
         </w:r>
       </w:del>
@@ -1777,11 +1764,11 @@
         </w:pPrChange>
       </w:pPr>
       <w:r>
-        <w:t>SET_IPV4_</w:t>
+        <w:t>SET_IPV4_ADDRESS</w:t>
       </w:r>
       <w:proofErr w:type="gramStart"/>
       <w:r>
-        <w:t xml:space="preserve">ADDRESS( </w:t>
+        <w:t xml:space="preserve">( </w:t>
       </w:r>
       <w:proofErr w:type="spellStart"/>
       <w:r>
@@ -1856,20 +1843,17 @@
         </w:pPrChange>
       </w:pPr>
       <w:proofErr w:type="spellStart"/>
-      <w:r>
-        <w:t>wiced_hostname_</w:t>
-      </w:r>
       <w:proofErr w:type="gramStart"/>
       <w:r>
-        <w:t>lookup</w:t>
+        <w:t>wiced</w:t>
+      </w:r>
+      <w:proofErr w:type="gramEnd"/>
+      <w:r>
+        <w:t>_hostname_lookup</w:t>
       </w:r>
       <w:proofErr w:type="spellEnd"/>
       <w:r>
-        <w:t>( "</w:t>
-      </w:r>
-      <w:proofErr w:type="gramEnd"/>
-      <w:r>
-        <w:t>waep.wa101.cypress.com", &amp;</w:t>
+        <w:t>( "waep.wa101.cypress.com", &amp;</w:t>
       </w:r>
       <w:proofErr w:type="spellStart"/>
       <w:r>
@@ -2122,15 +2106,7 @@
       <w:commentRangeEnd w:id="148"/>
       <w:ins w:id="152" w:author="Alan Hawse" w:date="2016-11-17T14:54:00Z">
         <w:r>
-          <w:t xml:space="preserve">  If you run out of receive </w:t>
-        </w:r>
-        <w:proofErr w:type="gramStart"/>
-        <w:r>
-          <w:t>packets</w:t>
-        </w:r>
-        <w:proofErr w:type="gramEnd"/>
-        <w:r>
-          <w:t xml:space="preserve"> then TCP packets will be tossed.  If you run out of transmit packets you will get an error when you try to create one.</w:t>
+          <w:t xml:space="preserve">  If you run out of receive packets then TCP packets will be tossed.  If you run out of transmit packets you will get an error when you try to create one.</w:t>
         </w:r>
       </w:ins>
       <w:ins w:id="153" w:author="Greg Landry" w:date="2016-11-02T17:22:00Z">
@@ -2343,8 +2319,13 @@
         <w:ind w:left="720"/>
       </w:pPr>
       <w:proofErr w:type="spellStart"/>
-      <w:r>
-        <w:t>wiced_result_t</w:t>
+      <w:proofErr w:type="gramStart"/>
+      <w:r>
+        <w:t>wiced</w:t>
+      </w:r>
+      <w:proofErr w:type="gramEnd"/>
+      <w:r>
+        <w:t>_result_t</w:t>
       </w:r>
       <w:proofErr w:type="spellEnd"/>
       <w:r>
@@ -2352,86 +2333,78 @@
       </w:r>
       <w:proofErr w:type="spellStart"/>
       <w:r>
-        <w:t>wiced_packet_create_</w:t>
-      </w:r>
+        <w:t>wiced_packet_create_tcp</w:t>
+      </w:r>
+      <w:proofErr w:type="spellEnd"/>
+      <w:r>
+        <w:t xml:space="preserve">( </w:t>
+      </w:r>
+      <w:proofErr w:type="spellStart"/>
+      <w:r>
+        <w:t>wiced_tcp_socket_t</w:t>
+      </w:r>
+      <w:proofErr w:type="spellEnd"/>
+      <w:r>
+        <w:t xml:space="preserve">* socket, </w:t>
+      </w:r>
+    </w:p>
+    <w:p>
+      <w:pPr>
+        <w:ind w:left="1440"/>
+      </w:pPr>
+      <w:r>
+        <w:t xml:space="preserve">uint16_t </w:t>
+      </w:r>
+      <w:proofErr w:type="spellStart"/>
+      <w:r>
+        <w:t>content_length</w:t>
+      </w:r>
+      <w:proofErr w:type="spellEnd"/>
+      <w:r>
+        <w:t xml:space="preserve">, </w:t>
+      </w:r>
+    </w:p>
+    <w:p>
+      <w:pPr>
+        <w:ind w:left="1440"/>
+      </w:pPr>
+      <w:proofErr w:type="spellStart"/>
+      <w:r>
+        <w:t>wiced_packet_t</w:t>
+      </w:r>
+      <w:proofErr w:type="spellEnd"/>
+      <w:r>
+        <w:t xml:space="preserve">** packet, </w:t>
+      </w:r>
+    </w:p>
+    <w:p>
+      <w:pPr>
+        <w:ind w:left="1440"/>
+      </w:pPr>
+      <w:r>
+        <w:t xml:space="preserve">uint8_t** data, </w:t>
+      </w:r>
+    </w:p>
+    <w:p>
+      <w:pPr>
+        <w:ind w:left="1440"/>
+      </w:pPr>
       <w:proofErr w:type="gramStart"/>
       <w:r>
-        <w:t>tcp</w:t>
+        <w:t>uint16</w:t>
+      </w:r>
+      <w:proofErr w:type="gramEnd"/>
+      <w:r>
+        <w:t xml:space="preserve">_t* </w:t>
+      </w:r>
+      <w:proofErr w:type="spellStart"/>
+      <w:r>
+        <w:t>available_space</w:t>
       </w:r>
       <w:proofErr w:type="spellEnd"/>
       <w:r>
-        <w:t xml:space="preserve">( </w:t>
-      </w:r>
-      <w:proofErr w:type="spellStart"/>
-      <w:r>
-        <w:t>wiced</w:t>
-      </w:r>
-      <w:proofErr w:type="gramEnd"/>
-      <w:r>
-        <w:t>_tcp_socket_t</w:t>
-      </w:r>
-      <w:proofErr w:type="spellEnd"/>
-      <w:r>
-        <w:t xml:space="preserve">* socket, </w:t>
-      </w:r>
-    </w:p>
-    <w:p>
-      <w:pPr>
-        <w:ind w:left="1440"/>
-      </w:pPr>
-      <w:r>
-        <w:t xml:space="preserve">uint16_t </w:t>
-      </w:r>
-      <w:proofErr w:type="spellStart"/>
-      <w:r>
-        <w:t>content_length</w:t>
-      </w:r>
-      <w:proofErr w:type="spellEnd"/>
-      <w:r>
-        <w:t xml:space="preserve">, </w:t>
-      </w:r>
-    </w:p>
-    <w:p>
-      <w:pPr>
-        <w:ind w:left="1440"/>
-      </w:pPr>
-      <w:proofErr w:type="spellStart"/>
-      <w:r>
-        <w:t>wiced_packet_t</w:t>
-      </w:r>
-      <w:proofErr w:type="spellEnd"/>
-      <w:r>
-        <w:t xml:space="preserve">** packet, </w:t>
-      </w:r>
-    </w:p>
-    <w:p>
-      <w:pPr>
-        <w:ind w:left="1440"/>
-      </w:pPr>
-      <w:r>
-        <w:t xml:space="preserve">uint8_t** data, </w:t>
-      </w:r>
-    </w:p>
-    <w:p>
-      <w:pPr>
-        <w:ind w:left="1440"/>
-      </w:pPr>
-      <w:r>
-        <w:t xml:space="preserve">uint16_t* </w:t>
-      </w:r>
-      <w:proofErr w:type="spellStart"/>
-      <w:r>
-        <w:t>available_</w:t>
-      </w:r>
-      <w:proofErr w:type="gramStart"/>
-      <w:r>
-        <w:t>space</w:t>
-      </w:r>
-      <w:proofErr w:type="spellEnd"/>
-      <w:r>
         <w:t xml:space="preserve"> )</w:t>
       </w:r>
-      <w:proofErr w:type="gramEnd"/>
       <w:r>
         <w:t>;</w:t>
       </w:r>
@@ -2638,11 +2611,7 @@
       </w:r>
       <w:proofErr w:type="spellEnd"/>
       <w:r>
-        <w:t xml:space="preserve"> you pass a pointer to your </w:t>
-      </w:r>
-      <w:r>
-        <w:lastRenderedPageBreak/>
-        <w:t xml:space="preserve">pointer e.g. </w:t>
+        <w:t xml:space="preserve"> you pass a pointer to your pointer e.g. </w:t>
       </w:r>
       <w:r>
         <w:rPr>
@@ -3850,11 +3819,7 @@
         </w:r>
       </w:del>
       <w:r>
-        <w:t xml:space="preserve">.  </w:t>
-      </w:r>
-      <w:r>
-        <w:lastRenderedPageBreak/>
-        <w:t>The RTOS has an “accept timeout”</w:t>
+        <w:t>.  The RTOS has an “accept timeout”</w:t>
       </w:r>
       <w:ins w:id="272" w:author="Greg Landry" w:date="2016-11-02T18:47:00Z">
         <w:r>
@@ -3940,12 +3905,13 @@
         <w:ind w:left="720"/>
       </w:pPr>
       <w:proofErr w:type="spellStart"/>
-      <w:r>
-        <w:t>wiced_tcp_</w:t>
-      </w:r>
       <w:proofErr w:type="gramStart"/>
       <w:r>
-        <w:t>receive</w:t>
+        <w:t>wiced</w:t>
+      </w:r>
+      <w:proofErr w:type="gramEnd"/>
+      <w:r>
+        <w:t>_tcp_receive</w:t>
       </w:r>
       <w:proofErr w:type="spellEnd"/>
       <w:r>
@@ -3953,42 +3919,38 @@
       </w:r>
       <w:proofErr w:type="spellStart"/>
       <w:r>
-        <w:t>wiced</w:t>
+        <w:t>wiced_tcp_socket_t</w:t>
+      </w:r>
+      <w:proofErr w:type="spellEnd"/>
+      <w:r>
+        <w:t xml:space="preserve">* socket, </w:t>
+      </w:r>
+    </w:p>
+    <w:p>
+      <w:pPr>
+        <w:ind w:left="2880"/>
+      </w:pPr>
+      <w:proofErr w:type="spellStart"/>
+      <w:r>
+        <w:t>wiced_packet_t</w:t>
+      </w:r>
+      <w:proofErr w:type="spellEnd"/>
+      <w:r>
+        <w:t xml:space="preserve">** packet, </w:t>
+      </w:r>
+    </w:p>
+    <w:p>
+      <w:pPr>
+        <w:ind w:left="2880"/>
+      </w:pPr>
+      <w:proofErr w:type="gramStart"/>
+      <w:r>
+        <w:t>uint32</w:t>
       </w:r>
       <w:proofErr w:type="gramEnd"/>
       <w:r>
-        <w:t>_tcp_socket_t</w:t>
-      </w:r>
-      <w:proofErr w:type="spellEnd"/>
-      <w:r>
-        <w:t xml:space="preserve">* socket, </w:t>
-      </w:r>
-    </w:p>
-    <w:p>
-      <w:pPr>
-        <w:ind w:left="2880"/>
-      </w:pPr>
-      <w:proofErr w:type="spellStart"/>
-      <w:r>
-        <w:t>wiced_packet_t</w:t>
-      </w:r>
-      <w:proofErr w:type="spellEnd"/>
-      <w:r>
-        <w:t xml:space="preserve">** packet, </w:t>
-      </w:r>
-    </w:p>
-    <w:p>
-      <w:pPr>
-        <w:ind w:left="2880"/>
-      </w:pPr>
-      <w:r>
-        <w:t xml:space="preserve">uint32_t </w:t>
-      </w:r>
-      <w:proofErr w:type="gramStart"/>
-      <w:r>
-        <w:t>timeout )</w:t>
-      </w:r>
-      <w:proofErr w:type="gramEnd"/>
+        <w:t>_t timeout )</w:t>
+      </w:r>
     </w:p>
     <w:p>
       <w:pPr>
@@ -4130,8 +4092,13 @@
         <w:ind w:left="720"/>
       </w:pPr>
       <w:proofErr w:type="spellStart"/>
-      <w:r>
-        <w:t>wiced_result_t</w:t>
+      <w:proofErr w:type="gramStart"/>
+      <w:r>
+        <w:t>wiced</w:t>
+      </w:r>
+      <w:proofErr w:type="gramEnd"/>
+      <w:r>
+        <w:t>_result_t</w:t>
       </w:r>
       <w:proofErr w:type="spellEnd"/>
       <w:r>
@@ -4139,86 +4106,78 @@
       </w:r>
       <w:proofErr w:type="spellStart"/>
       <w:r>
-        <w:t>wiced_packet_get_</w:t>
-      </w:r>
+        <w:t>wiced_packet_get_data</w:t>
+      </w:r>
+      <w:proofErr w:type="spellEnd"/>
+      <w:r>
+        <w:t xml:space="preserve">( </w:t>
+      </w:r>
+    </w:p>
+    <w:p>
+      <w:pPr>
+        <w:ind w:left="2160"/>
+      </w:pPr>
+      <w:proofErr w:type="spellStart"/>
+      <w:r>
+        <w:t>wiced_packet_t</w:t>
+      </w:r>
+      <w:proofErr w:type="spellEnd"/>
+      <w:r>
+        <w:t xml:space="preserve">* packet, </w:t>
+      </w:r>
+    </w:p>
+    <w:p>
+      <w:pPr>
+        <w:ind w:left="2160"/>
+      </w:pPr>
+      <w:r>
+        <w:t xml:space="preserve">uint16_t offset, </w:t>
+      </w:r>
+    </w:p>
+    <w:p>
+      <w:pPr>
+        <w:ind w:left="2160"/>
+      </w:pPr>
+      <w:r>
+        <w:t xml:space="preserve">uint8_t** data, </w:t>
+      </w:r>
+    </w:p>
+    <w:p>
+      <w:pPr>
+        <w:ind w:left="2160"/>
+      </w:pPr>
+      <w:r>
+        <w:t xml:space="preserve">uint16_t* </w:t>
+      </w:r>
+      <w:proofErr w:type="spellStart"/>
+      <w:r>
+        <w:t>fragment_available_data_length</w:t>
+      </w:r>
+      <w:proofErr w:type="spellEnd"/>
+      <w:r>
+        <w:t xml:space="preserve">, </w:t>
+      </w:r>
+    </w:p>
+    <w:p>
+      <w:pPr>
+        <w:ind w:left="2160"/>
+      </w:pPr>
       <w:proofErr w:type="gramStart"/>
       <w:r>
-        <w:t>data</w:t>
+        <w:t>uint16</w:t>
+      </w:r>
+      <w:proofErr w:type="gramEnd"/>
+      <w:r>
+        <w:t>_t *</w:t>
+      </w:r>
+      <w:proofErr w:type="spellStart"/>
+      <w:r>
+        <w:t>total_available_data_length</w:t>
       </w:r>
       <w:proofErr w:type="spellEnd"/>
       <w:r>
-        <w:t>(</w:t>
-      </w:r>
-      <w:proofErr w:type="gramEnd"/>
-      <w:r>
-        <w:t xml:space="preserve"> </w:t>
-      </w:r>
-    </w:p>
-    <w:p>
-      <w:pPr>
-        <w:ind w:left="2160"/>
-      </w:pPr>
-      <w:proofErr w:type="spellStart"/>
-      <w:r>
-        <w:t>wiced_packet_t</w:t>
-      </w:r>
-      <w:proofErr w:type="spellEnd"/>
-      <w:r>
-        <w:t xml:space="preserve">* packet, </w:t>
-      </w:r>
-    </w:p>
-    <w:p>
-      <w:pPr>
-        <w:ind w:left="2160"/>
-      </w:pPr>
-      <w:r>
-        <w:t xml:space="preserve">uint16_t offset, </w:t>
-      </w:r>
-    </w:p>
-    <w:p>
-      <w:pPr>
-        <w:ind w:left="2160"/>
-      </w:pPr>
-      <w:r>
-        <w:t xml:space="preserve">uint8_t** data, </w:t>
-      </w:r>
-    </w:p>
-    <w:p>
-      <w:pPr>
-        <w:ind w:left="2160"/>
-      </w:pPr>
-      <w:r>
-        <w:t xml:space="preserve">uint16_t* </w:t>
-      </w:r>
-      <w:proofErr w:type="spellStart"/>
-      <w:r>
-        <w:t>fragment_available_data_length</w:t>
-      </w:r>
-      <w:proofErr w:type="spellEnd"/>
-      <w:r>
-        <w:t xml:space="preserve">, </w:t>
-      </w:r>
-    </w:p>
-    <w:p>
-      <w:pPr>
-        <w:ind w:left="2160"/>
-      </w:pPr>
-      <w:r>
-        <w:t>uint16_t *</w:t>
-      </w:r>
-      <w:proofErr w:type="spellStart"/>
-      <w:r>
-        <w:t>total_available_data_</w:t>
-      </w:r>
-      <w:proofErr w:type="gramStart"/>
-      <w:r>
-        <w:t>length</w:t>
-      </w:r>
-      <w:proofErr w:type="spellEnd"/>
-      <w:r>
         <w:t xml:space="preserve"> )</w:t>
       </w:r>
-      <w:proofErr w:type="gramEnd"/>
     </w:p>
     <w:p>
       <w:pPr>
@@ -4312,11 +4271,11 @@
       </w:pPr>
       <w:proofErr w:type="gramStart"/>
       <w:r>
-        <w:t>while(</w:t>
+        <w:t>while</w:t>
       </w:r>
       <w:proofErr w:type="gramEnd"/>
       <w:r>
-        <w:t>1)</w:t>
+        <w:t>(1)</w:t>
       </w:r>
     </w:p>
     <w:p>
@@ -4446,16 +4405,17 @@
           </w:pPr>
         </w:pPrChange>
       </w:pPr>
-      <w:r>
-        <w:t xml:space="preserve">result = </w:t>
+      <w:proofErr w:type="gramStart"/>
+      <w:r>
+        <w:t>result</w:t>
+      </w:r>
+      <w:proofErr w:type="gramEnd"/>
+      <w:r>
+        <w:t xml:space="preserve"> = </w:t>
       </w:r>
       <w:proofErr w:type="spellStart"/>
       <w:r>
-        <w:t>wiced_tcp_</w:t>
-      </w:r>
-      <w:proofErr w:type="gramStart"/>
-      <w:r>
-        <w:t>accept</w:t>
+        <w:t>wiced_tcp_accept</w:t>
       </w:r>
       <w:proofErr w:type="spellEnd"/>
       <w:r>
@@ -4467,11 +4427,7 @@
         </w:r>
       </w:ins>
       <w:r>
-        <w:t>&amp;</w:t>
-      </w:r>
-      <w:proofErr w:type="gramEnd"/>
-      <w:r>
-        <w:t>socket</w:t>
+        <w:t>&amp;socket</w:t>
       </w:r>
       <w:ins w:id="307" w:author="Greg Landry" w:date="2016-11-02T18:51:00Z">
         <w:r>
@@ -4555,15 +4511,15 @@
       </w:pPr>
       <w:proofErr w:type="gramStart"/>
       <w:r>
-        <w:t>continue;</w:t>
+        <w:t>continue</w:t>
+      </w:r>
+      <w:proofErr w:type="gramEnd"/>
+      <w:r>
+        <w:t>;</w:t>
       </w:r>
       <w:ins w:id="315" w:author="Greg Landry" w:date="2016-11-02T18:54:00Z">
         <w:r>
-          <w:t xml:space="preserve">   </w:t>
-        </w:r>
-        <w:proofErr w:type="gramEnd"/>
-        <w:r>
-          <w:t xml:space="preserve">                               //  Skip the rest of this iteration through while(1) loop</w:t>
+          <w:t xml:space="preserve">                                  //  Skip the rest of this iteration through while(1) loop</w:t>
         </w:r>
       </w:ins>
     </w:p>
@@ -4583,12 +4539,13 @@
         </w:pPrChange>
       </w:pPr>
       <w:proofErr w:type="spellStart"/>
-      <w:r>
-        <w:t>wiced_tcp_</w:t>
-      </w:r>
       <w:proofErr w:type="gramStart"/>
       <w:r>
-        <w:t>receive</w:t>
+        <w:t>wiced</w:t>
+      </w:r>
+      <w:proofErr w:type="gramEnd"/>
+      <w:r>
+        <w:t>_tcp_receive</w:t>
       </w:r>
       <w:proofErr w:type="spellEnd"/>
       <w:r>
@@ -4600,11 +4557,7 @@
         </w:r>
       </w:ins>
       <w:r>
-        <w:t>&amp;</w:t>
-      </w:r>
-      <w:proofErr w:type="gramEnd"/>
-      <w:r>
-        <w:t>socket,</w:t>
+        <w:t>&amp;socket,</w:t>
       </w:r>
       <w:ins w:id="318" w:author="Greg Landry" w:date="2016-11-02T18:51:00Z">
         <w:r>
@@ -4655,12 +4608,13 @@
         </w:pPrChange>
       </w:pPr>
       <w:proofErr w:type="spellStart"/>
-      <w:r>
-        <w:t>wiced_packet_get_</w:t>
-      </w:r>
       <w:proofErr w:type="gramStart"/>
       <w:r>
-        <w:t>data</w:t>
+        <w:t>wiced</w:t>
+      </w:r>
+      <w:proofErr w:type="gramEnd"/>
+      <w:r>
+        <w:t>_packet_get_data</w:t>
       </w:r>
       <w:proofErr w:type="spellEnd"/>
       <w:r>
@@ -4676,7 +4630,6 @@
         <w:t>myPacket</w:t>
       </w:r>
       <w:proofErr w:type="spellEnd"/>
-      <w:proofErr w:type="gramEnd"/>
       <w:r>
         <w:t>,</w:t>
       </w:r>
@@ -4882,12 +4835,13 @@
         </w:pPrChange>
       </w:pPr>
       <w:proofErr w:type="spellStart"/>
-      <w:r>
-        <w:t>wiced_packet_</w:t>
-      </w:r>
       <w:proofErr w:type="gramStart"/>
       <w:r>
-        <w:t>delete</w:t>
+        <w:t>wiced</w:t>
+      </w:r>
+      <w:proofErr w:type="gramEnd"/>
+      <w:r>
+        <w:t>_packet_delete</w:t>
       </w:r>
       <w:proofErr w:type="spellEnd"/>
       <w:r>
@@ -4903,7 +4857,6 @@
         <w:t>myPacket</w:t>
       </w:r>
       <w:proofErr w:type="spellEnd"/>
-      <w:proofErr w:type="gramEnd"/>
       <w:ins w:id="341" w:author="Greg Landry" w:date="2016-11-02T18:52:00Z">
         <w:r>
           <w:t xml:space="preserve"> </w:t>
@@ -4940,7 +4893,6 @@
         <w:pStyle w:val="Heading3"/>
       </w:pPr>
       <w:r>
-        <w:lastRenderedPageBreak/>
         <w:t>W</w:t>
       </w:r>
       <w:r>
@@ -5491,11 +5443,7 @@
         <w:t>But, w</w:t>
       </w:r>
       <w:r>
-        <w:t xml:space="preserve">hat happens if someone eavesdrops the original public key?  That is OK because they won’t have the “client private key” </w:t>
-      </w:r>
-      <w:r>
-        <w:lastRenderedPageBreak/>
-        <w:t xml:space="preserve">required to decrypt the symmetric key.  </w:t>
+        <w:t xml:space="preserve">hat happens if someone eavesdrops the original public key?  That is OK because they won’t have the “client private key” required to decrypt the symmetric key.  </w:t>
       </w:r>
       <w:r>
         <w:t>So, what</w:t>
@@ -6025,7 +5973,6 @@
     </w:p>
     <w:p>
       <w:r>
-        <w:lastRenderedPageBreak/>
         <w:t>The documentation for TLS resides in Components</w:t>
       </w:r>
       <w:r>
@@ -6353,9 +6300,7 @@
           <w:t xml:space="preserve">address </w:t>
         </w:r>
       </w:ins>
-      <w:bookmarkStart w:id="370" w:name="_GoBack"/>
-      <w:bookmarkEnd w:id="370"/>
-      <w:del w:id="371" w:author="Greg Landry" w:date="2016-11-02T19:00:00Z">
+      <w:del w:id="370" w:author="Greg Landry" w:date="2016-11-02T19:00:00Z">
         <w:r>
           <w:delText>the 6</w:delText>
         </w:r>
@@ -6369,15 +6314,15 @@
           <w:delText xml:space="preserve"> register of the</w:delText>
         </w:r>
       </w:del>
+      <w:ins w:id="371" w:author="Greg Landry" w:date="2016-11-02T19:00:00Z">
+        <w:r>
+          <w:t>0x05</w:t>
+        </w:r>
+      </w:ins>
+      <w:r>
+        <w:t xml:space="preserve"> </w:t>
+      </w:r>
       <w:ins w:id="372" w:author="Greg Landry" w:date="2016-11-02T19:00:00Z">
-        <w:r>
-          <w:t>0x05</w:t>
-        </w:r>
-      </w:ins>
-      <w:r>
-        <w:t xml:space="preserve"> </w:t>
-      </w:r>
-      <w:ins w:id="373" w:author="Greg Landry" w:date="2016-11-02T19:00:00Z">
         <w:r>
           <w:t xml:space="preserve">in the </w:t>
         </w:r>
@@ -6393,7 +6338,7 @@
           <w:ilvl w:val="0"/>
           <w:numId w:val="7"/>
         </w:numPr>
-        <w:pPrChange w:id="374" w:author="Greg Landry" w:date="2016-11-02T19:03:00Z">
+        <w:pPrChange w:id="373" w:author="Greg Landry" w:date="2016-11-02T19:03:00Z">
           <w:pPr>
             <w:pStyle w:val="ListParagraph"/>
             <w:keepNext/>
@@ -6413,7 +6358,7 @@
       <w:r>
         <w:t>LED is 0 for OFF and 1 for ON</w:t>
       </w:r>
-      <w:ins w:id="375" w:author="Greg Landry" w:date="2016-11-02T19:00:00Z">
+      <w:ins w:id="374" w:author="Greg Landry" w:date="2016-11-02T19:00:00Z">
         <w:r>
           <w:t>.</w:t>
         </w:r>
@@ -6426,7 +6371,7 @@
           <w:ilvl w:val="0"/>
           <w:numId w:val="7"/>
         </w:numPr>
-        <w:pPrChange w:id="376" w:author="Greg Landry" w:date="2016-11-02T19:03:00Z">
+        <w:pPrChange w:id="375" w:author="Greg Landry" w:date="2016-11-02T19:03:00Z">
           <w:pPr>
             <w:pStyle w:val="ListParagraph"/>
             <w:keepNext/>
@@ -6437,25 +6382,25 @@
           </w:pPr>
         </w:pPrChange>
       </w:pPr>
-      <w:del w:id="377" w:author="Greg Landry" w:date="2016-11-02T19:00:00Z">
+      <w:del w:id="376" w:author="Greg Landry" w:date="2016-11-02T19:00:00Z">
         <w:r>
           <w:delText xml:space="preserve">Your </w:delText>
         </w:r>
       </w:del>
+      <w:ins w:id="377" w:author="Greg Landry" w:date="2016-11-02T19:00:00Z">
+        <w:r>
+          <w:t xml:space="preserve">For the </w:t>
+        </w:r>
+      </w:ins>
+      <w:r>
+        <w:t xml:space="preserve">device </w:t>
+      </w:r>
       <w:ins w:id="378" w:author="Greg Landry" w:date="2016-11-02T19:00:00Z">
         <w:r>
-          <w:t xml:space="preserve">For the </w:t>
-        </w:r>
-      </w:ins>
-      <w:r>
-        <w:t xml:space="preserve">device </w:t>
-      </w:r>
-      <w:ins w:id="379" w:author="Greg Landry" w:date="2016-11-02T19:00:00Z">
-        <w:r>
           <w:t xml:space="preserve">ID, use </w:t>
         </w:r>
       </w:ins>
-      <w:del w:id="380" w:author="Greg Landry" w:date="2016-11-02T19:00:00Z">
+      <w:del w:id="379" w:author="Greg Landry" w:date="2016-11-02T19:00:00Z">
         <w:r>
           <w:delText xml:space="preserve">number is </w:delText>
         </w:r>
@@ -6466,12 +6411,12 @@
       <w:r>
         <w:t xml:space="preserve"> address</w:t>
       </w:r>
-      <w:ins w:id="381" w:author="Greg Landry" w:date="2016-11-02T19:00:00Z">
+      <w:ins w:id="380" w:author="Greg Landry" w:date="2016-11-02T19:00:00Z">
         <w:r>
           <w:t>.</w:t>
         </w:r>
       </w:ins>
-      <w:del w:id="382" w:author="Greg Landry" w:date="2016-11-02T19:00:00Z">
+      <w:del w:id="381" w:author="Greg Landry" w:date="2016-11-02T19:00:00Z">
         <w:r>
           <w:delText xml:space="preserve"> </w:delText>
         </w:r>
@@ -6479,7 +6424,7 @@
     </w:p>
     <w:p>
       <w:pPr>
-        <w:pPrChange w:id="383" w:author="Greg Landry" w:date="2016-11-02T19:03:00Z">
+        <w:pPrChange w:id="382" w:author="Greg Landry" w:date="2016-11-02T19:03:00Z">
           <w:pPr>
             <w:keepNext/>
           </w:pPr>
@@ -6497,9 +6442,9 @@
           <w:numId w:val="5"/>
         </w:numPr>
         <w:rPr>
-          <w:ins w:id="384" w:author="Greg Landry" w:date="2016-11-02T19:11:00Z"/>
+          <w:ins w:id="383" w:author="Greg Landry" w:date="2016-11-02T19:11:00Z"/>
         </w:rPr>
-        <w:pPrChange w:id="385" w:author="Greg Landry" w:date="2016-11-02T19:03:00Z">
+        <w:pPrChange w:id="384" w:author="Greg Landry" w:date="2016-11-02T19:03:00Z">
           <w:pPr>
             <w:pStyle w:val="ListParagraph"/>
             <w:keepNext/>
@@ -6513,7 +6458,7 @@
       <w:r>
         <w:t>Connect to WiFi</w:t>
       </w:r>
-      <w:ins w:id="386" w:author="Greg Landry" w:date="2016-11-02T19:01:00Z">
+      <w:ins w:id="385" w:author="Greg Landry" w:date="2016-11-02T19:01:00Z">
         <w:r>
           <w:t>.</w:t>
         </w:r>
@@ -6526,7 +6471,7 @@
           <w:ilvl w:val="1"/>
           <w:numId w:val="5"/>
         </w:numPr>
-        <w:pPrChange w:id="387" w:author="Greg Landry" w:date="2016-11-02T19:11:00Z">
+        <w:pPrChange w:id="386" w:author="Greg Landry" w:date="2016-11-02T19:11:00Z">
           <w:pPr>
             <w:pStyle w:val="ListParagraph"/>
             <w:keepNext/>
@@ -6537,7 +6482,7 @@
           </w:pPr>
         </w:pPrChange>
       </w:pPr>
-      <w:ins w:id="388" w:author="Greg Landry" w:date="2016-11-02T19:11:00Z">
+      <w:ins w:id="387" w:author="Greg Landry" w:date="2016-11-02T19:11:00Z">
         <w:r>
           <w:t>Hint: Use one of your projects from the previous chapter as a starting point.</w:t>
         </w:r>
@@ -6550,7 +6495,7 @@
           <w:ilvl w:val="0"/>
           <w:numId w:val="5"/>
         </w:numPr>
-        <w:pPrChange w:id="389" w:author="Greg Landry" w:date="2016-11-02T19:03:00Z">
+        <w:pPrChange w:id="388" w:author="Greg Landry" w:date="2016-11-02T19:03:00Z">
           <w:pPr>
             <w:pStyle w:val="ListParagraph"/>
             <w:keepNext/>
@@ -6564,7 +6509,7 @@
       <w:r>
         <w:t>Figure out your device number by adding the MAC bytes together in a uint16_t (effectively a checksum)</w:t>
       </w:r>
-      <w:ins w:id="390" w:author="Greg Landry" w:date="2016-11-02T19:01:00Z">
+      <w:ins w:id="389" w:author="Greg Landry" w:date="2016-11-02T19:01:00Z">
         <w:r>
           <w:t>.</w:t>
         </w:r>
@@ -6577,7 +6522,7 @@
           <w:ilvl w:val="0"/>
           <w:numId w:val="5"/>
         </w:numPr>
-        <w:pPrChange w:id="391" w:author="Greg Landry" w:date="2016-11-02T19:03:00Z">
+        <w:pPrChange w:id="390" w:author="Greg Landry" w:date="2016-11-02T19:03:00Z">
           <w:pPr>
             <w:pStyle w:val="ListParagraph"/>
             <w:keepNext/>
@@ -6591,7 +6536,7 @@
       <w:r>
         <w:t>Use DNS to get the IP address of the server waep.wa101.cypress.com or hardcode the IP address using INITIALIZER_IPV4_ADDRESS and MAKE_IPV4_ADDRESS)</w:t>
       </w:r>
-      <w:ins w:id="392" w:author="Greg Landry" w:date="2016-11-02T19:01:00Z">
+      <w:ins w:id="391" w:author="Greg Landry" w:date="2016-11-02T19:01:00Z">
         <w:r>
           <w:t>.</w:t>
         </w:r>
@@ -6604,7 +6549,7 @@
           <w:ilvl w:val="0"/>
           <w:numId w:val="5"/>
         </w:numPr>
-        <w:pPrChange w:id="393" w:author="Greg Landry" w:date="2016-11-02T19:03:00Z">
+        <w:pPrChange w:id="392" w:author="Greg Landry" w:date="2016-11-02T19:03:00Z">
           <w:pPr>
             <w:pStyle w:val="ListParagraph"/>
             <w:keepNext/>
@@ -6615,7 +6560,7 @@
           </w:pPr>
         </w:pPrChange>
       </w:pPr>
-      <w:commentRangeStart w:id="394"/>
+      <w:commentRangeStart w:id="393"/>
       <w:r>
         <w:t xml:space="preserve">Open a </w:t>
       </w:r>
@@ -6628,12 +6573,12 @@
       <w:r>
         <w:t xml:space="preserve"> </w:t>
       </w:r>
-      <w:del w:id="395" w:author="Greg Landry" w:date="2016-11-02T18:59:00Z">
+      <w:del w:id="394" w:author="Greg Landry" w:date="2016-11-02T18:59:00Z">
         <w:r>
           <w:delText xml:space="preserve">waep </w:delText>
         </w:r>
       </w:del>
-      <w:ins w:id="396" w:author="Greg Landry" w:date="2016-11-02T18:59:00Z">
+      <w:ins w:id="395" w:author="Greg Landry" w:date="2016-11-02T18:59:00Z">
         <w:r>
           <w:t xml:space="preserve">WAEP </w:t>
         </w:r>
@@ -6641,22 +6586,22 @@
       <w:r>
         <w:t>server</w:t>
       </w:r>
-      <w:ins w:id="397" w:author="Greg Landry" w:date="2016-11-02T19:01:00Z">
+      <w:ins w:id="396" w:author="Greg Landry" w:date="2016-11-02T19:01:00Z">
         <w:r>
           <w:t>.</w:t>
         </w:r>
       </w:ins>
-      <w:del w:id="398" w:author="Greg Landry" w:date="2016-11-02T19:01:00Z">
+      <w:del w:id="397" w:author="Greg Landry" w:date="2016-11-02T19:01:00Z">
         <w:r>
           <w:delText xml:space="preserve"> </w:delText>
         </w:r>
       </w:del>
-      <w:commentRangeEnd w:id="394"/>
+      <w:commentRangeEnd w:id="393"/>
       <w:r>
         <w:rPr>
           <w:rStyle w:val="CommentReference"/>
         </w:rPr>
-        <w:commentReference w:id="394"/>
+        <w:commentReference w:id="393"/>
       </w:r>
     </w:p>
     <w:p>
@@ -6666,7 +6611,7 @@
           <w:ilvl w:val="0"/>
           <w:numId w:val="5"/>
         </w:numPr>
-        <w:pPrChange w:id="399" w:author="Greg Landry" w:date="2016-11-02T19:03:00Z">
+        <w:pPrChange w:id="398" w:author="Greg Landry" w:date="2016-11-02T19:03:00Z">
           <w:pPr>
             <w:pStyle w:val="ListParagraph"/>
             <w:keepNext/>
@@ -6683,7 +6628,7 @@
       <w:r>
         <w:t>OFF</w:t>
       </w:r>
-      <w:ins w:id="400" w:author="Greg Landry" w:date="2016-11-02T19:01:00Z">
+      <w:ins w:id="399" w:author="Greg Landry" w:date="2016-11-02T19:01:00Z">
         <w:r>
           <w:t>.</w:t>
         </w:r>
@@ -6696,7 +6641,7 @@
           <w:ilvl w:val="0"/>
           <w:numId w:val="5"/>
         </w:numPr>
-        <w:pPrChange w:id="401" w:author="Greg Landry" w:date="2016-11-02T19:03:00Z">
+        <w:pPrChange w:id="400" w:author="Greg Landry" w:date="2016-11-02T19:03:00Z">
           <w:pPr>
             <w:pStyle w:val="ListParagraph"/>
             <w:keepNext/>
@@ -6722,7 +6667,7 @@
       <w:r>
         <w:t>button</w:t>
       </w:r>
-      <w:ins w:id="402" w:author="Greg Landry" w:date="2016-11-02T19:01:00Z">
+      <w:ins w:id="401" w:author="Greg Landry" w:date="2016-11-02T19:01:00Z">
         <w:r>
           <w:t>.</w:t>
         </w:r>
@@ -6735,7 +6680,7 @@
           <w:ilvl w:val="0"/>
           <w:numId w:val="5"/>
         </w:numPr>
-        <w:pPrChange w:id="403" w:author="Greg Landry" w:date="2016-11-02T19:03:00Z">
+        <w:pPrChange w:id="402" w:author="Greg Landry" w:date="2016-11-02T19:03:00Z">
           <w:pPr>
             <w:pStyle w:val="ListParagraph"/>
             <w:keepNext/>
@@ -6747,10 +6692,9 @@
         </w:pPrChange>
       </w:pPr>
       <w:r>
-        <w:lastRenderedPageBreak/>
         <w:t>If the button is pressed</w:t>
       </w:r>
-      <w:ins w:id="404" w:author="Greg Landry" w:date="2016-11-02T19:01:00Z">
+      <w:ins w:id="403" w:author="Greg Landry" w:date="2016-11-02T19:01:00Z">
         <w:r>
           <w:t>:</w:t>
         </w:r>
@@ -6763,7 +6707,7 @@
           <w:ilvl w:val="1"/>
           <w:numId w:val="5"/>
         </w:numPr>
-        <w:pPrChange w:id="405" w:author="Greg Landry" w:date="2016-11-02T19:03:00Z">
+        <w:pPrChange w:id="404" w:author="Greg Landry" w:date="2016-11-02T19:03:00Z">
           <w:pPr>
             <w:pStyle w:val="ListParagraph"/>
             <w:keepNext/>
@@ -6778,7 +6722,7 @@
       <w:r>
         <w:t>Flip the LED state</w:t>
       </w:r>
-      <w:ins w:id="406" w:author="Greg Landry" w:date="2016-11-02T19:01:00Z">
+      <w:ins w:id="405" w:author="Greg Landry" w:date="2016-11-02T19:01:00Z">
         <w:r>
           <w:t>.</w:t>
         </w:r>
@@ -6791,7 +6735,7 @@
           <w:ilvl w:val="1"/>
           <w:numId w:val="5"/>
         </w:numPr>
-        <w:pPrChange w:id="407" w:author="Greg Landry" w:date="2016-11-02T19:03:00Z">
+        <w:pPrChange w:id="406" w:author="Greg Landry" w:date="2016-11-02T19:03:00Z">
           <w:pPr>
             <w:pStyle w:val="ListParagraph"/>
             <w:keepNext/>
@@ -6817,7 +6761,7 @@
           <w:ilvl w:val="2"/>
           <w:numId w:val="5"/>
         </w:numPr>
-        <w:pPrChange w:id="408" w:author="Greg Landry" w:date="2016-11-02T19:03:00Z">
+        <w:pPrChange w:id="407" w:author="Greg Landry" w:date="2016-11-02T19:03:00Z">
           <w:pPr>
             <w:pStyle w:val="ListParagraph"/>
             <w:keepNext/>
@@ -6829,15 +6773,15 @@
           </w:pPr>
         </w:pPrChange>
       </w:pPr>
+      <w:ins w:id="408" w:author="Greg Landry" w:date="2016-11-02T19:04:00Z">
+        <w:r>
+          <w:t>‘</w:t>
+        </w:r>
+      </w:ins>
+      <w:r>
+        <w:t>W</w:t>
+      </w:r>
       <w:ins w:id="409" w:author="Greg Landry" w:date="2016-11-02T19:04:00Z">
-        <w:r>
-          <w:t>‘</w:t>
-        </w:r>
-      </w:ins>
-      <w:r>
-        <w:t>W</w:t>
-      </w:r>
-      <w:ins w:id="410" w:author="Greg Landry" w:date="2016-11-02T19:04:00Z">
         <w:r>
           <w:t>’</w:t>
         </w:r>
@@ -6853,7 +6797,7 @@
           <w:ilvl w:val="2"/>
           <w:numId w:val="5"/>
         </w:numPr>
-        <w:pPrChange w:id="411" w:author="Greg Landry" w:date="2016-11-02T19:03:00Z">
+        <w:pPrChange w:id="410" w:author="Greg Landry" w:date="2016-11-02T19:03:00Z">
           <w:pPr>
             <w:pStyle w:val="ListParagraph"/>
             <w:keepNext/>
@@ -6877,12 +6821,12 @@
       <w:r>
         <w:t xml:space="preserve"> </w:t>
       </w:r>
-      <w:del w:id="412" w:author="Greg Landry" w:date="2016-11-02T19:01:00Z">
+      <w:del w:id="411" w:author="Greg Landry" w:date="2016-11-02T19:01:00Z">
         <w:r>
           <w:delText xml:space="preserve">as </w:delText>
         </w:r>
       </w:del>
-      <w:ins w:id="413" w:author="Greg Landry" w:date="2016-11-02T19:01:00Z">
+      <w:ins w:id="412" w:author="Greg Landry" w:date="2016-11-02T19:01:00Z">
         <w:r>
           <w:t xml:space="preserve">of </w:t>
         </w:r>
@@ -6890,7 +6834,7 @@
       <w:r>
         <w:t xml:space="preserve">hex encoded </w:t>
       </w:r>
-      <w:del w:id="414" w:author="Greg Landry" w:date="2016-11-02T19:01:00Z">
+      <w:del w:id="413" w:author="Greg Landry" w:date="2016-11-02T19:01:00Z">
         <w:r>
           <w:delText xml:space="preserve">as </w:delText>
         </w:r>
@@ -6915,7 +6859,7 @@
           <w:ilvl w:val="2"/>
           <w:numId w:val="5"/>
         </w:numPr>
-        <w:pPrChange w:id="415" w:author="Greg Landry" w:date="2016-11-02T19:03:00Z">
+        <w:pPrChange w:id="414" w:author="Greg Landry" w:date="2016-11-02T19:03:00Z">
           <w:pPr>
             <w:pStyle w:val="ListParagraph"/>
             <w:keepNext/>
@@ -6933,7 +6877,7 @@
       <w:r>
         <w:t xml:space="preserve"> </w:t>
       </w:r>
-      <w:ins w:id="416" w:author="Greg Landry" w:date="2016-11-02T19:01:00Z">
+      <w:ins w:id="415" w:author="Greg Landry" w:date="2016-11-02T19:01:00Z">
         <w:r>
           <w:t xml:space="preserve">- </w:t>
         </w:r>
@@ -6962,9 +6906,9 @@
           <w:numId w:val="5"/>
         </w:numPr>
         <w:rPr>
-          <w:ins w:id="417" w:author="Greg Landry" w:date="2016-11-02T20:14:00Z"/>
+          <w:ins w:id="416" w:author="Greg Landry" w:date="2016-11-02T20:14:00Z"/>
         </w:rPr>
-        <w:pPrChange w:id="418" w:author="Greg Landry" w:date="2016-11-02T19:03:00Z">
+        <w:pPrChange w:id="417" w:author="Greg Landry" w:date="2016-11-02T19:03:00Z">
           <w:pPr>
             <w:pStyle w:val="ListParagraph"/>
             <w:keepNext/>
@@ -6979,15 +6923,15 @@
       <w:r>
         <w:t xml:space="preserve">‘0000’ </w:t>
       </w:r>
+      <w:ins w:id="418" w:author="Greg Landry" w:date="2016-11-02T19:02:00Z">
+        <w:r>
+          <w:t xml:space="preserve">- </w:t>
+        </w:r>
+      </w:ins>
+      <w:r>
+        <w:t>the 4 ASCII characters representing “OFF”</w:t>
+      </w:r>
       <w:ins w:id="419" w:author="Greg Landry" w:date="2016-11-02T19:02:00Z">
-        <w:r>
-          <w:t xml:space="preserve">- </w:t>
-        </w:r>
-      </w:ins>
-      <w:r>
-        <w:t>the 4 ASCII characters representing “OFF”</w:t>
-      </w:r>
-      <w:ins w:id="420" w:author="Greg Landry" w:date="2016-11-02T19:02:00Z">
         <w:r>
           <w:t xml:space="preserve"> or ‘0001’ – the 4 ASCII characters representing “ON”.</w:t>
         </w:r>
@@ -7000,7 +6944,7 @@
           <w:ilvl w:val="2"/>
           <w:numId w:val="5"/>
         </w:numPr>
-        <w:pPrChange w:id="421" w:author="Greg Landry" w:date="2016-11-02T19:03:00Z">
+        <w:pPrChange w:id="420" w:author="Greg Landry" w:date="2016-11-02T19:03:00Z">
           <w:pPr>
             <w:pStyle w:val="ListParagraph"/>
             <w:keepNext/>
@@ -7012,7 +6956,7 @@
           </w:pPr>
         </w:pPrChange>
       </w:pPr>
-      <w:ins w:id="422" w:author="Greg Landry" w:date="2016-11-02T20:14:00Z">
+      <w:ins w:id="421" w:author="Greg Landry" w:date="2016-11-02T20:14:00Z">
         <w:r>
           <w:t xml:space="preserve">Hint: use </w:t>
         </w:r>
@@ -7034,9 +6978,9 @@
           <w:numId w:val="5"/>
         </w:numPr>
         <w:rPr>
-          <w:ins w:id="423" w:author="Greg Landry" w:date="2016-11-02T20:18:00Z"/>
+          <w:ins w:id="422" w:author="Greg Landry" w:date="2016-11-02T20:18:00Z"/>
         </w:rPr>
-        <w:pPrChange w:id="424" w:author="Greg Landry" w:date="2016-11-02T19:03:00Z">
+        <w:pPrChange w:id="423" w:author="Greg Landry" w:date="2016-11-02T19:03:00Z">
           <w:pPr>
             <w:pStyle w:val="ListParagraph"/>
             <w:keepNext/>
@@ -7048,22 +6992,22 @@
           </w:pPr>
         </w:pPrChange>
       </w:pPr>
-      <w:del w:id="425" w:author="Greg Landry" w:date="2016-11-02T20:18:00Z">
+      <w:del w:id="424" w:author="Greg Landry" w:date="2016-11-02T20:18:00Z">
         <w:r>
           <w:delText xml:space="preserve">Write </w:delText>
         </w:r>
       </w:del>
-      <w:ins w:id="426" w:author="Greg Landry" w:date="2016-11-02T20:18:00Z">
+      <w:ins w:id="425" w:author="Greg Landry" w:date="2016-11-02T20:18:00Z">
         <w:r>
           <w:t xml:space="preserve">Send </w:t>
         </w:r>
       </w:ins>
-      <w:ins w:id="427" w:author="Greg Landry" w:date="2016-11-02T19:02:00Z">
+      <w:ins w:id="426" w:author="Greg Landry" w:date="2016-11-02T19:02:00Z">
         <w:r>
           <w:t>the</w:t>
         </w:r>
       </w:ins>
-      <w:del w:id="428" w:author="Greg Landry" w:date="2016-11-02T19:02:00Z">
+      <w:del w:id="427" w:author="Greg Landry" w:date="2016-11-02T19:02:00Z">
         <w:r>
           <w:delText>your</w:delText>
         </w:r>
@@ -7071,12 +7015,12 @@
       <w:r>
         <w:t xml:space="preserve"> packet to the </w:t>
       </w:r>
-      <w:ins w:id="429" w:author="Greg Landry" w:date="2016-11-02T20:18:00Z">
+      <w:ins w:id="428" w:author="Greg Landry" w:date="2016-11-02T20:18:00Z">
         <w:r>
           <w:t>s</w:t>
         </w:r>
       </w:ins>
-      <w:del w:id="430" w:author="Greg Landry" w:date="2016-11-02T20:18:00Z">
+      <w:del w:id="429" w:author="Greg Landry" w:date="2016-11-02T20:18:00Z">
         <w:r>
           <w:delText>S</w:delText>
         </w:r>
@@ -7084,7 +7028,7 @@
       <w:r>
         <w:t>ocket</w:t>
       </w:r>
-      <w:ins w:id="431" w:author="Greg Landry" w:date="2016-11-02T19:02:00Z">
+      <w:ins w:id="430" w:author="Greg Landry" w:date="2016-11-02T19:02:00Z">
         <w:r>
           <w:t>.</w:t>
         </w:r>
@@ -7097,7 +7041,7 @@
           <w:ilvl w:val="1"/>
           <w:numId w:val="5"/>
         </w:numPr>
-        <w:pPrChange w:id="432" w:author="Greg Landry" w:date="2016-11-02T19:03:00Z">
+        <w:pPrChange w:id="431" w:author="Greg Landry" w:date="2016-11-02T19:03:00Z">
           <w:pPr>
             <w:pStyle w:val="ListParagraph"/>
             <w:keepNext/>
@@ -7109,7 +7053,7 @@
           </w:pPr>
         </w:pPrChange>
       </w:pPr>
-      <w:ins w:id="433" w:author="Greg Landry" w:date="2016-11-02T20:18:00Z">
+      <w:ins w:id="432" w:author="Greg Landry" w:date="2016-11-02T20:18:00Z">
         <w:r>
           <w:t>Delete the packet.</w:t>
         </w:r>
@@ -7122,7 +7066,7 @@
           <w:ilvl w:val="0"/>
           <w:numId w:val="5"/>
         </w:numPr>
-        <w:pPrChange w:id="434" w:author="Greg Landry" w:date="2016-11-02T19:03:00Z">
+        <w:pPrChange w:id="433" w:author="Greg Landry" w:date="2016-11-02T19:03:00Z">
           <w:pPr>
             <w:pStyle w:val="ListParagraph"/>
             <w:keepNext/>
@@ -7144,17 +7088,17 @@
       <w:r>
         <w:t xml:space="preserve">02 Modify </w:t>
       </w:r>
-      <w:del w:id="435" w:author="Greg Landry" w:date="2016-11-02T18:57:00Z">
+      <w:del w:id="434" w:author="Greg Landry" w:date="2016-11-02T18:57:00Z">
         <w:r>
           <w:delText xml:space="preserve">your </w:delText>
         </w:r>
       </w:del>
-      <w:ins w:id="436" w:author="Greg Landry" w:date="2016-11-02T18:57:00Z">
+      <w:ins w:id="435" w:author="Greg Landry" w:date="2016-11-02T18:57:00Z">
         <w:r>
           <w:t xml:space="preserve">(01) </w:t>
         </w:r>
       </w:ins>
-      <w:del w:id="437" w:author="Greg Landry" w:date="2016-11-02T18:57:00Z">
+      <w:del w:id="436" w:author="Greg Landry" w:date="2016-11-02T18:57:00Z">
         <w:r>
           <w:delText xml:space="preserve">first project </w:delText>
         </w:r>
@@ -7166,13 +7110,13 @@
     <w:p>
       <w:pPr>
         <w:rPr>
-          <w:ins w:id="438" w:author="Greg Landry" w:date="2016-11-02T19:03:00Z"/>
+          <w:ins w:id="437" w:author="Greg Landry" w:date="2016-11-02T19:03:00Z"/>
         </w:rPr>
       </w:pPr>
       <w:r>
         <w:t xml:space="preserve">Remember that in the WAEP protocol </w:t>
       </w:r>
-      <w:del w:id="439" w:author="Greg Landry" w:date="2016-11-02T19:03:00Z">
+      <w:del w:id="438" w:author="Greg Landry" w:date="2016-11-02T19:03:00Z">
         <w:r>
           <w:delText xml:space="preserve">that </w:delText>
         </w:r>
@@ -7180,7 +7124,7 @@
       <w:r>
         <w:t>the server returns a packet with either</w:t>
       </w:r>
-      <w:del w:id="440" w:author="Greg Landry" w:date="2016-11-02T19:11:00Z">
+      <w:del w:id="439" w:author="Greg Landry" w:date="2016-11-02T19:11:00Z">
         <w:r>
           <w:delText xml:space="preserve"> a</w:delText>
         </w:r>
@@ -7207,45 +7151,45 @@
     <w:p>
       <w:pPr>
         <w:ind w:left="720"/>
-        <w:pPrChange w:id="441" w:author="Greg Landry" w:date="2016-11-02T19:03:00Z">
+        <w:pPrChange w:id="440" w:author="Greg Landry" w:date="2016-11-02T19:03:00Z">
           <w:pPr/>
         </w:pPrChange>
       </w:pPr>
-      <w:ins w:id="442" w:author="Greg Landry" w:date="2016-11-02T19:03:00Z">
+      <w:ins w:id="441" w:author="Greg Landry" w:date="2016-11-02T19:03:00Z">
         <w:r>
           <w:t xml:space="preserve">Hint: </w:t>
         </w:r>
       </w:ins>
+      <w:del w:id="442" w:author="Greg Landry" w:date="2016-11-02T19:03:00Z">
+        <w:r>
+          <w:delText xml:space="preserve"> </w:delText>
+        </w:r>
+      </w:del>
+      <w:r>
+        <w:t>This can be done by calling “</w:t>
+      </w:r>
+      <w:proofErr w:type="spellStart"/>
+      <w:r>
+        <w:t>wiced_tcp_receive</w:t>
+      </w:r>
+      <w:proofErr w:type="spellEnd"/>
+      <w:r>
+        <w:t>” after you have written to the socket.  If the server writes back (within a timeout) then you can “</w:t>
+      </w:r>
+      <w:proofErr w:type="spellStart"/>
+      <w:r>
+        <w:t>wiced_packet_get</w:t>
+      </w:r>
+      <w:proofErr w:type="spellEnd"/>
+      <w:r>
+        <w:t xml:space="preserve">” and find out what the server </w:t>
+      </w:r>
       <w:del w:id="443" w:author="Greg Landry" w:date="2016-11-02T19:03:00Z">
         <w:r>
-          <w:delText xml:space="preserve"> </w:delText>
+          <w:delText>said</w:delText>
         </w:r>
       </w:del>
-      <w:r>
-        <w:t>This can be done by calling “</w:t>
-      </w:r>
-      <w:proofErr w:type="spellStart"/>
-      <w:r>
-        <w:t>wiced_tcp_receive</w:t>
-      </w:r>
-      <w:proofErr w:type="spellEnd"/>
-      <w:r>
-        <w:t>” after you have written to the socket.  If the server writes back (within a timeout) then you can “</w:t>
-      </w:r>
-      <w:proofErr w:type="spellStart"/>
-      <w:r>
-        <w:t>wiced_packet_get</w:t>
-      </w:r>
-      <w:proofErr w:type="spellEnd"/>
-      <w:r>
-        <w:t xml:space="preserve">” and find out what the server </w:t>
-      </w:r>
-      <w:del w:id="444" w:author="Greg Landry" w:date="2016-11-02T19:03:00Z">
-        <w:r>
-          <w:delText>said</w:delText>
-        </w:r>
-      </w:del>
-      <w:ins w:id="445" w:author="Greg Landry" w:date="2016-11-02T19:03:00Z">
+      <w:ins w:id="444" w:author="Greg Landry" w:date="2016-11-02T19:03:00Z">
         <w:r>
           <w:t>sent</w:t>
         </w:r>
@@ -7258,150 +7202,360 @@
       <w:pPr>
         <w:pStyle w:val="Heading3"/>
         <w:rPr>
-          <w:ins w:id="446" w:author="Greg Landry" w:date="2016-11-02T18:57:00Z"/>
+          <w:ins w:id="445" w:author="Alan Hawse" w:date="2016-11-30T11:35:00Z"/>
         </w:rPr>
       </w:pPr>
+      <w:ins w:id="446" w:author="Alan Hawse" w:date="2016-11-30T11:35:00Z">
+        <w:r>
+          <w:t>0</w:t>
+        </w:r>
+      </w:ins>
+      <w:ins w:id="447" w:author="Alan Hawse" w:date="2016-11-30T11:36:00Z">
+        <w:r>
+          <w:t>3</w:t>
+        </w:r>
+      </w:ins>
+      <w:ins w:id="448" w:author="Alan Hawse" w:date="2016-11-30T11:35:00Z">
+        <w:r>
+          <w:t xml:space="preserve"> Modify </w:t>
+        </w:r>
+        <w:r>
+          <w:t>(02)</w:t>
+        </w:r>
+        <w:bookmarkStart w:id="449" w:name="_GoBack"/>
+        <w:bookmarkEnd w:id="449"/>
+        <w:r>
+          <w:t xml:space="preserve"> to </w:t>
+        </w:r>
+      </w:ins>
+      <w:ins w:id="450" w:author="Alan Hawse" w:date="2016-11-30T11:36:00Z">
+        <w:r>
+          <w:t>use TCP stream sockets</w:t>
+        </w:r>
+      </w:ins>
+    </w:p>
+    <w:p>
+      <w:pPr>
+        <w:pStyle w:val="Heading3"/>
+        <w:rPr>
+          <w:ins w:id="451" w:author="Greg Landry" w:date="2016-11-02T18:57:00Z"/>
+        </w:rPr>
+      </w:pPr>
+      <w:ins w:id="452" w:author="Alan Hawse" w:date="2016-11-30T11:35:00Z">
+        <w:r>
+          <w:t xml:space="preserve"> </w:t>
+        </w:r>
+      </w:ins>
       <w:r>
         <w:t xml:space="preserve">(Advanced) </w:t>
       </w:r>
       <w:r>
         <w:t>0</w:t>
       </w:r>
-      <w:r>
-        <w:t>3</w:t>
-      </w:r>
+      <w:ins w:id="453" w:author="Alan Hawse" w:date="2016-11-30T11:19:00Z">
+        <w:r>
+          <w:t>4</w:t>
+        </w:r>
+      </w:ins>
+      <w:del w:id="454" w:author="Alan Hawse" w:date="2016-11-30T11:19:00Z">
+        <w:r>
+          <w:delText>3</w:delText>
+        </w:r>
+      </w:del>
       <w:r>
         <w:t xml:space="preserve"> Implement the server side of the insecure WAEP protocol</w:t>
       </w:r>
+      <w:ins w:id="455" w:author="Alan Hawse" w:date="2016-11-30T09:37:00Z">
+        <w:r>
+          <w:t xml:space="preserve"> that can handle one connection at a time</w:t>
+        </w:r>
+      </w:ins>
+      <w:ins w:id="456" w:author="Alan Hawse" w:date="2016-11-30T09:39:00Z">
+        <w:r>
+          <w:t xml:space="preserve"> (using </w:t>
+        </w:r>
+      </w:ins>
+      <w:proofErr w:type="spellStart"/>
+      <w:ins w:id="457" w:author="Alan Hawse" w:date="2016-11-30T10:22:00Z">
+        <w:r>
+          <w:t>tcp</w:t>
+        </w:r>
+        <w:proofErr w:type="spellEnd"/>
+        <w:r>
+          <w:t xml:space="preserve"> </w:t>
+        </w:r>
+      </w:ins>
+      <w:ins w:id="458" w:author="Alan Hawse" w:date="2016-11-30T09:39:00Z">
+        <w:r>
+          <w:t>packet reads)</w:t>
+        </w:r>
+      </w:ins>
     </w:p>
     <w:p>
       <w:pPr>
         <w:rPr>
-          <w:ins w:id="447" w:author="Greg Landry" w:date="2016-11-02T18:58:00Z"/>
+          <w:ins w:id="459" w:author="Greg Landry" w:date="2016-11-02T18:58:00Z"/>
         </w:rPr>
-        <w:pPrChange w:id="448" w:author="Greg Landry" w:date="2016-11-02T18:57:00Z">
+        <w:pPrChange w:id="460" w:author="Greg Landry" w:date="2016-11-02T18:57:00Z">
           <w:pPr>
             <w:pStyle w:val="Heading3"/>
           </w:pPr>
         </w:pPrChange>
       </w:pPr>
-      <w:ins w:id="449" w:author="Greg Landry" w:date="2016-11-02T18:57:00Z">
+      <w:ins w:id="461" w:author="Greg Landry" w:date="2016-11-02T18:57:00Z">
         <w:r>
           <w:t xml:space="preserve">Hint: use a linked list for the </w:t>
         </w:r>
       </w:ins>
-      <w:ins w:id="450" w:author="Greg Landry" w:date="2016-11-02T18:58:00Z">
-        <w:r>
-          <w:t>database so that it will start out with no entries and will then grow as data is stored.</w:t>
-        </w:r>
-      </w:ins>
-    </w:p>
-    <w:p>
-      <w:pPr>
-        <w:pPrChange w:id="451" w:author="Greg Landry" w:date="2016-11-02T18:57:00Z">
+      <w:ins w:id="462" w:author="Greg Landry" w:date="2016-11-02T18:58:00Z">
+        <w:r>
+          <w:t xml:space="preserve">database so that it will start out with no entries and will then </w:t>
+        </w:r>
+        <w:proofErr w:type="gramStart"/>
+        <w:r>
+          <w:t>grow</w:t>
+        </w:r>
+        <w:proofErr w:type="gramEnd"/>
+        <w:r>
+          <w:t xml:space="preserve"> as data is stored.</w:t>
+        </w:r>
+      </w:ins>
+    </w:p>
+    <w:p>
+      <w:pPr>
+        <w:rPr>
+          <w:ins w:id="463" w:author="Alan Hawse" w:date="2016-11-30T09:38:00Z"/>
+        </w:rPr>
+        <w:pPrChange w:id="464" w:author="Greg Landry" w:date="2016-11-02T18:57:00Z">
           <w:pPr>
             <w:pStyle w:val="Heading3"/>
           </w:pPr>
         </w:pPrChange>
       </w:pPr>
-      <w:ins w:id="452" w:author="Greg Landry" w:date="2016-11-02T18:59:00Z">
-        <w:r>
-          <w:t xml:space="preserve">Hint: The WICED library has a linked list utility that can be found at </w:t>
-        </w:r>
-        <w:commentRangeStart w:id="453"/>
-        <w:r>
-          <w:t>…..</w:t>
-        </w:r>
-        <w:commentRangeEnd w:id="453"/>
-        <w:r>
-          <w:rPr>
-            <w:rStyle w:val="CommentReference"/>
-          </w:rPr>
-          <w:commentReference w:id="453"/>
-        </w:r>
+      <w:ins w:id="465" w:author="Greg Landry" w:date="2016-11-02T18:59:00Z">
+        <w:r>
+          <w:t xml:space="preserve">Hint: The WICED library has a linked list utility that can be found </w:t>
+        </w:r>
+      </w:ins>
+      <w:ins w:id="466" w:author="Alan Hawse" w:date="2016-11-30T09:45:00Z">
+        <w:r>
+          <w:t>in the libraries/utilities directory.  You can simply include it using #include “</w:t>
+        </w:r>
+        <w:proofErr w:type="spellStart"/>
+        <w:r>
+          <w:t>linked_list.h</w:t>
+        </w:r>
+        <w:proofErr w:type="spellEnd"/>
+        <w:r>
+          <w:t>”</w:t>
+        </w:r>
+      </w:ins>
+      <w:ins w:id="467" w:author="Alan Hawse" w:date="2016-11-30T09:46:00Z">
+        <w:r>
+          <w:t xml:space="preserve"> which also provide the API documentation.</w:t>
+        </w:r>
+      </w:ins>
+      <w:ins w:id="468" w:author="Greg Landry" w:date="2016-11-02T18:59:00Z">
+        <w:del w:id="469" w:author="Alan Hawse" w:date="2016-11-30T09:45:00Z">
+          <w:r>
+            <w:delText xml:space="preserve">at </w:delText>
+          </w:r>
+          <w:commentRangeStart w:id="470"/>
+          <w:r>
+            <w:delText>….</w:delText>
+          </w:r>
+        </w:del>
+        <w:del w:id="471" w:author="Alan Hawse" w:date="2016-11-30T09:44:00Z">
+          <w:r>
+            <w:delText>.</w:delText>
+          </w:r>
+          <w:commentRangeEnd w:id="470"/>
+          <w:r>
+            <w:rPr>
+              <w:rStyle w:val="CommentReference"/>
+            </w:rPr>
+            <w:commentReference w:id="470"/>
+          </w:r>
+        </w:del>
       </w:ins>
     </w:p>
     <w:p>
       <w:pPr>
         <w:pStyle w:val="Heading3"/>
         <w:rPr>
-          <w:ins w:id="454" w:author="Greg Landry" w:date="2016-11-02T18:58:00Z"/>
+          <w:ins w:id="472" w:author="Alan Hawse" w:date="2016-11-30T09:40:00Z"/>
         </w:rPr>
       </w:pPr>
-      <w:r>
-        <w:t xml:space="preserve">(Advanced) </w:t>
-      </w:r>
-      <w:r>
-        <w:t>04</w:t>
-      </w:r>
-      <w:r>
-        <w:t xml:space="preserve"> Implement (1-3) using TLS on the secure port 40508</w:t>
-      </w:r>
-    </w:p>
-    <w:p>
-      <w:pPr>
-        <w:pPrChange w:id="455" w:author="Greg Landry" w:date="2016-11-02T18:58:00Z">
+      <w:ins w:id="473" w:author="Alan Hawse" w:date="2016-11-30T11:20:00Z">
+        <w:r>
+          <w:t xml:space="preserve"> </w:t>
+        </w:r>
+      </w:ins>
+      <w:ins w:id="474" w:author="Alan Hawse" w:date="2016-11-30T09:40:00Z">
+        <w:r>
+          <w:t>(Advanced) 05</w:t>
+        </w:r>
+        <w:r>
+          <w:t xml:space="preserve"> Implement the server side of the insecure WAEP protocol that can handle one connection at a time (using </w:t>
+        </w:r>
+        <w:proofErr w:type="spellStart"/>
+        <w:r>
+          <w:t>tcp</w:t>
+        </w:r>
+        <w:proofErr w:type="spellEnd"/>
+        <w:r>
+          <w:t xml:space="preserve"> callbacks)</w:t>
+        </w:r>
+      </w:ins>
+    </w:p>
+    <w:p>
+      <w:pPr>
+        <w:pStyle w:val="Heading3"/>
+        <w:rPr>
+          <w:ins w:id="475" w:author="Alan Hawse" w:date="2016-11-30T09:38:00Z"/>
+        </w:rPr>
+      </w:pPr>
+      <w:ins w:id="476" w:author="Alan Hawse" w:date="2016-11-30T09:39:00Z">
+        <w:r>
+          <w:t xml:space="preserve"> </w:t>
+        </w:r>
+      </w:ins>
+      <w:ins w:id="477" w:author="Alan Hawse" w:date="2016-11-30T09:38:00Z">
+        <w:r>
+          <w:t>(Advanced) 06</w:t>
+        </w:r>
+        <w:r>
+          <w:t xml:space="preserve"> Modify (03) to handle multiple connections</w:t>
+        </w:r>
+      </w:ins>
+    </w:p>
+    <w:p>
+      <w:pPr>
+        <w:rPr>
+          <w:del w:id="478" w:author="Alan Hawse" w:date="2016-11-30T09:38:00Z"/>
+        </w:rPr>
+        <w:pPrChange w:id="479" w:author="Greg Landry" w:date="2016-11-02T18:57:00Z">
           <w:pPr>
             <w:pStyle w:val="Heading3"/>
           </w:pPr>
         </w:pPrChange>
       </w:pPr>
-      <w:ins w:id="456" w:author="Greg Landry" w:date="2016-11-02T18:58:00Z">
-        <w:r>
-          <w:t xml:space="preserve">Hint: </w:t>
-        </w:r>
-        <w:commentRangeStart w:id="457"/>
-        <w:r>
-          <w:t>…..</w:t>
-        </w:r>
-        <w:commentRangeEnd w:id="457"/>
-        <w:r>
-          <w:rPr>
-            <w:rStyle w:val="CommentReference"/>
-          </w:rPr>
-          <w:commentReference w:id="457"/>
-        </w:r>
-      </w:ins>
     </w:p>
     <w:p>
       <w:pPr>
         <w:pStyle w:val="Heading3"/>
         <w:rPr>
-          <w:ins w:id="458" w:author="Greg Landry" w:date="2016-11-02T18:58:00Z"/>
+          <w:ins w:id="480" w:author="Alan Hawse" w:date="2016-11-30T09:38:00Z"/>
         </w:rPr>
       </w:pPr>
-      <w:r>
-        <w:t xml:space="preserve">(Advanced) </w:t>
-      </w:r>
-      <w:r>
-        <w:t>05</w:t>
-      </w:r>
-      <w:r>
-        <w:t xml:space="preserve"> Implement the server side of the secure WAEP protocol</w:t>
-      </w:r>
-    </w:p>
-    <w:p>
-      <w:pPr>
-        <w:pPrChange w:id="459" w:author="Greg Landry" w:date="2016-11-02T18:58:00Z">
+      <w:ins w:id="481" w:author="Alan Hawse" w:date="2016-11-30T09:38:00Z">
+        <w:r>
+          <w:t>(Advanced) 07 Implement (2</w:t>
+        </w:r>
+        <w:r>
+          <w:t>) using TLS on the secure port 40508</w:t>
+        </w:r>
+      </w:ins>
+    </w:p>
+    <w:p>
+      <w:pPr>
+        <w:pStyle w:val="Heading3"/>
+        <w:rPr>
+          <w:ins w:id="482" w:author="Greg Landry" w:date="2016-11-02T18:58:00Z"/>
+          <w:del w:id="483" w:author="Alan Hawse" w:date="2016-11-30T09:38:00Z"/>
+        </w:rPr>
+      </w:pPr>
+      <w:del w:id="484" w:author="Alan Hawse" w:date="2016-11-30T09:38:00Z">
+        <w:r>
+          <w:delText xml:space="preserve">(Advanced) </w:delText>
+        </w:r>
+        <w:r>
+          <w:delText>04</w:delText>
+        </w:r>
+        <w:r>
+          <w:delText xml:space="preserve"> Implement (1-3) using TLS on the secure port 40508</w:delText>
+        </w:r>
+      </w:del>
+    </w:p>
+    <w:p>
+      <w:pPr>
+        <w:pPrChange w:id="485" w:author="Greg Landry" w:date="2016-11-02T18:58:00Z">
           <w:pPr>
             <w:pStyle w:val="Heading3"/>
           </w:pPr>
         </w:pPrChange>
       </w:pPr>
-      <w:ins w:id="460" w:author="Greg Landry" w:date="2016-11-02T18:58:00Z">
-        <w:r>
-          <w:t xml:space="preserve">Hint: </w:t>
-        </w:r>
-        <w:commentRangeStart w:id="461"/>
+      <w:ins w:id="486" w:author="Greg Landry" w:date="2016-11-02T18:58:00Z">
+        <w:r>
+          <w:t>Hint</w:t>
+        </w:r>
+        <w:proofErr w:type="gramStart"/>
+        <w:r>
+          <w:t xml:space="preserve">: </w:t>
+        </w:r>
+        <w:commentRangeStart w:id="487"/>
         <w:r>
           <w:t>…..</w:t>
         </w:r>
-        <w:commentRangeEnd w:id="461"/>
+        <w:commentRangeEnd w:id="487"/>
         <w:r>
           <w:rPr>
             <w:rStyle w:val="CommentReference"/>
           </w:rPr>
-          <w:commentReference w:id="461"/>
+          <w:commentReference w:id="487"/>
+        </w:r>
+      </w:ins>
+      <w:proofErr w:type="gramEnd"/>
+    </w:p>
+    <w:p>
+      <w:pPr>
+        <w:pStyle w:val="Heading3"/>
+        <w:rPr>
+          <w:ins w:id="488" w:author="Greg Landry" w:date="2016-11-02T18:58:00Z"/>
+        </w:rPr>
+      </w:pPr>
+      <w:r>
+        <w:t xml:space="preserve">(Advanced) </w:t>
+      </w:r>
+      <w:del w:id="489" w:author="Alan Hawse" w:date="2016-11-30T11:20:00Z">
+        <w:r>
+          <w:delText>05</w:delText>
+        </w:r>
+        <w:r>
+          <w:delText xml:space="preserve"> </w:delText>
+        </w:r>
+      </w:del>
+      <w:ins w:id="490" w:author="Alan Hawse" w:date="2016-11-30T11:20:00Z">
+        <w:r>
+          <w:t xml:space="preserve">08 </w:t>
+        </w:r>
+      </w:ins>
+      <w:r>
+        <w:t>Implement the server side of the secure WAEP protocol</w:t>
+      </w:r>
+    </w:p>
+    <w:p>
+      <w:pPr>
+        <w:pPrChange w:id="491" w:author="Greg Landry" w:date="2016-11-02T18:58:00Z">
+          <w:pPr>
+            <w:pStyle w:val="Heading3"/>
+          </w:pPr>
+        </w:pPrChange>
+      </w:pPr>
+      <w:ins w:id="492" w:author="Greg Landry" w:date="2016-11-02T18:58:00Z">
+        <w:r>
+          <w:t xml:space="preserve">Hint: </w:t>
+        </w:r>
+        <w:commentRangeStart w:id="493"/>
+        <w:r>
+          <w:t>…..</w:t>
+        </w:r>
+        <w:commentRangeEnd w:id="493"/>
+        <w:r>
+          <w:rPr>
+            <w:rStyle w:val="CommentReference"/>
+          </w:rPr>
+          <w:commentReference w:id="493"/>
         </w:r>
       </w:ins>
     </w:p>
@@ -7426,7 +7580,6 @@
         <w:pStyle w:val="Heading2"/>
       </w:pPr>
       <w:r>
-        <w:lastRenderedPageBreak/>
         <w:t>Further Reading</w:t>
       </w:r>
     </w:p>
@@ -7479,7 +7632,7 @@
 </file>
 
 <file path=word/comments.xml><?xml version="1.0" encoding="utf-8"?>
-<w:comments xmlns:wpc="http://schemas.microsoft.com/office/word/2010/wordprocessingCanvas" xmlns:mo="http://schemas.microsoft.com/office/mac/office/2008/main" xmlns:mc="http://schemas.openxmlformats.org/markup-compatibility/2006" xmlns:mv="urn:schemas-microsoft-com:mac:vml" xmlns:o="urn:schemas-microsoft-com:office:office" xmlns:r="http://schemas.openxmlformats.org/officeDocument/2006/relationships" xmlns:m="http://schemas.openxmlformats.org/officeDocument/2006/math" xmlns:v="urn:schemas-microsoft-com:vml" xmlns:wp14="http://schemas.microsoft.com/office/word/2010/wordprocessingDrawing" xmlns:wp="http://schemas.openxmlformats.org/drawingml/2006/wordprocessingDrawing" xmlns:w10="urn:schemas-microsoft-com:office:word" xmlns:w="http://schemas.openxmlformats.org/wordprocessingml/2006/main" xmlns:w14="http://schemas.microsoft.com/office/word/2010/wordml" xmlns:w15="http://schemas.microsoft.com/office/word/2012/wordml" xmlns:wpg="http://schemas.microsoft.com/office/word/2010/wordprocessingGroup" xmlns:wpi="http://schemas.microsoft.com/office/word/2010/wordprocessingInk" xmlns:wne="http://schemas.microsoft.com/office/word/2006/wordml" xmlns:wps="http://schemas.microsoft.com/office/word/2010/wordprocessingShape" mc:Ignorable="w14 w15 wp14">
+<w:comments xmlns:wpc="http://schemas.microsoft.com/office/word/2010/wordprocessingCanvas" xmlns:mo="http://schemas.microsoft.com/office/mac/office/2008/main" xmlns:mc="http://schemas.openxmlformats.org/markup-compatibility/2006" xmlns:mv="urn:schemas-microsoft-com:mac:vml" xmlns:o="urn:schemas-microsoft-com:office:office" xmlns:r="http://schemas.openxmlformats.org/officeDocument/2006/relationships" xmlns:m="http://schemas.openxmlformats.org/officeDocument/2006/math" xmlns:v="urn:schemas-microsoft-com:vml" xmlns:wp14="http://schemas.microsoft.com/office/word/2010/wordprocessingDrawing" xmlns:wp="http://schemas.openxmlformats.org/drawingml/2006/wordprocessingDrawing" xmlns:w10="urn:schemas-microsoft-com:office:word" xmlns:w="http://schemas.openxmlformats.org/wordprocessingml/2006/main" xmlns:w14="http://schemas.microsoft.com/office/word/2010/wordml" xmlns:wpg="http://schemas.microsoft.com/office/word/2010/wordprocessingGroup" xmlns:wpi="http://schemas.microsoft.com/office/word/2010/wordprocessingInk" xmlns:wne="http://schemas.microsoft.com/office/word/2006/wordml" xmlns:wps="http://schemas.microsoft.com/office/word/2010/wordprocessingShape" mc:Ignorable="w14 wp14">
   <w:comment w:id="136" w:author="Greg Landry" w:date="2016-11-02T17:13:00Z" w:initials="GL">
     <w:p>
       <w:pPr>
@@ -7556,18 +7709,15 @@
       </w:r>
       <w:proofErr w:type="spellEnd"/>
       <w:r>
-        <w:t>. That is, the space is in a different place. Does that make a difference? I’d like to see them be consistent.</w:t>
-      </w:r>
-      <w:r>
-        <w:t xml:space="preserve"> … they should be consistent… but the compiler doesn’t </w:t>
+        <w:t xml:space="preserve">. That is, the space is in a different place. Does that make a difference? I’d like to see them be consistent. … </w:t>
       </w:r>
       <w:proofErr w:type="gramStart"/>
       <w:r>
-        <w:t>care..</w:t>
+        <w:t>they</w:t>
       </w:r>
       <w:proofErr w:type="gramEnd"/>
       <w:r>
-        <w:t xml:space="preserve"> I prefer the space * instead of the * space</w:t>
+        <w:t xml:space="preserve"> should be consistent… but the compiler doesn’t care.. I prefer the space * instead of the * space</w:t>
       </w:r>
     </w:p>
   </w:comment>
@@ -7583,10 +7733,7 @@
         <w:annotationRef/>
       </w:r>
       <w:r>
-        <w:t>In the solution, you cast this to (uint8_t**). Is that needed? If so, you should put it here too.</w:t>
-      </w:r>
-      <w:r>
-        <w:t xml:space="preserve">  It is not required because you take the address of a *</w:t>
+        <w:t>In the solution, you cast this to (uint8_t**). Is that needed? If so, you should put it here too.  It is not required because you take the address of a *</w:t>
       </w:r>
     </w:p>
     <w:p>
@@ -7664,7 +7811,7 @@
       </w:r>
     </w:p>
   </w:comment>
-  <w:comment w:id="394" w:author="Greg Landry" w:date="2016-11-02T20:18:00Z" w:initials="GL">
+  <w:comment w:id="393" w:author="Greg Landry" w:date="2016-11-02T20:18:00Z" w:initials="GL">
     <w:p>
       <w:pPr>
         <w:pStyle w:val="CommentText"/>
@@ -7696,7 +7843,7 @@
       </w:r>
     </w:p>
   </w:comment>
-  <w:comment w:id="453" w:author="Greg Landry" w:date="2016-11-02T18:59:00Z" w:initials="GL">
+  <w:comment w:id="470" w:author="Greg Landry" w:date="2016-11-02T18:59:00Z" w:initials="GL">
     <w:p>
       <w:pPr>
         <w:pStyle w:val="CommentText"/>
@@ -7712,7 +7859,7 @@
       </w:r>
     </w:p>
   </w:comment>
-  <w:comment w:id="457" w:author="Greg Landry" w:date="2016-11-02T18:58:00Z" w:initials="GL">
+  <w:comment w:id="487" w:author="Greg Landry" w:date="2016-11-02T18:58:00Z" w:initials="GL">
     <w:p>
       <w:pPr>
         <w:pStyle w:val="CommentText"/>
@@ -7728,7 +7875,7 @@
       </w:r>
     </w:p>
   </w:comment>
-  <w:comment w:id="461" w:author="Greg Landry" w:date="2016-11-02T18:58:00Z" w:initials="GL">
+  <w:comment w:id="493" w:author="Greg Landry" w:date="2016-11-02T18:58:00Z" w:initials="GL">
     <w:p>
       <w:pPr>
         <w:pStyle w:val="CommentText"/>
@@ -7764,7 +7911,7 @@
 </file>
 
 <file path=word/endnotes.xml><?xml version="1.0" encoding="utf-8"?>
-<w:endnotes xmlns:wpc="http://schemas.microsoft.com/office/word/2010/wordprocessingCanvas" xmlns:mo="http://schemas.microsoft.com/office/mac/office/2008/main" xmlns:mc="http://schemas.openxmlformats.org/markup-compatibility/2006" xmlns:mv="urn:schemas-microsoft-com:mac:vml" xmlns:o="urn:schemas-microsoft-com:office:office" xmlns:r="http://schemas.openxmlformats.org/officeDocument/2006/relationships" xmlns:m="http://schemas.openxmlformats.org/officeDocument/2006/math" xmlns:v="urn:schemas-microsoft-com:vml" xmlns:wp14="http://schemas.microsoft.com/office/word/2010/wordprocessingDrawing" xmlns:wp="http://schemas.openxmlformats.org/drawingml/2006/wordprocessingDrawing" xmlns:w10="urn:schemas-microsoft-com:office:word" xmlns:w="http://schemas.openxmlformats.org/wordprocessingml/2006/main" xmlns:w14="http://schemas.microsoft.com/office/word/2010/wordml" xmlns:w15="http://schemas.microsoft.com/office/word/2012/wordml" xmlns:wpg="http://schemas.microsoft.com/office/word/2010/wordprocessingGroup" xmlns:wpi="http://schemas.microsoft.com/office/word/2010/wordprocessingInk" xmlns:wne="http://schemas.microsoft.com/office/word/2006/wordml" xmlns:wps="http://schemas.microsoft.com/office/word/2010/wordprocessingShape" mc:Ignorable="w14 w15 wp14">
+<w:endnotes xmlns:wpc="http://schemas.microsoft.com/office/word/2010/wordprocessingCanvas" xmlns:mo="http://schemas.microsoft.com/office/mac/office/2008/main" xmlns:mc="http://schemas.openxmlformats.org/markup-compatibility/2006" xmlns:mv="urn:schemas-microsoft-com:mac:vml" xmlns:o="urn:schemas-microsoft-com:office:office" xmlns:r="http://schemas.openxmlformats.org/officeDocument/2006/relationships" xmlns:m="http://schemas.openxmlformats.org/officeDocument/2006/math" xmlns:v="urn:schemas-microsoft-com:vml" xmlns:wp14="http://schemas.microsoft.com/office/word/2010/wordprocessingDrawing" xmlns:wp="http://schemas.openxmlformats.org/drawingml/2006/wordprocessingDrawing" xmlns:w10="urn:schemas-microsoft-com:office:word" xmlns:w="http://schemas.openxmlformats.org/wordprocessingml/2006/main" xmlns:w14="http://schemas.microsoft.com/office/word/2010/wordml" xmlns:wpg="http://schemas.microsoft.com/office/word/2010/wordprocessingGroup" xmlns:wpi="http://schemas.microsoft.com/office/word/2010/wordprocessingInk" xmlns:wne="http://schemas.microsoft.com/office/word/2006/wordml" xmlns:wps="http://schemas.microsoft.com/office/word/2010/wordprocessingShape" mc:Ignorable="w14 wp14">
   <w:endnote w:type="separator" w:id="-1">
     <w:p>
       <w:r>
@@ -7783,7 +7930,7 @@
 </file>
 
 <file path=word/footer1.xml><?xml version="1.0" encoding="utf-8"?>
-<w:ftr xmlns:wpc="http://schemas.microsoft.com/office/word/2010/wordprocessingCanvas" xmlns:mo="http://schemas.microsoft.com/office/mac/office/2008/main" xmlns:mc="http://schemas.openxmlformats.org/markup-compatibility/2006" xmlns:mv="urn:schemas-microsoft-com:mac:vml" xmlns:o="urn:schemas-microsoft-com:office:office" xmlns:r="http://schemas.openxmlformats.org/officeDocument/2006/relationships" xmlns:m="http://schemas.openxmlformats.org/officeDocument/2006/math" xmlns:v="urn:schemas-microsoft-com:vml" xmlns:wp14="http://schemas.microsoft.com/office/word/2010/wordprocessingDrawing" xmlns:wp="http://schemas.openxmlformats.org/drawingml/2006/wordprocessingDrawing" xmlns:w10="urn:schemas-microsoft-com:office:word" xmlns:w="http://schemas.openxmlformats.org/wordprocessingml/2006/main" xmlns:w14="http://schemas.microsoft.com/office/word/2010/wordml" xmlns:w15="http://schemas.microsoft.com/office/word/2012/wordml" xmlns:wpg="http://schemas.microsoft.com/office/word/2010/wordprocessingGroup" xmlns:wpi="http://schemas.microsoft.com/office/word/2010/wordprocessingInk" xmlns:wne="http://schemas.microsoft.com/office/word/2006/wordml" xmlns:wps="http://schemas.microsoft.com/office/word/2010/wordprocessingShape" mc:Ignorable="w14 w15 wp14">
+<w:ftr xmlns:wpc="http://schemas.microsoft.com/office/word/2010/wordprocessingCanvas" xmlns:mo="http://schemas.microsoft.com/office/mac/office/2008/main" xmlns:mc="http://schemas.openxmlformats.org/markup-compatibility/2006" xmlns:mv="urn:schemas-microsoft-com:mac:vml" xmlns:o="urn:schemas-microsoft-com:office:office" xmlns:r="http://schemas.openxmlformats.org/officeDocument/2006/relationships" xmlns:m="http://schemas.openxmlformats.org/officeDocument/2006/math" xmlns:v="urn:schemas-microsoft-com:vml" xmlns:wp14="http://schemas.microsoft.com/office/word/2010/wordprocessingDrawing" xmlns:wp="http://schemas.openxmlformats.org/drawingml/2006/wordprocessingDrawing" xmlns:w10="urn:schemas-microsoft-com:office:word" xmlns:w="http://schemas.openxmlformats.org/wordprocessingml/2006/main" xmlns:w14="http://schemas.microsoft.com/office/word/2010/wordml" xmlns:wpg="http://schemas.microsoft.com/office/word/2010/wordprocessingGroup" xmlns:wpi="http://schemas.microsoft.com/office/word/2010/wordprocessingInk" xmlns:wne="http://schemas.microsoft.com/office/word/2006/wordml" xmlns:wps="http://schemas.microsoft.com/office/word/2010/wordprocessingShape" mc:Ignorable="w14 wp14">
   <w:sdt>
     <w:sdtPr>
       <w:id w:val="-2068479625"/>
@@ -7792,7 +7939,6 @@
         <w:docPartUnique/>
       </w:docPartObj>
     </w:sdtPr>
-    <w:sdtEndPr/>
     <w:sdtContent>
       <w:sdt>
         <w:sdtPr>
@@ -7802,7 +7948,6 @@
             <w:docPartUnique/>
           </w:docPartObj>
         </w:sdtPr>
-        <w:sdtEndPr/>
         <w:sdtContent>
           <w:p>
             <w:pPr>
@@ -7839,7 +7984,7 @@
                 <w:bCs/>
                 <w:noProof/>
               </w:rPr>
-              <w:t>8</w:t>
+              <w:t>11</w:t>
             </w:r>
             <w:r>
               <w:rPr>
@@ -7901,7 +8046,7 @@
 </file>
 
 <file path=word/footnotes.xml><?xml version="1.0" encoding="utf-8"?>
-<w:footnotes xmlns:wpc="http://schemas.microsoft.com/office/word/2010/wordprocessingCanvas" xmlns:mo="http://schemas.microsoft.com/office/mac/office/2008/main" xmlns:mc="http://schemas.openxmlformats.org/markup-compatibility/2006" xmlns:mv="urn:schemas-microsoft-com:mac:vml" xmlns:o="urn:schemas-microsoft-com:office:office" xmlns:r="http://schemas.openxmlformats.org/officeDocument/2006/relationships" xmlns:m="http://schemas.openxmlformats.org/officeDocument/2006/math" xmlns:v="urn:schemas-microsoft-com:vml" xmlns:wp14="http://schemas.microsoft.com/office/word/2010/wordprocessingDrawing" xmlns:wp="http://schemas.openxmlformats.org/drawingml/2006/wordprocessingDrawing" xmlns:w10="urn:schemas-microsoft-com:office:word" xmlns:w="http://schemas.openxmlformats.org/wordprocessingml/2006/main" xmlns:w14="http://schemas.microsoft.com/office/word/2010/wordml" xmlns:w15="http://schemas.microsoft.com/office/word/2012/wordml" xmlns:wpg="http://schemas.microsoft.com/office/word/2010/wordprocessingGroup" xmlns:wpi="http://schemas.microsoft.com/office/word/2010/wordprocessingInk" xmlns:wne="http://schemas.microsoft.com/office/word/2006/wordml" xmlns:wps="http://schemas.microsoft.com/office/word/2010/wordprocessingShape" mc:Ignorable="w14 w15 wp14">
+<w:footnotes xmlns:wpc="http://schemas.microsoft.com/office/word/2010/wordprocessingCanvas" xmlns:mo="http://schemas.microsoft.com/office/mac/office/2008/main" xmlns:mc="http://schemas.openxmlformats.org/markup-compatibility/2006" xmlns:mv="urn:schemas-microsoft-com:mac:vml" xmlns:o="urn:schemas-microsoft-com:office:office" xmlns:r="http://schemas.openxmlformats.org/officeDocument/2006/relationships" xmlns:m="http://schemas.openxmlformats.org/officeDocument/2006/math" xmlns:v="urn:schemas-microsoft-com:vml" xmlns:wp14="http://schemas.microsoft.com/office/word/2010/wordprocessingDrawing" xmlns:wp="http://schemas.openxmlformats.org/drawingml/2006/wordprocessingDrawing" xmlns:w10="urn:schemas-microsoft-com:office:word" xmlns:w="http://schemas.openxmlformats.org/wordprocessingml/2006/main" xmlns:w14="http://schemas.microsoft.com/office/word/2010/wordml" xmlns:wpg="http://schemas.microsoft.com/office/word/2010/wordprocessingGroup" xmlns:wpi="http://schemas.microsoft.com/office/word/2010/wordprocessingInk" xmlns:wne="http://schemas.microsoft.com/office/word/2006/wordml" xmlns:wps="http://schemas.microsoft.com/office/word/2010/wordprocessingShape" mc:Ignorable="w14 wp14">
   <w:footnote w:type="separator" w:id="-1">
     <w:p>
       <w:r>
@@ -7920,7 +8065,7 @@
 </file>
 
 <file path=word/numbering.xml><?xml version="1.0" encoding="utf-8"?>
-<w:numbering xmlns:wpc="http://schemas.microsoft.com/office/word/2010/wordprocessingCanvas" xmlns:mo="http://schemas.microsoft.com/office/mac/office/2008/main" xmlns:mc="http://schemas.openxmlformats.org/markup-compatibility/2006" xmlns:mv="urn:schemas-microsoft-com:mac:vml" xmlns:o="urn:schemas-microsoft-com:office:office" xmlns:r="http://schemas.openxmlformats.org/officeDocument/2006/relationships" xmlns:m="http://schemas.openxmlformats.org/officeDocument/2006/math" xmlns:v="urn:schemas-microsoft-com:vml" xmlns:wp14="http://schemas.microsoft.com/office/word/2010/wordprocessingDrawing" xmlns:wp="http://schemas.openxmlformats.org/drawingml/2006/wordprocessingDrawing" xmlns:w10="urn:schemas-microsoft-com:office:word" xmlns:w="http://schemas.openxmlformats.org/wordprocessingml/2006/main" xmlns:w14="http://schemas.microsoft.com/office/word/2010/wordml" xmlns:w15="http://schemas.microsoft.com/office/word/2012/wordml" xmlns:wpg="http://schemas.microsoft.com/office/word/2010/wordprocessingGroup" xmlns:wpi="http://schemas.microsoft.com/office/word/2010/wordprocessingInk" xmlns:wne="http://schemas.microsoft.com/office/word/2006/wordml" xmlns:wps="http://schemas.microsoft.com/office/word/2010/wordprocessingShape" mc:Ignorable="w14 w15 wp14">
+<w:numbering xmlns:wpc="http://schemas.microsoft.com/office/word/2010/wordprocessingCanvas" xmlns:mo="http://schemas.microsoft.com/office/mac/office/2008/main" xmlns:mc="http://schemas.openxmlformats.org/markup-compatibility/2006" xmlns:mv="urn:schemas-microsoft-com:mac:vml" xmlns:o="urn:schemas-microsoft-com:office:office" xmlns:r="http://schemas.openxmlformats.org/officeDocument/2006/relationships" xmlns:m="http://schemas.openxmlformats.org/officeDocument/2006/math" xmlns:v="urn:schemas-microsoft-com:vml" xmlns:wp14="http://schemas.microsoft.com/office/word/2010/wordprocessingDrawing" xmlns:wp="http://schemas.openxmlformats.org/drawingml/2006/wordprocessingDrawing" xmlns:w10="urn:schemas-microsoft-com:office:word" xmlns:w="http://schemas.openxmlformats.org/wordprocessingml/2006/main" xmlns:w14="http://schemas.microsoft.com/office/word/2010/wordml" xmlns:wpg="http://schemas.microsoft.com/office/word/2010/wordprocessingGroup" xmlns:wpi="http://schemas.microsoft.com/office/word/2010/wordprocessingInk" xmlns:wne="http://schemas.microsoft.com/office/word/2006/wordml" xmlns:wps="http://schemas.microsoft.com/office/word/2010/wordprocessingShape" mc:Ignorable="w14 wp14">
   <w:abstractNum w:abstractNumId="0">
     <w:nsid w:val="04845E2C"/>
     <w:multiLevelType w:val="hybridMultilevel"/>
@@ -10873,7 +11018,7 @@
 </file>
 
 <file path=word/styles.xml><?xml version="1.0" encoding="utf-8"?>
-<w:styles xmlns:mc="http://schemas.openxmlformats.org/markup-compatibility/2006" xmlns:r="http://schemas.openxmlformats.org/officeDocument/2006/relationships" xmlns:w="http://schemas.openxmlformats.org/wordprocessingml/2006/main" xmlns:w14="http://schemas.microsoft.com/office/word/2010/wordml" xmlns:w15="http://schemas.microsoft.com/office/word/2012/wordml" mc:Ignorable="w14 w15">
+<w:styles xmlns:mc="http://schemas.openxmlformats.org/markup-compatibility/2006" xmlns:r="http://schemas.openxmlformats.org/officeDocument/2006/relationships" xmlns:w="http://schemas.openxmlformats.org/wordprocessingml/2006/main" xmlns:w14="http://schemas.microsoft.com/office/word/2010/wordml" mc:Ignorable="w14">
   <w:docDefaults>
     <w:rPrDefault>
       <w:rPr>
@@ -10889,387 +11034,163 @@
       </w:pPr>
     </w:pPrDefault>
   </w:docDefaults>
-  <w:latentStyles w:defLockedState="0" w:defUIPriority="99" w:defSemiHidden="0" w:defUnhideWhenUsed="0" w:defQFormat="0" w:count="380">
-    <w:lsdException w:name="Normal" w:uiPriority="0" w:qFormat="1"/>
-    <w:lsdException w:name="heading 1" w:uiPriority="9" w:qFormat="1"/>
-    <w:lsdException w:name="heading 2" w:semiHidden="1" w:uiPriority="9" w:unhideWhenUsed="1" w:qFormat="1"/>
-    <w:lsdException w:name="heading 3" w:semiHidden="1" w:uiPriority="9" w:unhideWhenUsed="1" w:qFormat="1"/>
-    <w:lsdException w:name="heading 4" w:semiHidden="1" w:uiPriority="9" w:unhideWhenUsed="1" w:qFormat="1"/>
-    <w:lsdException w:name="heading 5" w:semiHidden="1" w:uiPriority="9" w:unhideWhenUsed="1" w:qFormat="1"/>
-    <w:lsdException w:name="heading 6" w:semiHidden="1" w:uiPriority="9" w:unhideWhenUsed="1" w:qFormat="1"/>
-    <w:lsdException w:name="heading 7" w:semiHidden="1" w:uiPriority="9" w:unhideWhenUsed="1" w:qFormat="1"/>
-    <w:lsdException w:name="heading 8" w:semiHidden="1" w:uiPriority="9" w:unhideWhenUsed="1" w:qFormat="1"/>
-    <w:lsdException w:name="heading 9" w:semiHidden="1" w:uiPriority="9" w:unhideWhenUsed="1" w:qFormat="1"/>
-    <w:lsdException w:name="index 1" w:semiHidden="1" w:unhideWhenUsed="1"/>
-    <w:lsdException w:name="index 2" w:semiHidden="1" w:unhideWhenUsed="1"/>
-    <w:lsdException w:name="index 3" w:semiHidden="1" w:unhideWhenUsed="1"/>
-    <w:lsdException w:name="index 4" w:semiHidden="1" w:unhideWhenUsed="1"/>
-    <w:lsdException w:name="index 5" w:semiHidden="1" w:unhideWhenUsed="1"/>
-    <w:lsdException w:name="index 6" w:semiHidden="1" w:unhideWhenUsed="1"/>
-    <w:lsdException w:name="index 7" w:semiHidden="1" w:unhideWhenUsed="1"/>
-    <w:lsdException w:name="index 8" w:semiHidden="1" w:unhideWhenUsed="1"/>
-    <w:lsdException w:name="index 9" w:semiHidden="1" w:unhideWhenUsed="1"/>
-    <w:lsdException w:name="toc 1" w:semiHidden="1" w:uiPriority="39" w:unhideWhenUsed="1" w:qFormat="1"/>
-    <w:lsdException w:name="toc 2" w:semiHidden="1" w:uiPriority="39" w:unhideWhenUsed="1" w:qFormat="1"/>
-    <w:lsdException w:name="toc 3" w:semiHidden="1" w:uiPriority="39" w:unhideWhenUsed="1" w:qFormat="1"/>
-    <w:lsdException w:name="toc 4" w:semiHidden="1" w:uiPriority="39" w:unhideWhenUsed="1"/>
-    <w:lsdException w:name="toc 5" w:semiHidden="1" w:uiPriority="39" w:unhideWhenUsed="1"/>
-    <w:lsdException w:name="toc 6" w:semiHidden="1" w:uiPriority="39" w:unhideWhenUsed="1"/>
-    <w:lsdException w:name="toc 7" w:semiHidden="1" w:uiPriority="39" w:unhideWhenUsed="1"/>
-    <w:lsdException w:name="toc 8" w:semiHidden="1" w:uiPriority="39" w:unhideWhenUsed="1"/>
-    <w:lsdException w:name="toc 9" w:semiHidden="1" w:uiPriority="39" w:unhideWhenUsed="1"/>
-    <w:lsdException w:name="Normal Indent" w:semiHidden="1" w:unhideWhenUsed="1"/>
-    <w:lsdException w:name="footnote text" w:semiHidden="1" w:unhideWhenUsed="1"/>
-    <w:lsdException w:name="annotation text" w:semiHidden="1" w:unhideWhenUsed="1"/>
-    <w:lsdException w:name="header" w:semiHidden="1" w:unhideWhenUsed="1"/>
-    <w:lsdException w:name="footer" w:semiHidden="1" w:unhideWhenUsed="1"/>
-    <w:lsdException w:name="index heading" w:semiHidden="1" w:unhideWhenUsed="1"/>
-    <w:lsdException w:name="caption" w:semiHidden="1" w:uiPriority="35" w:unhideWhenUsed="1" w:qFormat="1"/>
-    <w:lsdException w:name="table of figures" w:semiHidden="1" w:unhideWhenUsed="1"/>
-    <w:lsdException w:name="envelope address" w:semiHidden="1" w:unhideWhenUsed="1"/>
-    <w:lsdException w:name="envelope return" w:semiHidden="1" w:unhideWhenUsed="1"/>
-    <w:lsdException w:name="footnote reference" w:semiHidden="1" w:unhideWhenUsed="1"/>
-    <w:lsdException w:name="annotation reference" w:semiHidden="1" w:unhideWhenUsed="1"/>
-    <w:lsdException w:name="line number" w:semiHidden="1" w:unhideWhenUsed="1"/>
-    <w:lsdException w:name="page number" w:semiHidden="1" w:unhideWhenUsed="1"/>
-    <w:lsdException w:name="endnote reference" w:semiHidden="1" w:unhideWhenUsed="1"/>
-    <w:lsdException w:name="endnote text" w:semiHidden="1" w:unhideWhenUsed="1"/>
-    <w:lsdException w:name="table of authorities" w:semiHidden="1" w:unhideWhenUsed="1"/>
-    <w:lsdException w:name="macro" w:semiHidden="1" w:unhideWhenUsed="1"/>
-    <w:lsdException w:name="toa heading" w:semiHidden="1" w:unhideWhenUsed="1"/>
-    <w:lsdException w:name="List" w:semiHidden="1" w:unhideWhenUsed="1"/>
-    <w:lsdException w:name="List Bullet" w:semiHidden="1" w:unhideWhenUsed="1"/>
-    <w:lsdException w:name="List Number" w:semiHidden="1" w:unhideWhenUsed="1"/>
-    <w:lsdException w:name="List 2" w:semiHidden="1" w:unhideWhenUsed="1"/>
-    <w:lsdException w:name="List 3" w:semiHidden="1" w:unhideWhenUsed="1"/>
-    <w:lsdException w:name="List 4" w:semiHidden="1" w:unhideWhenUsed="1"/>
-    <w:lsdException w:name="List 5" w:semiHidden="1" w:unhideWhenUsed="1"/>
-    <w:lsdException w:name="List Bullet 2" w:semiHidden="1" w:unhideWhenUsed="1"/>
-    <w:lsdException w:name="List Bullet 3" w:semiHidden="1" w:unhideWhenUsed="1"/>
-    <w:lsdException w:name="List Bullet 4" w:semiHidden="1" w:unhideWhenUsed="1"/>
-    <w:lsdException w:name="List Bullet 5" w:semiHidden="1" w:unhideWhenUsed="1"/>
-    <w:lsdException w:name="List Number 2" w:semiHidden="1" w:unhideWhenUsed="1"/>
-    <w:lsdException w:name="List Number 3" w:semiHidden="1" w:unhideWhenUsed="1"/>
-    <w:lsdException w:name="List Number 4" w:semiHidden="1" w:unhideWhenUsed="1"/>
-    <w:lsdException w:name="List Number 5" w:semiHidden="1" w:unhideWhenUsed="1"/>
-    <w:lsdException w:name="Title" w:uiPriority="10" w:qFormat="1"/>
-    <w:lsdException w:name="Closing" w:semiHidden="1" w:unhideWhenUsed="1"/>
-    <w:lsdException w:name="Signature" w:semiHidden="1" w:unhideWhenUsed="1"/>
-    <w:lsdException w:name="Default Paragraph Font" w:semiHidden="1" w:uiPriority="1" w:unhideWhenUsed="1"/>
-    <w:lsdException w:name="Body Text" w:semiHidden="1" w:unhideWhenUsed="1"/>
-    <w:lsdException w:name="Body Text Indent" w:semiHidden="1" w:unhideWhenUsed="1"/>
-    <w:lsdException w:name="List Continue" w:semiHidden="1" w:unhideWhenUsed="1"/>
-    <w:lsdException w:name="List Continue 2" w:semiHidden="1" w:unhideWhenUsed="1"/>
-    <w:lsdException w:name="List Continue 3" w:semiHidden="1" w:unhideWhenUsed="1"/>
-    <w:lsdException w:name="List Continue 4" w:semiHidden="1" w:unhideWhenUsed="1"/>
-    <w:lsdException w:name="List Continue 5" w:semiHidden="1" w:unhideWhenUsed="1"/>
-    <w:lsdException w:name="Message Header" w:semiHidden="1" w:unhideWhenUsed="1"/>
-    <w:lsdException w:name="Subtitle" w:uiPriority="11" w:qFormat="1"/>
-    <w:lsdException w:name="Salutation" w:semiHidden="1" w:unhideWhenUsed="1"/>
-    <w:lsdException w:name="Date" w:semiHidden="1" w:unhideWhenUsed="1"/>
-    <w:lsdException w:name="Body Text First Indent" w:semiHidden="1" w:unhideWhenUsed="1"/>
-    <w:lsdException w:name="Body Text First Indent 2" w:semiHidden="1" w:unhideWhenUsed="1"/>
-    <w:lsdException w:name="Note Heading" w:semiHidden="1" w:unhideWhenUsed="1"/>
-    <w:lsdException w:name="Body Text 2" w:semiHidden="1" w:unhideWhenUsed="1"/>
-    <w:lsdException w:name="Body Text 3" w:semiHidden="1" w:unhideWhenUsed="1"/>
-    <w:lsdException w:name="Body Text Indent 2" w:semiHidden="1" w:unhideWhenUsed="1"/>
-    <w:lsdException w:name="Body Text Indent 3" w:semiHidden="1" w:unhideWhenUsed="1"/>
-    <w:lsdException w:name="Block Text" w:semiHidden="1" w:unhideWhenUsed="1"/>
-    <w:lsdException w:name="Hyperlink" w:semiHidden="1" w:unhideWhenUsed="1"/>
-    <w:lsdException w:name="FollowedHyperlink" w:semiHidden="1" w:unhideWhenUsed="1"/>
-    <w:lsdException w:name="Strong" w:uiPriority="22" w:qFormat="1"/>
-    <w:lsdException w:name="Emphasis" w:uiPriority="20" w:qFormat="1"/>
-    <w:lsdException w:name="Document Map" w:semiHidden="1" w:unhideWhenUsed="1"/>
-    <w:lsdException w:name="Plain Text" w:semiHidden="1" w:unhideWhenUsed="1"/>
-    <w:lsdException w:name="E-mail Signature" w:semiHidden="1" w:unhideWhenUsed="1"/>
-    <w:lsdException w:name="HTML Top of Form" w:semiHidden="1" w:unhideWhenUsed="1"/>
-    <w:lsdException w:name="HTML Bottom of Form" w:semiHidden="1" w:unhideWhenUsed="1"/>
-    <w:lsdException w:name="Normal (Web)" w:semiHidden="1" w:unhideWhenUsed="1"/>
-    <w:lsdException w:name="HTML Acronym" w:semiHidden="1" w:unhideWhenUsed="1"/>
-    <w:lsdException w:name="HTML Address" w:semiHidden="1" w:unhideWhenUsed="1"/>
-    <w:lsdException w:name="HTML Cite" w:semiHidden="1" w:unhideWhenUsed="1"/>
-    <w:lsdException w:name="HTML Code" w:semiHidden="1" w:unhideWhenUsed="1"/>
-    <w:lsdException w:name="HTML Definition" w:semiHidden="1" w:unhideWhenUsed="1"/>
-    <w:lsdException w:name="HTML Keyboard" w:semiHidden="1" w:unhideWhenUsed="1"/>
-    <w:lsdException w:name="HTML Preformatted" w:semiHidden="1" w:unhideWhenUsed="1"/>
-    <w:lsdException w:name="HTML Sample" w:semiHidden="1" w:unhideWhenUsed="1"/>
-    <w:lsdException w:name="HTML Typewriter" w:semiHidden="1" w:unhideWhenUsed="1"/>
-    <w:lsdException w:name="HTML Variable" w:semiHidden="1" w:unhideWhenUsed="1"/>
-    <w:lsdException w:name="Normal Table" w:semiHidden="1" w:unhideWhenUsed="1"/>
-    <w:lsdException w:name="annotation subject" w:semiHidden="1" w:unhideWhenUsed="1"/>
-    <w:lsdException w:name="No List" w:semiHidden="1" w:unhideWhenUsed="1"/>
-    <w:lsdException w:name="Outline List 1" w:semiHidden="1" w:unhideWhenUsed="1"/>
-    <w:lsdException w:name="Outline List 2" w:semiHidden="1" w:unhideWhenUsed="1"/>
-    <w:lsdException w:name="Outline List 3" w:semiHidden="1" w:unhideWhenUsed="1"/>
-    <w:lsdException w:name="Table Simple 1" w:semiHidden="1" w:unhideWhenUsed="1"/>
-    <w:lsdException w:name="Table Simple 2" w:semiHidden="1" w:unhideWhenUsed="1"/>
-    <w:lsdException w:name="Table Simple 3" w:semiHidden="1" w:unhideWhenUsed="1"/>
-    <w:lsdException w:name="Table Classic 1" w:semiHidden="1" w:unhideWhenUsed="1"/>
-    <w:lsdException w:name="Table Classic 2" w:semiHidden="1" w:unhideWhenUsed="1"/>
-    <w:lsdException w:name="Table Classic 3" w:semiHidden="1" w:unhideWhenUsed="1"/>
-    <w:lsdException w:name="Table Classic 4" w:semiHidden="1" w:unhideWhenUsed="1"/>
-    <w:lsdException w:name="Table Colorful 1" w:semiHidden="1" w:unhideWhenUsed="1"/>
-    <w:lsdException w:name="Table Colorful 2" w:semiHidden="1" w:unhideWhenUsed="1"/>
-    <w:lsdException w:name="Table Colorful 3" w:semiHidden="1" w:unhideWhenUsed="1"/>
-    <w:lsdException w:name="Table Columns 1" w:semiHidden="1" w:unhideWhenUsed="1"/>
-    <w:lsdException w:name="Table Columns 2" w:semiHidden="1" w:unhideWhenUsed="1"/>
-    <w:lsdException w:name="Table Columns 3" w:semiHidden="1" w:unhideWhenUsed="1"/>
-    <w:lsdException w:name="Table Columns 4" w:semiHidden="1" w:unhideWhenUsed="1"/>
-    <w:lsdException w:name="Table Columns 5" w:semiHidden="1" w:unhideWhenUsed="1"/>
-    <w:lsdException w:name="Table Grid 1" w:semiHidden="1" w:unhideWhenUsed="1"/>
-    <w:lsdException w:name="Table Grid 2" w:semiHidden="1" w:unhideWhenUsed="1"/>
-    <w:lsdException w:name="Table Grid 3" w:semiHidden="1" w:unhideWhenUsed="1"/>
-    <w:lsdException w:name="Table Grid 4" w:semiHidden="1" w:unhideWhenUsed="1"/>
-    <w:lsdException w:name="Table Grid 5" w:semiHidden="1" w:unhideWhenUsed="1"/>
-    <w:lsdException w:name="Table Grid 6" w:semiHidden="1" w:unhideWhenUsed="1"/>
-    <w:lsdException w:name="Table Grid 7" w:semiHidden="1" w:unhideWhenUsed="1"/>
-    <w:lsdException w:name="Table Grid 8" w:semiHidden="1" w:unhideWhenUsed="1"/>
-    <w:lsdException w:name="Table List 1" w:semiHidden="1" w:unhideWhenUsed="1"/>
-    <w:lsdException w:name="Table List 2" w:semiHidden="1" w:unhideWhenUsed="1"/>
-    <w:lsdException w:name="Table List 3" w:semiHidden="1" w:unhideWhenUsed="1"/>
-    <w:lsdException w:name="Table List 4" w:semiHidden="1" w:unhideWhenUsed="1"/>
-    <w:lsdException w:name="Table List 5" w:semiHidden="1" w:unhideWhenUsed="1"/>
-    <w:lsdException w:name="Table List 6" w:semiHidden="1" w:unhideWhenUsed="1"/>
-    <w:lsdException w:name="Table List 7" w:semiHidden="1" w:unhideWhenUsed="1"/>
-    <w:lsdException w:name="Table List 8" w:semiHidden="1" w:unhideWhenUsed="1"/>
-    <w:lsdException w:name="Table 3D effects 1" w:semiHidden="1" w:unhideWhenUsed="1"/>
-    <w:lsdException w:name="Table 3D effects 2" w:semiHidden="1" w:unhideWhenUsed="1"/>
-    <w:lsdException w:name="Table 3D effects 3" w:semiHidden="1" w:unhideWhenUsed="1"/>
-    <w:lsdException w:name="Table Contemporary" w:semiHidden="1" w:unhideWhenUsed="1"/>
-    <w:lsdException w:name="Table Elegant" w:semiHidden="1" w:unhideWhenUsed="1"/>
-    <w:lsdException w:name="Table Professional" w:semiHidden="1" w:unhideWhenUsed="1"/>
-    <w:lsdException w:name="Table Subtle 1" w:semiHidden="1" w:unhideWhenUsed="1"/>
-    <w:lsdException w:name="Table Subtle 2" w:semiHidden="1" w:unhideWhenUsed="1"/>
-    <w:lsdException w:name="Table Web 1" w:semiHidden="1" w:unhideWhenUsed="1"/>
-    <w:lsdException w:name="Table Web 2" w:semiHidden="1" w:unhideWhenUsed="1"/>
-    <w:lsdException w:name="Table Web 3" w:semiHidden="1" w:unhideWhenUsed="1"/>
-    <w:lsdException w:name="Balloon Text" w:semiHidden="1" w:unhideWhenUsed="1"/>
-    <w:lsdException w:name="Table Grid" w:uiPriority="59"/>
-    <w:lsdException w:name="Table Theme" w:semiHidden="1" w:unhideWhenUsed="1"/>
-    <w:lsdException w:name="Placeholder Text" w:semiHidden="1"/>
-    <w:lsdException w:name="No Spacing" w:uiPriority="1" w:qFormat="1"/>
-    <w:lsdException w:name="Light Shading" w:uiPriority="60"/>
-    <w:lsdException w:name="Light List" w:uiPriority="61"/>
-    <w:lsdException w:name="Light Grid" w:uiPriority="62"/>
-    <w:lsdException w:name="Medium Shading 1" w:uiPriority="63"/>
-    <w:lsdException w:name="Medium Shading 2" w:uiPriority="64"/>
-    <w:lsdException w:name="Medium List 1" w:uiPriority="65"/>
-    <w:lsdException w:name="Medium List 2" w:uiPriority="66"/>
-    <w:lsdException w:name="Medium Grid 1" w:uiPriority="67"/>
-    <w:lsdException w:name="Medium Grid 2" w:uiPriority="68"/>
-    <w:lsdException w:name="Medium Grid 3" w:uiPriority="69"/>
-    <w:lsdException w:name="Dark List" w:uiPriority="70"/>
-    <w:lsdException w:name="Colorful Shading" w:uiPriority="71"/>
-    <w:lsdException w:name="Colorful List" w:uiPriority="72"/>
-    <w:lsdException w:name="Colorful Grid" w:uiPriority="73"/>
-    <w:lsdException w:name="Light Shading Accent 1" w:uiPriority="60"/>
-    <w:lsdException w:name="Light List Accent 1" w:uiPriority="61"/>
-    <w:lsdException w:name="Light Grid Accent 1" w:uiPriority="62"/>
-    <w:lsdException w:name="Medium Shading 1 Accent 1" w:uiPriority="63"/>
-    <w:lsdException w:name="Medium Shading 2 Accent 1" w:uiPriority="64"/>
-    <w:lsdException w:name="Medium List 1 Accent 1" w:uiPriority="65"/>
-    <w:lsdException w:name="Revision" w:semiHidden="1"/>
-    <w:lsdException w:name="List Paragraph" w:uiPriority="34" w:qFormat="1"/>
-    <w:lsdException w:name="Quote" w:uiPriority="29" w:qFormat="1"/>
-    <w:lsdException w:name="Intense Quote" w:uiPriority="30" w:qFormat="1"/>
-    <w:lsdException w:name="Medium List 2 Accent 1" w:uiPriority="66"/>
-    <w:lsdException w:name="Medium Grid 1 Accent 1" w:uiPriority="67"/>
-    <w:lsdException w:name="Medium Grid 2 Accent 1" w:uiPriority="68"/>
-    <w:lsdException w:name="Medium Grid 3 Accent 1" w:uiPriority="69"/>
-    <w:lsdException w:name="Dark List Accent 1" w:uiPriority="70"/>
-    <w:lsdException w:name="Colorful Shading Accent 1" w:uiPriority="71"/>
-    <w:lsdException w:name="Colorful List Accent 1" w:uiPriority="72"/>
-    <w:lsdException w:name="Colorful Grid Accent 1" w:uiPriority="73"/>
-    <w:lsdException w:name="Light Shading Accent 2" w:uiPriority="60"/>
-    <w:lsdException w:name="Light List Accent 2" w:uiPriority="61"/>
-    <w:lsdException w:name="Light Grid Accent 2" w:uiPriority="62"/>
-    <w:lsdException w:name="Medium Shading 1 Accent 2" w:uiPriority="63"/>
-    <w:lsdException w:name="Medium Shading 2 Accent 2" w:uiPriority="64"/>
-    <w:lsdException w:name="Medium List 1 Accent 2" w:uiPriority="65"/>
-    <w:lsdException w:name="Medium List 2 Accent 2" w:uiPriority="66"/>
-    <w:lsdException w:name="Medium Grid 1 Accent 2" w:uiPriority="67"/>
-    <w:lsdException w:name="Medium Grid 2 Accent 2" w:uiPriority="68"/>
-    <w:lsdException w:name="Medium Grid 3 Accent 2" w:uiPriority="69"/>
-    <w:lsdException w:name="Dark List Accent 2" w:uiPriority="70"/>
-    <w:lsdException w:name="Colorful Shading Accent 2" w:uiPriority="71"/>
-    <w:lsdException w:name="Colorful List Accent 2" w:uiPriority="72"/>
-    <w:lsdException w:name="Colorful Grid Accent 2" w:uiPriority="73"/>
-    <w:lsdException w:name="Light Shading Accent 3" w:uiPriority="60"/>
-    <w:lsdException w:name="Light List Accent 3" w:uiPriority="61"/>
-    <w:lsdException w:name="Light Grid Accent 3" w:uiPriority="62"/>
-    <w:lsdException w:name="Medium Shading 1 Accent 3" w:uiPriority="63"/>
-    <w:lsdException w:name="Medium Shading 2 Accent 3" w:uiPriority="64"/>
-    <w:lsdException w:name="Medium List 1 Accent 3" w:uiPriority="65"/>
-    <w:lsdException w:name="Medium List 2 Accent 3" w:uiPriority="66"/>
-    <w:lsdException w:name="Medium Grid 1 Accent 3" w:uiPriority="67"/>
-    <w:lsdException w:name="Medium Grid 2 Accent 3" w:uiPriority="68"/>
-    <w:lsdException w:name="Medium Grid 3 Accent 3" w:uiPriority="69"/>
-    <w:lsdException w:name="Dark List Accent 3" w:uiPriority="70"/>
-    <w:lsdException w:name="Colorful Shading Accent 3" w:uiPriority="71"/>
-    <w:lsdException w:name="Colorful List Accent 3" w:uiPriority="72"/>
-    <w:lsdException w:name="Colorful Grid Accent 3" w:uiPriority="73"/>
-    <w:lsdException w:name="Light Shading Accent 4" w:uiPriority="60"/>
-    <w:lsdException w:name="Light List Accent 4" w:uiPriority="61"/>
-    <w:lsdException w:name="Light Grid Accent 4" w:uiPriority="62"/>
-    <w:lsdException w:name="Medium Shading 1 Accent 4" w:uiPriority="63"/>
-    <w:lsdException w:name="Medium Shading 2 Accent 4" w:uiPriority="64"/>
-    <w:lsdException w:name="Medium List 1 Accent 4" w:uiPriority="65"/>
-    <w:lsdException w:name="Medium List 2 Accent 4" w:uiPriority="66"/>
-    <w:lsdException w:name="Medium Grid 1 Accent 4" w:uiPriority="67"/>
-    <w:lsdException w:name="Medium Grid 2 Accent 4" w:uiPriority="68"/>
-    <w:lsdException w:name="Medium Grid 3 Accent 4" w:uiPriority="69"/>
-    <w:lsdException w:name="Dark List Accent 4" w:uiPriority="70"/>
-    <w:lsdException w:name="Colorful Shading Accent 4" w:uiPriority="71"/>
-    <w:lsdException w:name="Colorful List Accent 4" w:uiPriority="72"/>
-    <w:lsdException w:name="Colorful Grid Accent 4" w:uiPriority="73"/>
-    <w:lsdException w:name="Light Shading Accent 5" w:uiPriority="60"/>
-    <w:lsdException w:name="Light List Accent 5" w:uiPriority="61"/>
-    <w:lsdException w:name="Light Grid Accent 5" w:uiPriority="62"/>
-    <w:lsdException w:name="Medium Shading 1 Accent 5" w:uiPriority="63"/>
-    <w:lsdException w:name="Medium Shading 2 Accent 5" w:uiPriority="64"/>
-    <w:lsdException w:name="Medium List 1 Accent 5" w:uiPriority="65"/>
-    <w:lsdException w:name="Medium List 2 Accent 5" w:uiPriority="66"/>
-    <w:lsdException w:name="Medium Grid 1 Accent 5" w:uiPriority="67"/>
-    <w:lsdException w:name="Medium Grid 2 Accent 5" w:uiPriority="68"/>
-    <w:lsdException w:name="Medium Grid 3 Accent 5" w:uiPriority="69"/>
-    <w:lsdException w:name="Dark List Accent 5" w:uiPriority="70"/>
-    <w:lsdException w:name="Colorful Shading Accent 5" w:uiPriority="71"/>
-    <w:lsdException w:name="Colorful List Accent 5" w:uiPriority="72"/>
-    <w:lsdException w:name="Colorful Grid Accent 5" w:uiPriority="73"/>
-    <w:lsdException w:name="Light Shading Accent 6" w:uiPriority="60"/>
-    <w:lsdException w:name="Light List Accent 6" w:uiPriority="61"/>
-    <w:lsdException w:name="Light Grid Accent 6" w:uiPriority="62"/>
-    <w:lsdException w:name="Medium Shading 1 Accent 6" w:uiPriority="63"/>
-    <w:lsdException w:name="Medium Shading 2 Accent 6" w:uiPriority="64"/>
-    <w:lsdException w:name="Medium List 1 Accent 6" w:uiPriority="65"/>
-    <w:lsdException w:name="Medium List 2 Accent 6" w:uiPriority="66"/>
-    <w:lsdException w:name="Medium Grid 1 Accent 6" w:uiPriority="67"/>
-    <w:lsdException w:name="Medium Grid 2 Accent 6" w:uiPriority="68"/>
-    <w:lsdException w:name="Medium Grid 3 Accent 6" w:uiPriority="69"/>
-    <w:lsdException w:name="Dark List Accent 6" w:uiPriority="70"/>
-    <w:lsdException w:name="Colorful Shading Accent 6" w:uiPriority="71"/>
-    <w:lsdException w:name="Colorful List Accent 6" w:uiPriority="72"/>
-    <w:lsdException w:name="Colorful Grid Accent 6" w:uiPriority="73"/>
-    <w:lsdException w:name="Subtle Emphasis" w:uiPriority="19" w:qFormat="1"/>
-    <w:lsdException w:name="Intense Emphasis" w:uiPriority="21" w:qFormat="1"/>
-    <w:lsdException w:name="Subtle Reference" w:uiPriority="31" w:qFormat="1"/>
-    <w:lsdException w:name="Intense Reference" w:uiPriority="32" w:qFormat="1"/>
-    <w:lsdException w:name="Book Title" w:uiPriority="33" w:qFormat="1"/>
-    <w:lsdException w:name="Bibliography" w:semiHidden="1" w:uiPriority="37" w:unhideWhenUsed="1"/>
-    <w:lsdException w:name="TOC Heading" w:semiHidden="1" w:uiPriority="39" w:unhideWhenUsed="1" w:qFormat="1"/>
-    <w:lsdException w:name="Plain Table 1" w:uiPriority="41"/>
-    <w:lsdException w:name="Plain Table 2" w:uiPriority="42"/>
-    <w:lsdException w:name="Plain Table 3" w:uiPriority="43"/>
-    <w:lsdException w:name="Plain Table 4" w:uiPriority="44"/>
-    <w:lsdException w:name="Plain Table 5" w:uiPriority="45"/>
-    <w:lsdException w:name="Grid Table Light" w:uiPriority="40"/>
-    <w:lsdException w:name="Grid Table 1 Light" w:uiPriority="46"/>
-    <w:lsdException w:name="Grid Table 2" w:uiPriority="47"/>
-    <w:lsdException w:name="Grid Table 3" w:uiPriority="48"/>
-    <w:lsdException w:name="Grid Table 4" w:uiPriority="49"/>
-    <w:lsdException w:name="Grid Table 5 Dark" w:uiPriority="50"/>
-    <w:lsdException w:name="Grid Table 6 Colorful" w:uiPriority="51"/>
-    <w:lsdException w:name="Grid Table 7 Colorful" w:uiPriority="52"/>
-    <w:lsdException w:name="Grid Table 1 Light Accent 1" w:uiPriority="46"/>
-    <w:lsdException w:name="Grid Table 2 Accent 1" w:uiPriority="47"/>
-    <w:lsdException w:name="Grid Table 3 Accent 1" w:uiPriority="48"/>
-    <w:lsdException w:name="Grid Table 4 Accent 1" w:uiPriority="49"/>
-    <w:lsdException w:name="Grid Table 5 Dark Accent 1" w:uiPriority="50"/>
-    <w:lsdException w:name="Grid Table 6 Colorful Accent 1" w:uiPriority="51"/>
-    <w:lsdException w:name="Grid Table 7 Colorful Accent 1" w:uiPriority="52"/>
-    <w:lsdException w:name="Grid Table 1 Light Accent 2" w:uiPriority="46"/>
-    <w:lsdException w:name="Grid Table 2 Accent 2" w:uiPriority="47"/>
-    <w:lsdException w:name="Grid Table 3 Accent 2" w:uiPriority="48"/>
-    <w:lsdException w:name="Grid Table 4 Accent 2" w:uiPriority="49"/>
-    <w:lsdException w:name="Grid Table 5 Dark Accent 2" w:uiPriority="50"/>
-    <w:lsdException w:name="Grid Table 6 Colorful Accent 2" w:uiPriority="51"/>
-    <w:lsdException w:name="Grid Table 7 Colorful Accent 2" w:uiPriority="52"/>
-    <w:lsdException w:name="Grid Table 1 Light Accent 3" w:uiPriority="46"/>
-    <w:lsdException w:name="Grid Table 2 Accent 3" w:uiPriority="47"/>
-    <w:lsdException w:name="Grid Table 3 Accent 3" w:uiPriority="48"/>
-    <w:lsdException w:name="Grid Table 4 Accent 3" w:uiPriority="49"/>
-    <w:lsdException w:name="Grid Table 5 Dark Accent 3" w:uiPriority="50"/>
-    <w:lsdException w:name="Grid Table 6 Colorful Accent 3" w:uiPriority="51"/>
-    <w:lsdException w:name="Grid Table 7 Colorful Accent 3" w:uiPriority="52"/>
-    <w:lsdException w:name="Grid Table 1 Light Accent 4" w:uiPriority="46"/>
-    <w:lsdException w:name="Grid Table 2 Accent 4" w:uiPriority="47"/>
-    <w:lsdException w:name="Grid Table 3 Accent 4" w:uiPriority="48"/>
-    <w:lsdException w:name="Grid Table 4 Accent 4" w:uiPriority="49"/>
-    <w:lsdException w:name="Grid Table 5 Dark Accent 4" w:uiPriority="50"/>
-    <w:lsdException w:name="Grid Table 6 Colorful Accent 4" w:uiPriority="51"/>
-    <w:lsdException w:name="Grid Table 7 Colorful Accent 4" w:uiPriority="52"/>
-    <w:lsdException w:name="Grid Table 1 Light Accent 5" w:uiPriority="46"/>
-    <w:lsdException w:name="Grid Table 2 Accent 5" w:uiPriority="47"/>
-    <w:lsdException w:name="Grid Table 3 Accent 5" w:uiPriority="48"/>
-    <w:lsdException w:name="Grid Table 4 Accent 5" w:uiPriority="49"/>
-    <w:lsdException w:name="Grid Table 5 Dark Accent 5" w:uiPriority="50"/>
-    <w:lsdException w:name="Grid Table 6 Colorful Accent 5" w:uiPriority="51"/>
-    <w:lsdException w:name="Grid Table 7 Colorful Accent 5" w:uiPriority="52"/>
-    <w:lsdException w:name="Grid Table 1 Light Accent 6" w:uiPriority="46"/>
-    <w:lsdException w:name="Grid Table 2 Accent 6" w:uiPriority="47"/>
-    <w:lsdException w:name="Grid Table 3 Accent 6" w:uiPriority="48"/>
-    <w:lsdException w:name="Grid Table 4 Accent 6" w:uiPriority="49"/>
-    <w:lsdException w:name="Grid Table 5 Dark Accent 6" w:uiPriority="50"/>
-    <w:lsdException w:name="Grid Table 6 Colorful Accent 6" w:uiPriority="51"/>
-    <w:lsdException w:name="Grid Table 7 Colorful Accent 6" w:uiPriority="52"/>
-    <w:lsdException w:name="List Table 1 Light" w:uiPriority="46"/>
-    <w:lsdException w:name="List Table 2" w:uiPriority="47"/>
-    <w:lsdException w:name="List Table 3" w:uiPriority="48"/>
-    <w:lsdException w:name="List Table 4" w:uiPriority="49"/>
-    <w:lsdException w:name="List Table 5 Dark" w:uiPriority="50"/>
-    <w:lsdException w:name="List Table 6 Colorful" w:uiPriority="51"/>
-    <w:lsdException w:name="List Table 7 Colorful" w:uiPriority="52"/>
-    <w:lsdException w:name="List Table 1 Light Accent 1" w:uiPriority="46"/>
-    <w:lsdException w:name="List Table 2 Accent 1" w:uiPriority="47"/>
-    <w:lsdException w:name="List Table 3 Accent 1" w:uiPriority="48"/>
-    <w:lsdException w:name="List Table 4 Accent 1" w:uiPriority="49"/>
-    <w:lsdException w:name="List Table 5 Dark Accent 1" w:uiPriority="50"/>
-    <w:lsdException w:name="List Table 6 Colorful Accent 1" w:uiPriority="51"/>
-    <w:lsdException w:name="List Table 7 Colorful Accent 1" w:uiPriority="52"/>
-    <w:lsdException w:name="List Table 1 Light Accent 2" w:uiPriority="46"/>
-    <w:lsdException w:name="List Table 2 Accent 2" w:uiPriority="47"/>
-    <w:lsdException w:name="List Table 3 Accent 2" w:uiPriority="48"/>
-    <w:lsdException w:name="List Table 4 Accent 2" w:uiPriority="49"/>
-    <w:lsdException w:name="List Table 5 Dark Accent 2" w:uiPriority="50"/>
-    <w:lsdException w:name="List Table 6 Colorful Accent 2" w:uiPriority="51"/>
-    <w:lsdException w:name="List Table 7 Colorful Accent 2" w:uiPriority="52"/>
-    <w:lsdException w:name="List Table 1 Light Accent 3" w:uiPriority="46"/>
-    <w:lsdException w:name="List Table 2 Accent 3" w:uiPriority="47"/>
-    <w:lsdException w:name="List Table 3 Accent 3" w:uiPriority="48"/>
-    <w:lsdException w:name="List Table 4 Accent 3" w:uiPriority="49"/>
-    <w:lsdException w:name="List Table 5 Dark Accent 3" w:uiPriority="50"/>
-    <w:lsdException w:name="List Table 6 Colorful Accent 3" w:uiPriority="51"/>
-    <w:lsdException w:name="List Table 7 Colorful Accent 3" w:uiPriority="52"/>
-    <w:lsdException w:name="List Table 1 Light Accent 4" w:uiPriority="46"/>
-    <w:lsdException w:name="List Table 2 Accent 4" w:uiPriority="47"/>
-    <w:lsdException w:name="List Table 3 Accent 4" w:uiPriority="48"/>
-    <w:lsdException w:name="List Table 4 Accent 4" w:uiPriority="49"/>
-    <w:lsdException w:name="List Table 5 Dark Accent 4" w:uiPriority="50"/>
-    <w:lsdException w:name="List Table 6 Colorful Accent 4" w:uiPriority="51"/>
-    <w:lsdException w:name="List Table 7 Colorful Accent 4" w:uiPriority="52"/>
-    <w:lsdException w:name="List Table 1 Light Accent 5" w:uiPriority="46"/>
-    <w:lsdException w:name="List Table 2 Accent 5" w:uiPriority="47"/>
-    <w:lsdException w:name="List Table 3 Accent 5" w:uiPriority="48"/>
-    <w:lsdException w:name="List Table 4 Accent 5" w:uiPriority="49"/>
-    <w:lsdException w:name="List Table 5 Dark Accent 5" w:uiPriority="50"/>
-    <w:lsdException w:name="List Table 6 Colorful Accent 5" w:uiPriority="51"/>
-    <w:lsdException w:name="List Table 7 Colorful Accent 5" w:uiPriority="52"/>
-    <w:lsdException w:name="List Table 1 Light Accent 6" w:uiPriority="46"/>
-    <w:lsdException w:name="List Table 2 Accent 6" w:uiPriority="47"/>
-    <w:lsdException w:name="List Table 3 Accent 6" w:uiPriority="48"/>
-    <w:lsdException w:name="List Table 4 Accent 6" w:uiPriority="49"/>
-    <w:lsdException w:name="List Table 5 Dark Accent 6" w:uiPriority="50"/>
-    <w:lsdException w:name="List Table 6 Colorful Accent 6" w:uiPriority="51"/>
-    <w:lsdException w:name="List Table 7 Colorful Accent 6" w:uiPriority="52"/>
+  <w:latentStyles w:defLockedState="0" w:defUIPriority="99" w:defSemiHidden="1" w:defUnhideWhenUsed="1" w:defQFormat="0" w:count="276">
+    <w:lsdException w:name="Normal" w:semiHidden="0" w:uiPriority="0" w:unhideWhenUsed="0" w:qFormat="1"/>
+    <w:lsdException w:name="heading 1" w:semiHidden="0" w:uiPriority="9" w:unhideWhenUsed="0" w:qFormat="1"/>
+    <w:lsdException w:name="heading 2" w:uiPriority="9" w:qFormat="1"/>
+    <w:lsdException w:name="heading 3" w:uiPriority="9" w:qFormat="1"/>
+    <w:lsdException w:name="heading 4" w:uiPriority="9" w:qFormat="1"/>
+    <w:lsdException w:name="heading 5" w:uiPriority="9" w:qFormat="1"/>
+    <w:lsdException w:name="heading 6" w:uiPriority="9" w:qFormat="1"/>
+    <w:lsdException w:name="heading 7" w:uiPriority="9" w:qFormat="1"/>
+    <w:lsdException w:name="heading 8" w:uiPriority="9" w:qFormat="1"/>
+    <w:lsdException w:name="heading 9" w:uiPriority="9" w:qFormat="1"/>
+    <w:lsdException w:name="toc 1" w:uiPriority="39" w:qFormat="1"/>
+    <w:lsdException w:name="toc 2" w:uiPriority="39" w:qFormat="1"/>
+    <w:lsdException w:name="toc 3" w:uiPriority="39" w:qFormat="1"/>
+    <w:lsdException w:name="toc 4" w:uiPriority="39"/>
+    <w:lsdException w:name="toc 5" w:uiPriority="39"/>
+    <w:lsdException w:name="toc 6" w:uiPriority="39"/>
+    <w:lsdException w:name="toc 7" w:uiPriority="39"/>
+    <w:lsdException w:name="toc 8" w:uiPriority="39"/>
+    <w:lsdException w:name="toc 9" w:uiPriority="39"/>
+    <w:lsdException w:name="caption" w:uiPriority="35" w:qFormat="1"/>
+    <w:lsdException w:name="Title" w:semiHidden="0" w:uiPriority="10" w:unhideWhenUsed="0" w:qFormat="1"/>
+    <w:lsdException w:name="Default Paragraph Font" w:uiPriority="1"/>
+    <w:lsdException w:name="Subtitle" w:semiHidden="0" w:uiPriority="11" w:unhideWhenUsed="0" w:qFormat="1"/>
+    <w:lsdException w:name="Strong" w:semiHidden="0" w:uiPriority="22" w:unhideWhenUsed="0" w:qFormat="1"/>
+    <w:lsdException w:name="Emphasis" w:semiHidden="0" w:uiPriority="20" w:unhideWhenUsed="0" w:qFormat="1"/>
+    <w:lsdException w:name="Table Grid" w:semiHidden="0" w:uiPriority="59" w:unhideWhenUsed="0"/>
+    <w:lsdException w:name="Note Level 1" w:semiHidden="0" w:unhideWhenUsed="0"/>
+    <w:lsdException w:name="Note Level 2" w:semiHidden="0" w:unhideWhenUsed="0"/>
+    <w:lsdException w:name="Note Level 3" w:semiHidden="0" w:unhideWhenUsed="0"/>
+    <w:lsdException w:name="Note Level 4" w:semiHidden="0" w:unhideWhenUsed="0"/>
+    <w:lsdException w:name="Note Level 5" w:semiHidden="0" w:unhideWhenUsed="0"/>
+    <w:lsdException w:name="Note Level 6" w:semiHidden="0" w:unhideWhenUsed="0"/>
+    <w:lsdException w:name="Note Level 7" w:semiHidden="0" w:unhideWhenUsed="0"/>
+    <w:lsdException w:name="Note Level 8" w:semiHidden="0" w:unhideWhenUsed="0"/>
+    <w:lsdException w:name="Note Level 9" w:semiHidden="0" w:unhideWhenUsed="0"/>
+    <w:lsdException w:name="Placeholder Text" w:unhideWhenUsed="0"/>
+    <w:lsdException w:name="No Spacing" w:semiHidden="0" w:uiPriority="1" w:unhideWhenUsed="0" w:qFormat="1"/>
+    <w:lsdException w:name="Light Shading" w:semiHidden="0" w:uiPriority="60" w:unhideWhenUsed="0"/>
+    <w:lsdException w:name="Light List" w:semiHidden="0" w:uiPriority="61" w:unhideWhenUsed="0"/>
+    <w:lsdException w:name="Light Grid" w:semiHidden="0" w:uiPriority="62" w:unhideWhenUsed="0"/>
+    <w:lsdException w:name="Medium Shading 1" w:semiHidden="0" w:uiPriority="63" w:unhideWhenUsed="0"/>
+    <w:lsdException w:name="Medium Shading 2" w:semiHidden="0" w:uiPriority="64" w:unhideWhenUsed="0"/>
+    <w:lsdException w:name="Medium List 1" w:semiHidden="0" w:uiPriority="65" w:unhideWhenUsed="0"/>
+    <w:lsdException w:name="Medium List 2" w:semiHidden="0" w:uiPriority="66" w:unhideWhenUsed="0"/>
+    <w:lsdException w:name="Medium Grid 1" w:semiHidden="0" w:uiPriority="67" w:unhideWhenUsed="0"/>
+    <w:lsdException w:name="Medium Grid 2" w:semiHidden="0" w:uiPriority="68" w:unhideWhenUsed="0"/>
+    <w:lsdException w:name="Medium Grid 3" w:semiHidden="0" w:uiPriority="69" w:unhideWhenUsed="0"/>
+    <w:lsdException w:name="Dark List" w:semiHidden="0" w:uiPriority="70" w:unhideWhenUsed="0"/>
+    <w:lsdException w:name="Colorful Shading" w:semiHidden="0" w:uiPriority="71" w:unhideWhenUsed="0"/>
+    <w:lsdException w:name="Colorful List" w:semiHidden="0" w:uiPriority="72" w:unhideWhenUsed="0"/>
+    <w:lsdException w:name="Colorful Grid" w:semiHidden="0" w:uiPriority="73" w:unhideWhenUsed="0"/>
+    <w:lsdException w:name="Light Shading Accent 1" w:semiHidden="0" w:uiPriority="60" w:unhideWhenUsed="0"/>
+    <w:lsdException w:name="Light List Accent 1" w:semiHidden="0" w:uiPriority="61" w:unhideWhenUsed="0"/>
+    <w:lsdException w:name="Light Grid Accent 1" w:semiHidden="0" w:uiPriority="62" w:unhideWhenUsed="0"/>
+    <w:lsdException w:name="Medium Shading 1 Accent 1" w:semiHidden="0" w:uiPriority="63" w:unhideWhenUsed="0"/>
+    <w:lsdException w:name="Medium Shading 2 Accent 1" w:semiHidden="0" w:uiPriority="64" w:unhideWhenUsed="0"/>
+    <w:lsdException w:name="Medium List 1 Accent 1" w:semiHidden="0" w:uiPriority="65" w:unhideWhenUsed="0"/>
+    <w:lsdException w:name="Revision" w:unhideWhenUsed="0"/>
+    <w:lsdException w:name="List Paragraph" w:semiHidden="0" w:uiPriority="34" w:unhideWhenUsed="0" w:qFormat="1"/>
+    <w:lsdException w:name="Quote" w:semiHidden="0" w:uiPriority="29" w:unhideWhenUsed="0" w:qFormat="1"/>
+    <w:lsdException w:name="Intense Quote" w:semiHidden="0" w:uiPriority="30" w:unhideWhenUsed="0" w:qFormat="1"/>
+    <w:lsdException w:name="Medium List 2 Accent 1" w:semiHidden="0" w:uiPriority="66" w:unhideWhenUsed="0"/>
+    <w:lsdException w:name="Medium Grid 1 Accent 1" w:semiHidden="0" w:uiPriority="67" w:unhideWhenUsed="0"/>
+    <w:lsdException w:name="Medium Grid 2 Accent 1" w:semiHidden="0" w:uiPriority="68" w:unhideWhenUsed="0"/>
+    <w:lsdException w:name="Medium Grid 3 Accent 1" w:semiHidden="0" w:uiPriority="69" w:unhideWhenUsed="0"/>
+    <w:lsdException w:name="Dark List Accent 1" w:semiHidden="0" w:uiPriority="70" w:unhideWhenUsed="0"/>
+    <w:lsdException w:name="Colorful Shading Accent 1" w:semiHidden="0" w:uiPriority="71" w:unhideWhenUsed="0"/>
+    <w:lsdException w:name="Colorful List Accent 1" w:semiHidden="0" w:uiPriority="72" w:unhideWhenUsed="0"/>
+    <w:lsdException w:name="Colorful Grid Accent 1" w:semiHidden="0" w:uiPriority="73" w:unhideWhenUsed="0"/>
+    <w:lsdException w:name="Light Shading Accent 2" w:semiHidden="0" w:uiPriority="60" w:unhideWhenUsed="0"/>
+    <w:lsdException w:name="Light List Accent 2" w:semiHidden="0" w:uiPriority="61" w:unhideWhenUsed="0"/>
+    <w:lsdException w:name="Light Grid Accent 2" w:semiHidden="0" w:uiPriority="62" w:unhideWhenUsed="0"/>
+    <w:lsdException w:name="Medium Shading 1 Accent 2" w:semiHidden="0" w:uiPriority="63" w:unhideWhenUsed="0"/>
+    <w:lsdException w:name="Medium Shading 2 Accent 2" w:semiHidden="0" w:uiPriority="64" w:unhideWhenUsed="0"/>
+    <w:lsdException w:name="Medium List 1 Accent 2" w:semiHidden="0" w:uiPriority="65" w:unhideWhenUsed="0"/>
+    <w:lsdException w:name="Medium List 2 Accent 2" w:semiHidden="0" w:uiPriority="66" w:unhideWhenUsed="0"/>
+    <w:lsdException w:name="Medium Grid 1 Accent 2" w:semiHidden="0" w:uiPriority="67" w:unhideWhenUsed="0"/>
+    <w:lsdException w:name="Medium Grid 2 Accent 2" w:semiHidden="0" w:uiPriority="68" w:unhideWhenUsed="0"/>
+    <w:lsdException w:name="Medium Grid 3 Accent 2" w:semiHidden="0" w:uiPriority="69" w:unhideWhenUsed="0"/>
+    <w:lsdException w:name="Dark List Accent 2" w:semiHidden="0" w:uiPriority="70" w:unhideWhenUsed="0"/>
+    <w:lsdException w:name="Colorful Shading Accent 2" w:semiHidden="0" w:uiPriority="71" w:unhideWhenUsed="0"/>
+    <w:lsdException w:name="Colorful List Accent 2" w:semiHidden="0" w:uiPriority="72" w:unhideWhenUsed="0"/>
+    <w:lsdException w:name="Colorful Grid Accent 2" w:semiHidden="0" w:uiPriority="73" w:unhideWhenUsed="0"/>
+    <w:lsdException w:name="Light Shading Accent 3" w:semiHidden="0" w:uiPriority="60" w:unhideWhenUsed="0"/>
+    <w:lsdException w:name="Light List Accent 3" w:semiHidden="0" w:uiPriority="61" w:unhideWhenUsed="0"/>
+    <w:lsdException w:name="Light Grid Accent 3" w:semiHidden="0" w:uiPriority="62" w:unhideWhenUsed="0"/>
+    <w:lsdException w:name="Medium Shading 1 Accent 3" w:semiHidden="0" w:uiPriority="63" w:unhideWhenUsed="0"/>
+    <w:lsdException w:name="Medium Shading 2 Accent 3" w:semiHidden="0" w:uiPriority="64" w:unhideWhenUsed="0"/>
+    <w:lsdException w:name="Medium List 1 Accent 3" w:semiHidden="0" w:uiPriority="65" w:unhideWhenUsed="0"/>
+    <w:lsdException w:name="Medium List 2 Accent 3" w:semiHidden="0" w:uiPriority="66" w:unhideWhenUsed="0"/>
+    <w:lsdException w:name="Medium Grid 1 Accent 3" w:semiHidden="0" w:uiPriority="67" w:unhideWhenUsed="0"/>
+    <w:lsdException w:name="Medium Grid 2 Accent 3" w:semiHidden="0" w:uiPriority="68" w:unhideWhenUsed="0"/>
+    <w:lsdException w:name="Medium Grid 3 Accent 3" w:semiHidden="0" w:uiPriority="69" w:unhideWhenUsed="0"/>
+    <w:lsdException w:name="Dark List Accent 3" w:semiHidden="0" w:uiPriority="70" w:unhideWhenUsed="0"/>
+    <w:lsdException w:name="Colorful Shading Accent 3" w:semiHidden="0" w:uiPriority="71" w:unhideWhenUsed="0"/>
+    <w:lsdException w:name="Colorful List Accent 3" w:semiHidden="0" w:uiPriority="72" w:unhideWhenUsed="0"/>
+    <w:lsdException w:name="Colorful Grid Accent 3" w:semiHidden="0" w:uiPriority="73" w:unhideWhenUsed="0"/>
+    <w:lsdException w:name="Light Shading Accent 4" w:semiHidden="0" w:uiPriority="60" w:unhideWhenUsed="0"/>
+    <w:lsdException w:name="Light List Accent 4" w:semiHidden="0" w:uiPriority="61" w:unhideWhenUsed="0"/>
+    <w:lsdException w:name="Light Grid Accent 4" w:semiHidden="0" w:uiPriority="62" w:unhideWhenUsed="0"/>
+    <w:lsdException w:name="Medium Shading 1 Accent 4" w:semiHidden="0" w:uiPriority="63" w:unhideWhenUsed="0"/>
+    <w:lsdException w:name="Medium Shading 2 Accent 4" w:semiHidden="0" w:uiPriority="64" w:unhideWhenUsed="0"/>
+    <w:lsdException w:name="Medium List 1 Accent 4" w:semiHidden="0" w:uiPriority="65" w:unhideWhenUsed="0"/>
+    <w:lsdException w:name="Medium List 2 Accent 4" w:semiHidden="0" w:uiPriority="66" w:unhideWhenUsed="0"/>
+    <w:lsdException w:name="Medium Grid 1 Accent 4" w:semiHidden="0" w:uiPriority="67" w:unhideWhenUsed="0"/>
+    <w:lsdException w:name="Medium Grid 2 Accent 4" w:semiHidden="0" w:uiPriority="68" w:unhideWhenUsed="0"/>
+    <w:lsdException w:name="Medium Grid 3 Accent 4" w:semiHidden="0" w:uiPriority="69" w:unhideWhenUsed="0"/>
+    <w:lsdException w:name="Dark List Accent 4" w:semiHidden="0" w:uiPriority="70" w:unhideWhenUsed="0"/>
+    <w:lsdException w:name="Colorful Shading Accent 4" w:semiHidden="0" w:uiPriority="71" w:unhideWhenUsed="0"/>
+    <w:lsdException w:name="Colorful List Accent 4" w:semiHidden="0" w:uiPriority="72" w:unhideWhenUsed="0"/>
+    <w:lsdException w:name="Colorful Grid Accent 4" w:semiHidden="0" w:uiPriority="73" w:unhideWhenUsed="0"/>
+    <w:lsdException w:name="Light Shading Accent 5" w:semiHidden="0" w:uiPriority="60" w:unhideWhenUsed="0"/>
+    <w:lsdException w:name="Light List Accent 5" w:semiHidden="0" w:uiPriority="61" w:unhideWhenUsed="0"/>
+    <w:lsdException w:name="Light Grid Accent 5" w:semiHidden="0" w:uiPriority="62" w:unhideWhenUsed="0"/>
+    <w:lsdException w:name="Medium Shading 1 Accent 5" w:semiHidden="0" w:uiPriority="63" w:unhideWhenUsed="0"/>
+    <w:lsdException w:name="Medium Shading 2 Accent 5" w:semiHidden="0" w:uiPriority="64" w:unhideWhenUsed="0"/>
+    <w:lsdException w:name="Medium List 1 Accent 5" w:semiHidden="0" w:uiPriority="65" w:unhideWhenUsed="0"/>
+    <w:lsdException w:name="Medium List 2 Accent 5" w:semiHidden="0" w:uiPriority="66" w:unhideWhenUsed="0"/>
+    <w:lsdException w:name="Medium Grid 1 Accent 5" w:semiHidden="0" w:uiPriority="67" w:unhideWhenUsed="0"/>
+    <w:lsdException w:name="Medium Grid 2 Accent 5" w:semiHidden="0" w:uiPriority="68" w:unhideWhenUsed="0"/>
+    <w:lsdException w:name="Medium Grid 3 Accent 5" w:semiHidden="0" w:uiPriority="69" w:unhideWhenUsed="0"/>
+    <w:lsdException w:name="Dark List Accent 5" w:semiHidden="0" w:uiPriority="70" w:unhideWhenUsed="0"/>
+    <w:lsdException w:name="Colorful Shading Accent 5" w:semiHidden="0" w:uiPriority="71" w:unhideWhenUsed="0"/>
+    <w:lsdException w:name="Colorful List Accent 5" w:semiHidden="0" w:uiPriority="72" w:unhideWhenUsed="0"/>
+    <w:lsdException w:name="Colorful Grid Accent 5" w:semiHidden="0" w:uiPriority="73" w:unhideWhenUsed="0"/>
+    <w:lsdException w:name="Light Shading Accent 6" w:semiHidden="0" w:uiPriority="60" w:unhideWhenUsed="0"/>
+    <w:lsdException w:name="Light List Accent 6" w:semiHidden="0" w:uiPriority="61" w:unhideWhenUsed="0"/>
+    <w:lsdException w:name="Light Grid Accent 6" w:semiHidden="0" w:uiPriority="62" w:unhideWhenUsed="0"/>
+    <w:lsdException w:name="Medium Shading 1 Accent 6" w:semiHidden="0" w:uiPriority="63" w:unhideWhenUsed="0"/>
+    <w:lsdException w:name="Medium Shading 2 Accent 6" w:semiHidden="0" w:uiPriority="64" w:unhideWhenUsed="0"/>
+    <w:lsdException w:name="Medium List 1 Accent 6" w:semiHidden="0" w:uiPriority="65" w:unhideWhenUsed="0"/>
+    <w:lsdException w:name="Medium List 2 Accent 6" w:semiHidden="0" w:uiPriority="66" w:unhideWhenUsed="0"/>
+    <w:lsdException w:name="Medium Grid 1 Accent 6" w:semiHidden="0" w:uiPriority="67" w:unhideWhenUsed="0"/>
+    <w:lsdException w:name="Medium Grid 2 Accent 6" w:semiHidden="0" w:uiPriority="68" w:unhideWhenUsed="0"/>
+    <w:lsdException w:name="Medium Grid 3 Accent 6" w:semiHidden="0" w:uiPriority="69" w:unhideWhenUsed="0"/>
+    <w:lsdException w:name="Dark List Accent 6" w:semiHidden="0" w:uiPriority="70" w:unhideWhenUsed="0"/>
+    <w:lsdException w:name="Colorful Shading Accent 6" w:semiHidden="0" w:uiPriority="71" w:unhideWhenUsed="0"/>
+    <w:lsdException w:name="Colorful List Accent 6" w:semiHidden="0" w:uiPriority="72" w:unhideWhenUsed="0"/>
+    <w:lsdException w:name="Colorful Grid Accent 6" w:semiHidden="0" w:uiPriority="73" w:unhideWhenUsed="0"/>
+    <w:lsdException w:name="Subtle Emphasis" w:semiHidden="0" w:uiPriority="19" w:unhideWhenUsed="0" w:qFormat="1"/>
+    <w:lsdException w:name="Intense Emphasis" w:semiHidden="0" w:uiPriority="21" w:unhideWhenUsed="0" w:qFormat="1"/>
+    <w:lsdException w:name="Subtle Reference" w:semiHidden="0" w:uiPriority="31" w:unhideWhenUsed="0" w:qFormat="1"/>
+    <w:lsdException w:name="Intense Reference" w:semiHidden="0" w:uiPriority="32" w:unhideWhenUsed="0" w:qFormat="1"/>
+    <w:lsdException w:name="Book Title" w:semiHidden="0" w:uiPriority="33" w:unhideWhenUsed="0" w:qFormat="1"/>
+    <w:lsdException w:name="Bibliography" w:uiPriority="37"/>
+    <w:lsdException w:name="TOC Heading" w:uiPriority="39" w:qFormat="1"/>
   </w:latentStyles>
   <w:style w:type="paragraph" w:default="1" w:styleId="Normal">
     <w:name w:val="Normal"/>
     <w:qFormat/>
-    <w:rsid w:val="00A956AE"/>
+    <w:rsid w:val="00DB3E96"/>
     <w:pPr>
       <w:spacing w:after="0" w:line="240" w:lineRule="auto"/>
     </w:pPr>
     <w:rPr>
+      <w:rFonts w:eastAsiaTheme="minorEastAsia"/>
       <w:sz w:val="24"/>
       <w:szCs w:val="24"/>
     </w:rPr>
@@ -11392,7 +11313,7 @@
     <w:uiPriority w:val="1"/>
     <w:semiHidden/>
     <w:unhideWhenUsed/>
-    <w:rsid w:val="00A956AE"/>
+    <w:rsid w:val="00DB3E96"/>
   </w:style>
   <w:style w:type="table" w:default="1" w:styleId="TableNormal">
     <w:name w:val="Normal Table"/>
@@ -11414,7 +11335,853 @@
     <w:uiPriority w:val="99"/>
     <w:semiHidden/>
     <w:unhideWhenUsed/>
-    <w:rsid w:val="00A956AE"/>
+    <w:rsid w:val="00DB3E96"/>
+  </w:style>
+  <w:style w:type="paragraph" w:styleId="ListParagraph">
+    <w:name w:val="List Paragraph"/>
+    <w:basedOn w:val="Normal"/>
+    <w:uiPriority w:val="34"/>
+    <w:qFormat/>
+    <w:rsid w:val="00A922E4"/>
+    <w:pPr>
+      <w:ind w:left="720"/>
+      <w:contextualSpacing/>
+    </w:pPr>
+  </w:style>
+  <w:style w:type="character" w:customStyle="1" w:styleId="Heading1Char">
+    <w:name w:val="Heading 1 Char"/>
+    <w:link w:val="Heading1"/>
+    <w:uiPriority w:val="9"/>
+    <w:rsid w:val="00A922E4"/>
+    <w:rPr>
+      <w:rFonts w:ascii="Cambria" w:eastAsia="Times New Roman" w:hAnsi="Cambria" w:cs="Times New Roman"/>
+      <w:b/>
+      <w:bCs/>
+      <w:color w:val="365F91"/>
+      <w:sz w:val="28"/>
+      <w:szCs w:val="28"/>
+    </w:rPr>
+  </w:style>
+  <w:style w:type="character" w:customStyle="1" w:styleId="Heading2Char">
+    <w:name w:val="Heading 2 Char"/>
+    <w:link w:val="Heading2"/>
+    <w:uiPriority w:val="9"/>
+    <w:rsid w:val="00A922E4"/>
+    <w:rPr>
+      <w:rFonts w:ascii="Cambria" w:eastAsia="Times New Roman" w:hAnsi="Cambria" w:cs="Times New Roman"/>
+      <w:b/>
+      <w:bCs/>
+      <w:color w:val="4F81BD"/>
+      <w:sz w:val="26"/>
+      <w:szCs w:val="26"/>
+    </w:rPr>
+  </w:style>
+  <w:style w:type="character" w:customStyle="1" w:styleId="Heading3Char">
+    <w:name w:val="Heading 3 Char"/>
+    <w:link w:val="Heading3"/>
+    <w:uiPriority w:val="9"/>
+    <w:rsid w:val="00A922E4"/>
+    <w:rPr>
+      <w:rFonts w:ascii="Cambria" w:eastAsia="Times New Roman" w:hAnsi="Cambria" w:cs="Times New Roman"/>
+      <w:b/>
+      <w:bCs/>
+      <w:color w:val="4F81BD"/>
+    </w:rPr>
+  </w:style>
+  <w:style w:type="character" w:customStyle="1" w:styleId="Heading4Char">
+    <w:name w:val="Heading 4 Char"/>
+    <w:basedOn w:val="DefaultParagraphFont"/>
+    <w:link w:val="Heading4"/>
+    <w:uiPriority w:val="9"/>
+    <w:rsid w:val="005D48B6"/>
+    <w:rPr>
+      <w:rFonts w:asciiTheme="majorHAnsi" w:eastAsiaTheme="majorEastAsia" w:hAnsiTheme="majorHAnsi" w:cstheme="majorBidi"/>
+      <w:i/>
+      <w:iCs/>
+      <w:color w:val="2E74B5" w:themeColor="accent1" w:themeShade="BF"/>
+    </w:rPr>
+  </w:style>
+  <w:style w:type="character" w:styleId="Hyperlink">
+    <w:name w:val="Hyperlink"/>
+    <w:uiPriority w:val="99"/>
+    <w:unhideWhenUsed/>
+    <w:rsid w:val="00A922E4"/>
+    <w:rPr>
+      <w:color w:val="0000FF"/>
+      <w:u w:val="single"/>
+    </w:rPr>
+  </w:style>
+  <w:style w:type="character" w:customStyle="1" w:styleId="Heading5Char">
+    <w:name w:val="Heading 5 Char"/>
+    <w:basedOn w:val="DefaultParagraphFont"/>
+    <w:link w:val="Heading5"/>
+    <w:uiPriority w:val="9"/>
+    <w:rsid w:val="007E0232"/>
+    <w:rPr>
+      <w:rFonts w:asciiTheme="majorHAnsi" w:eastAsiaTheme="majorEastAsia" w:hAnsiTheme="majorHAnsi" w:cstheme="majorBidi"/>
+      <w:color w:val="2E74B5" w:themeColor="accent1" w:themeShade="BF"/>
+    </w:rPr>
+  </w:style>
+  <w:style w:type="paragraph" w:styleId="BalloonText">
+    <w:name w:val="Balloon Text"/>
+    <w:basedOn w:val="Normal"/>
+    <w:link w:val="BalloonTextChar"/>
+    <w:uiPriority w:val="99"/>
+    <w:semiHidden/>
+    <w:unhideWhenUsed/>
+    <w:rsid w:val="00A922E4"/>
+    <w:rPr>
+      <w:rFonts w:ascii="Tahoma" w:hAnsi="Tahoma" w:cs="Tahoma"/>
+      <w:sz w:val="16"/>
+      <w:szCs w:val="16"/>
+    </w:rPr>
+  </w:style>
+  <w:style w:type="character" w:customStyle="1" w:styleId="BalloonTextChar">
+    <w:name w:val="Balloon Text Char"/>
+    <w:link w:val="BalloonText"/>
+    <w:uiPriority w:val="99"/>
+    <w:semiHidden/>
+    <w:rsid w:val="00A922E4"/>
+    <w:rPr>
+      <w:rFonts w:ascii="Tahoma" w:eastAsia="Calibri" w:hAnsi="Tahoma" w:cs="Tahoma"/>
+      <w:sz w:val="16"/>
+      <w:szCs w:val="16"/>
+    </w:rPr>
+  </w:style>
+  <w:style w:type="paragraph" w:styleId="TOCHeading">
+    <w:name w:val="TOC Heading"/>
+    <w:basedOn w:val="Heading1"/>
+    <w:next w:val="Normal"/>
+    <w:uiPriority w:val="39"/>
+    <w:unhideWhenUsed/>
+    <w:qFormat/>
+    <w:rsid w:val="00A922E4"/>
+    <w:pPr>
+      <w:outlineLvl w:val="9"/>
+    </w:pPr>
+  </w:style>
+  <w:style w:type="paragraph" w:styleId="TOC2">
+    <w:name w:val="toc 2"/>
+    <w:basedOn w:val="Normal"/>
+    <w:next w:val="Normal"/>
+    <w:autoRedefine/>
+    <w:uiPriority w:val="39"/>
+    <w:unhideWhenUsed/>
+    <w:qFormat/>
+    <w:rsid w:val="00A922E4"/>
+    <w:pPr>
+      <w:tabs>
+        <w:tab w:val="right" w:leader="dot" w:pos="9350"/>
+      </w:tabs>
+      <w:spacing w:after="100"/>
+      <w:ind w:left="220"/>
+    </w:pPr>
+    <w:rPr>
+      <w:rFonts w:eastAsia="Times New Roman"/>
+      <w:noProof/>
+    </w:rPr>
+  </w:style>
+  <w:style w:type="paragraph" w:styleId="TOC1">
+    <w:name w:val="toc 1"/>
+    <w:basedOn w:val="Normal"/>
+    <w:next w:val="Normal"/>
+    <w:autoRedefine/>
+    <w:uiPriority w:val="39"/>
+    <w:unhideWhenUsed/>
+    <w:qFormat/>
+    <w:rsid w:val="00A922E4"/>
+    <w:pPr>
+      <w:tabs>
+        <w:tab w:val="right" w:leader="dot" w:pos="9350"/>
+      </w:tabs>
+      <w:spacing w:after="100"/>
+    </w:pPr>
+    <w:rPr>
+      <w:rFonts w:eastAsia="Times New Roman"/>
+    </w:rPr>
+  </w:style>
+  <w:style w:type="paragraph" w:styleId="TOC3">
+    <w:name w:val="toc 3"/>
+    <w:basedOn w:val="Normal"/>
+    <w:next w:val="Normal"/>
+    <w:autoRedefine/>
+    <w:uiPriority w:val="39"/>
+    <w:unhideWhenUsed/>
+    <w:qFormat/>
+    <w:rsid w:val="00A922E4"/>
+    <w:pPr>
+      <w:spacing w:after="100"/>
+      <w:ind w:left="440"/>
+    </w:pPr>
+    <w:rPr>
+      <w:rFonts w:eastAsia="Times New Roman"/>
+    </w:rPr>
+  </w:style>
+  <w:style w:type="paragraph" w:styleId="Header">
+    <w:name w:val="header"/>
+    <w:basedOn w:val="Normal"/>
+    <w:link w:val="HeaderChar"/>
+    <w:uiPriority w:val="99"/>
+    <w:unhideWhenUsed/>
+    <w:rsid w:val="00A922E4"/>
+    <w:pPr>
+      <w:tabs>
+        <w:tab w:val="center" w:pos="4680"/>
+        <w:tab w:val="right" w:pos="9360"/>
+      </w:tabs>
+    </w:pPr>
+  </w:style>
+  <w:style w:type="character" w:customStyle="1" w:styleId="HeaderChar">
+    <w:name w:val="Header Char"/>
+    <w:basedOn w:val="DefaultParagraphFont"/>
+    <w:link w:val="Header"/>
+    <w:uiPriority w:val="99"/>
+    <w:rsid w:val="00A922E4"/>
+    <w:rPr>
+      <w:rFonts w:ascii="Calibri" w:eastAsia="Calibri" w:hAnsi="Calibri" w:cs="Times New Roman"/>
+    </w:rPr>
+  </w:style>
+  <w:style w:type="paragraph" w:styleId="Footer">
+    <w:name w:val="footer"/>
+    <w:basedOn w:val="Normal"/>
+    <w:link w:val="FooterChar"/>
+    <w:uiPriority w:val="99"/>
+    <w:unhideWhenUsed/>
+    <w:rsid w:val="00A922E4"/>
+    <w:pPr>
+      <w:tabs>
+        <w:tab w:val="center" w:pos="4680"/>
+        <w:tab w:val="right" w:pos="9360"/>
+      </w:tabs>
+    </w:pPr>
+  </w:style>
+  <w:style w:type="character" w:customStyle="1" w:styleId="FooterChar">
+    <w:name w:val="Footer Char"/>
+    <w:basedOn w:val="DefaultParagraphFont"/>
+    <w:link w:val="Footer"/>
+    <w:uiPriority w:val="99"/>
+    <w:rsid w:val="00A922E4"/>
+    <w:rPr>
+      <w:rFonts w:ascii="Calibri" w:eastAsia="Calibri" w:hAnsi="Calibri" w:cs="Times New Roman"/>
+    </w:rPr>
+  </w:style>
+  <w:style w:type="paragraph" w:styleId="Caption">
+    <w:name w:val="caption"/>
+    <w:basedOn w:val="Normal"/>
+    <w:next w:val="Normal"/>
+    <w:uiPriority w:val="35"/>
+    <w:unhideWhenUsed/>
+    <w:qFormat/>
+    <w:rsid w:val="00A922E4"/>
+    <w:rPr>
+      <w:b/>
+      <w:bCs/>
+      <w:color w:val="4F81BD"/>
+      <w:sz w:val="18"/>
+      <w:szCs w:val="18"/>
+    </w:rPr>
+  </w:style>
+  <w:style w:type="paragraph" w:customStyle="1" w:styleId="CCode">
+    <w:name w:val="C_Code"/>
+    <w:basedOn w:val="Normal"/>
+    <w:link w:val="CCodeChar"/>
+    <w:qFormat/>
+    <w:rsid w:val="00A922E4"/>
+    <w:pPr>
+      <w:spacing w:after="120"/>
+      <w:ind w:left="720"/>
+    </w:pPr>
+    <w:rPr>
+      <w:rFonts w:eastAsia="Times New Roman"/>
+      <w:color w:val="548DD4"/>
+      <w:kern w:val="28"/>
+      <w:sz w:val="18"/>
+      <w:szCs w:val="18"/>
+    </w:rPr>
+  </w:style>
+  <w:style w:type="character" w:customStyle="1" w:styleId="CCodeChar">
+    <w:name w:val="C_Code Char"/>
+    <w:link w:val="CCode"/>
+    <w:rsid w:val="00A922E4"/>
+    <w:rPr>
+      <w:rFonts w:ascii="Calibri" w:eastAsia="Times New Roman" w:hAnsi="Calibri" w:cs="Times New Roman"/>
+      <w:color w:val="548DD4"/>
+      <w:kern w:val="28"/>
+      <w:sz w:val="18"/>
+      <w:szCs w:val="18"/>
+    </w:rPr>
+  </w:style>
+  <w:style w:type="paragraph" w:styleId="DocumentMap">
+    <w:name w:val="Document Map"/>
+    <w:basedOn w:val="Normal"/>
+    <w:link w:val="DocumentMapChar"/>
+    <w:uiPriority w:val="99"/>
+    <w:semiHidden/>
+    <w:unhideWhenUsed/>
+    <w:rsid w:val="00A922E4"/>
+    <w:rPr>
+      <w:rFonts w:ascii="Tahoma" w:hAnsi="Tahoma" w:cs="Tahoma"/>
+      <w:sz w:val="16"/>
+      <w:szCs w:val="16"/>
+    </w:rPr>
+  </w:style>
+  <w:style w:type="character" w:customStyle="1" w:styleId="DocumentMapChar">
+    <w:name w:val="Document Map Char"/>
+    <w:link w:val="DocumentMap"/>
+    <w:uiPriority w:val="99"/>
+    <w:semiHidden/>
+    <w:rsid w:val="00A922E4"/>
+    <w:rPr>
+      <w:rFonts w:ascii="Tahoma" w:eastAsia="Calibri" w:hAnsi="Tahoma" w:cs="Tahoma"/>
+      <w:sz w:val="16"/>
+      <w:szCs w:val="16"/>
+    </w:rPr>
+  </w:style>
+  <w:style w:type="paragraph" w:styleId="TOC4">
+    <w:name w:val="toc 4"/>
+    <w:basedOn w:val="Normal"/>
+    <w:next w:val="Normal"/>
+    <w:autoRedefine/>
+    <w:uiPriority w:val="39"/>
+    <w:unhideWhenUsed/>
+    <w:rsid w:val="00A922E4"/>
+    <w:pPr>
+      <w:spacing w:after="100"/>
+      <w:ind w:left="660"/>
+    </w:pPr>
+    <w:rPr>
+      <w:rFonts w:eastAsia="Times New Roman"/>
+    </w:rPr>
+  </w:style>
+  <w:style w:type="paragraph" w:styleId="TOC5">
+    <w:name w:val="toc 5"/>
+    <w:basedOn w:val="Normal"/>
+    <w:next w:val="Normal"/>
+    <w:autoRedefine/>
+    <w:uiPriority w:val="39"/>
+    <w:unhideWhenUsed/>
+    <w:rsid w:val="00A922E4"/>
+    <w:pPr>
+      <w:spacing w:after="100"/>
+      <w:ind w:left="880"/>
+    </w:pPr>
+    <w:rPr>
+      <w:rFonts w:eastAsia="Times New Roman"/>
+    </w:rPr>
+  </w:style>
+  <w:style w:type="paragraph" w:styleId="TOC6">
+    <w:name w:val="toc 6"/>
+    <w:basedOn w:val="Normal"/>
+    <w:next w:val="Normal"/>
+    <w:autoRedefine/>
+    <w:uiPriority w:val="39"/>
+    <w:unhideWhenUsed/>
+    <w:rsid w:val="00A922E4"/>
+    <w:pPr>
+      <w:spacing w:after="100"/>
+      <w:ind w:left="1100"/>
+    </w:pPr>
+    <w:rPr>
+      <w:rFonts w:eastAsia="Times New Roman"/>
+    </w:rPr>
+  </w:style>
+  <w:style w:type="paragraph" w:styleId="TOC7">
+    <w:name w:val="toc 7"/>
+    <w:basedOn w:val="Normal"/>
+    <w:next w:val="Normal"/>
+    <w:autoRedefine/>
+    <w:uiPriority w:val="39"/>
+    <w:unhideWhenUsed/>
+    <w:rsid w:val="00A922E4"/>
+    <w:pPr>
+      <w:spacing w:after="100"/>
+      <w:ind w:left="1320"/>
+    </w:pPr>
+    <w:rPr>
+      <w:rFonts w:eastAsia="Times New Roman"/>
+    </w:rPr>
+  </w:style>
+  <w:style w:type="paragraph" w:styleId="TOC8">
+    <w:name w:val="toc 8"/>
+    <w:basedOn w:val="Normal"/>
+    <w:next w:val="Normal"/>
+    <w:autoRedefine/>
+    <w:uiPriority w:val="39"/>
+    <w:unhideWhenUsed/>
+    <w:rsid w:val="00A922E4"/>
+    <w:pPr>
+      <w:spacing w:after="100"/>
+      <w:ind w:left="1540"/>
+    </w:pPr>
+    <w:rPr>
+      <w:rFonts w:eastAsia="Times New Roman"/>
+    </w:rPr>
+  </w:style>
+  <w:style w:type="paragraph" w:styleId="TOC9">
+    <w:name w:val="toc 9"/>
+    <w:basedOn w:val="Normal"/>
+    <w:next w:val="Normal"/>
+    <w:autoRedefine/>
+    <w:uiPriority w:val="39"/>
+    <w:unhideWhenUsed/>
+    <w:rsid w:val="00A922E4"/>
+    <w:pPr>
+      <w:spacing w:after="100"/>
+      <w:ind w:left="1760"/>
+    </w:pPr>
+    <w:rPr>
+      <w:rFonts w:eastAsia="Times New Roman"/>
+    </w:rPr>
+  </w:style>
+  <w:style w:type="table" w:styleId="TableGrid">
+    <w:name w:val="Table Grid"/>
+    <w:basedOn w:val="TableNormal"/>
+    <w:uiPriority w:val="59"/>
+    <w:rsid w:val="00A922E4"/>
+    <w:pPr>
+      <w:spacing w:after="0" w:line="240" w:lineRule="auto"/>
+    </w:pPr>
+    <w:rPr>
+      <w:rFonts w:ascii="Calibri" w:eastAsia="Calibri" w:hAnsi="Calibri" w:cs="Times New Roman"/>
+      <w:sz w:val="20"/>
+      <w:szCs w:val="20"/>
+    </w:rPr>
+    <w:tblPr>
+      <w:tblInd w:w="0" w:type="dxa"/>
+      <w:tblBorders>
+        <w:top w:val="single" w:sz="4" w:space="0" w:color="auto"/>
+        <w:left w:val="single" w:sz="4" w:space="0" w:color="auto"/>
+        <w:bottom w:val="single" w:sz="4" w:space="0" w:color="auto"/>
+        <w:right w:val="single" w:sz="4" w:space="0" w:color="auto"/>
+        <w:insideH w:val="single" w:sz="4" w:space="0" w:color="auto"/>
+        <w:insideV w:val="single" w:sz="4" w:space="0" w:color="auto"/>
+      </w:tblBorders>
+      <w:tblCellMar>
+        <w:top w:w="0" w:type="dxa"/>
+        <w:left w:w="108" w:type="dxa"/>
+        <w:bottom w:w="0" w:type="dxa"/>
+        <w:right w:w="108" w:type="dxa"/>
+      </w:tblCellMar>
+    </w:tblPr>
+  </w:style>
+  <w:style w:type="character" w:styleId="PlaceholderText">
+    <w:name w:val="Placeholder Text"/>
+    <w:uiPriority w:val="99"/>
+    <w:semiHidden/>
+    <w:rsid w:val="00A922E4"/>
+    <w:rPr>
+      <w:color w:val="808080"/>
+    </w:rPr>
+  </w:style>
+  <w:style w:type="character" w:styleId="CommentReference">
+    <w:name w:val="annotation reference"/>
+    <w:uiPriority w:val="99"/>
+    <w:semiHidden/>
+    <w:unhideWhenUsed/>
+    <w:rsid w:val="00A922E4"/>
+    <w:rPr>
+      <w:sz w:val="16"/>
+      <w:szCs w:val="16"/>
+    </w:rPr>
+  </w:style>
+  <w:style w:type="paragraph" w:styleId="CommentText">
+    <w:name w:val="annotation text"/>
+    <w:basedOn w:val="Normal"/>
+    <w:link w:val="CommentTextChar"/>
+    <w:uiPriority w:val="99"/>
+    <w:semiHidden/>
+    <w:unhideWhenUsed/>
+    <w:rsid w:val="00A922E4"/>
+    <w:rPr>
+      <w:sz w:val="20"/>
+      <w:szCs w:val="20"/>
+    </w:rPr>
+  </w:style>
+  <w:style w:type="character" w:customStyle="1" w:styleId="CommentTextChar">
+    <w:name w:val="Comment Text Char"/>
+    <w:basedOn w:val="DefaultParagraphFont"/>
+    <w:link w:val="CommentText"/>
+    <w:uiPriority w:val="99"/>
+    <w:semiHidden/>
+    <w:rsid w:val="00A922E4"/>
+    <w:rPr>
+      <w:rFonts w:ascii="Calibri" w:eastAsia="Calibri" w:hAnsi="Calibri" w:cs="Times New Roman"/>
+      <w:sz w:val="20"/>
+      <w:szCs w:val="20"/>
+    </w:rPr>
+  </w:style>
+  <w:style w:type="paragraph" w:styleId="CommentSubject">
+    <w:name w:val="annotation subject"/>
+    <w:basedOn w:val="CommentText"/>
+    <w:next w:val="CommentText"/>
+    <w:link w:val="CommentSubjectChar"/>
+    <w:uiPriority w:val="99"/>
+    <w:semiHidden/>
+    <w:unhideWhenUsed/>
+    <w:rsid w:val="00A922E4"/>
+    <w:rPr>
+      <w:b/>
+      <w:bCs/>
+    </w:rPr>
+  </w:style>
+  <w:style w:type="character" w:customStyle="1" w:styleId="CommentSubjectChar">
+    <w:name w:val="Comment Subject Char"/>
+    <w:link w:val="CommentSubject"/>
+    <w:uiPriority w:val="99"/>
+    <w:semiHidden/>
+    <w:rsid w:val="00A922E4"/>
+    <w:rPr>
+      <w:rFonts w:ascii="Calibri" w:eastAsia="Calibri" w:hAnsi="Calibri" w:cs="Times New Roman"/>
+      <w:b/>
+      <w:bCs/>
+      <w:sz w:val="20"/>
+      <w:szCs w:val="20"/>
+    </w:rPr>
+  </w:style>
+  <w:style w:type="character" w:styleId="FollowedHyperlink">
+    <w:name w:val="FollowedHyperlink"/>
+    <w:basedOn w:val="DefaultParagraphFont"/>
+    <w:uiPriority w:val="99"/>
+    <w:semiHidden/>
+    <w:unhideWhenUsed/>
+    <w:rsid w:val="00871379"/>
+    <w:rPr>
+      <w:color w:val="954F72" w:themeColor="followedHyperlink"/>
+      <w:u w:val="single"/>
+    </w:rPr>
+  </w:style>
+  <w:style w:type="paragraph" w:styleId="Revision">
+    <w:name w:val="Revision"/>
+    <w:hidden/>
+    <w:uiPriority w:val="99"/>
+    <w:semiHidden/>
+    <w:rsid w:val="00553CF2"/>
+    <w:pPr>
+      <w:spacing w:after="0" w:line="240" w:lineRule="auto"/>
+    </w:pPr>
+  </w:style>
+</w:styles>
+</file>
+
+<file path=word/stylesWithEffects.xml><?xml version="1.0" encoding="utf-8"?>
+<w:styles xmlns:wpc="http://schemas.microsoft.com/office/word/2010/wordprocessingCanvas" xmlns:mo="http://schemas.microsoft.com/office/mac/office/2008/main" xmlns:mc="http://schemas.openxmlformats.org/markup-compatibility/2006" xmlns:mv="urn:schemas-microsoft-com:mac:vml" xmlns:o="urn:schemas-microsoft-com:office:office" xmlns:r="http://schemas.openxmlformats.org/officeDocument/2006/relationships" xmlns:m="http://schemas.openxmlformats.org/officeDocument/2006/math" xmlns:v="urn:schemas-microsoft-com:vml" xmlns:wp14="http://schemas.microsoft.com/office/word/2010/wordprocessingDrawing" xmlns:wp="http://schemas.openxmlformats.org/drawingml/2006/wordprocessingDrawing" xmlns:w10="urn:schemas-microsoft-com:office:word" xmlns:w="http://schemas.openxmlformats.org/wordprocessingml/2006/main" xmlns:w14="http://schemas.microsoft.com/office/word/2010/wordml" xmlns:wpg="http://schemas.microsoft.com/office/word/2010/wordprocessingGroup" xmlns:wpi="http://schemas.microsoft.com/office/word/2010/wordprocessingInk" xmlns:wne="http://schemas.microsoft.com/office/word/2006/wordml" xmlns:wps="http://schemas.microsoft.com/office/word/2010/wordprocessingShape" mc:Ignorable="w14 wp14">
+  <w:docDefaults>
+    <w:rPrDefault>
+      <w:rPr>
+        <w:rFonts w:asciiTheme="minorHAnsi" w:eastAsiaTheme="minorHAnsi" w:hAnsiTheme="minorHAnsi" w:cstheme="minorBidi"/>
+        <w:sz w:val="22"/>
+        <w:szCs w:val="22"/>
+        <w:lang w:val="en-US" w:eastAsia="en-US" w:bidi="ar-SA"/>
+      </w:rPr>
+    </w:rPrDefault>
+    <w:pPrDefault>
+      <w:pPr>
+        <w:spacing w:after="160" w:line="259" w:lineRule="auto"/>
+      </w:pPr>
+    </w:pPrDefault>
+  </w:docDefaults>
+  <w:latentStyles w:defLockedState="0" w:defUIPriority="99" w:defSemiHidden="1" w:defUnhideWhenUsed="1" w:defQFormat="0" w:count="276">
+    <w:lsdException w:name="Normal" w:semiHidden="0" w:uiPriority="0" w:unhideWhenUsed="0" w:qFormat="1"/>
+    <w:lsdException w:name="heading 1" w:semiHidden="0" w:uiPriority="9" w:unhideWhenUsed="0" w:qFormat="1"/>
+    <w:lsdException w:name="heading 2" w:uiPriority="9" w:qFormat="1"/>
+    <w:lsdException w:name="heading 3" w:uiPriority="9" w:qFormat="1"/>
+    <w:lsdException w:name="heading 4" w:uiPriority="9" w:qFormat="1"/>
+    <w:lsdException w:name="heading 5" w:uiPriority="9" w:qFormat="1"/>
+    <w:lsdException w:name="heading 6" w:uiPriority="9" w:qFormat="1"/>
+    <w:lsdException w:name="heading 7" w:uiPriority="9" w:qFormat="1"/>
+    <w:lsdException w:name="heading 8" w:uiPriority="9" w:qFormat="1"/>
+    <w:lsdException w:name="heading 9" w:uiPriority="9" w:qFormat="1"/>
+    <w:lsdException w:name="toc 1" w:uiPriority="39" w:qFormat="1"/>
+    <w:lsdException w:name="toc 2" w:uiPriority="39" w:qFormat="1"/>
+    <w:lsdException w:name="toc 3" w:uiPriority="39" w:qFormat="1"/>
+    <w:lsdException w:name="toc 4" w:uiPriority="39"/>
+    <w:lsdException w:name="toc 5" w:uiPriority="39"/>
+    <w:lsdException w:name="toc 6" w:uiPriority="39"/>
+    <w:lsdException w:name="toc 7" w:uiPriority="39"/>
+    <w:lsdException w:name="toc 8" w:uiPriority="39"/>
+    <w:lsdException w:name="toc 9" w:uiPriority="39"/>
+    <w:lsdException w:name="caption" w:uiPriority="35" w:qFormat="1"/>
+    <w:lsdException w:name="Title" w:semiHidden="0" w:uiPriority="10" w:unhideWhenUsed="0" w:qFormat="1"/>
+    <w:lsdException w:name="Default Paragraph Font" w:uiPriority="1"/>
+    <w:lsdException w:name="Subtitle" w:semiHidden="0" w:uiPriority="11" w:unhideWhenUsed="0" w:qFormat="1"/>
+    <w:lsdException w:name="Strong" w:semiHidden="0" w:uiPriority="22" w:unhideWhenUsed="0" w:qFormat="1"/>
+    <w:lsdException w:name="Emphasis" w:semiHidden="0" w:uiPriority="20" w:unhideWhenUsed="0" w:qFormat="1"/>
+    <w:lsdException w:name="Table Grid" w:semiHidden="0" w:uiPriority="59" w:unhideWhenUsed="0"/>
+    <w:lsdException w:name="Note Level 1" w:semiHidden="0" w:unhideWhenUsed="0"/>
+    <w:lsdException w:name="Note Level 2" w:semiHidden="0" w:unhideWhenUsed="0"/>
+    <w:lsdException w:name="Note Level 3" w:semiHidden="0" w:unhideWhenUsed="0"/>
+    <w:lsdException w:name="Note Level 4" w:semiHidden="0" w:unhideWhenUsed="0"/>
+    <w:lsdException w:name="Note Level 5" w:semiHidden="0" w:unhideWhenUsed="0"/>
+    <w:lsdException w:name="Note Level 6" w:semiHidden="0" w:unhideWhenUsed="0"/>
+    <w:lsdException w:name="Note Level 7" w:semiHidden="0" w:unhideWhenUsed="0"/>
+    <w:lsdException w:name="Note Level 8" w:semiHidden="0" w:unhideWhenUsed="0"/>
+    <w:lsdException w:name="Note Level 9" w:semiHidden="0" w:unhideWhenUsed="0"/>
+    <w:lsdException w:name="Placeholder Text" w:unhideWhenUsed="0"/>
+    <w:lsdException w:name="No Spacing" w:semiHidden="0" w:uiPriority="1" w:unhideWhenUsed="0" w:qFormat="1"/>
+    <w:lsdException w:name="Light Shading" w:semiHidden="0" w:uiPriority="60" w:unhideWhenUsed="0"/>
+    <w:lsdException w:name="Light List" w:semiHidden="0" w:uiPriority="61" w:unhideWhenUsed="0"/>
+    <w:lsdException w:name="Light Grid" w:semiHidden="0" w:uiPriority="62" w:unhideWhenUsed="0"/>
+    <w:lsdException w:name="Medium Shading 1" w:semiHidden="0" w:uiPriority="63" w:unhideWhenUsed="0"/>
+    <w:lsdException w:name="Medium Shading 2" w:semiHidden="0" w:uiPriority="64" w:unhideWhenUsed="0"/>
+    <w:lsdException w:name="Medium List 1" w:semiHidden="0" w:uiPriority="65" w:unhideWhenUsed="0"/>
+    <w:lsdException w:name="Medium List 2" w:semiHidden="0" w:uiPriority="66" w:unhideWhenUsed="0"/>
+    <w:lsdException w:name="Medium Grid 1" w:semiHidden="0" w:uiPriority="67" w:unhideWhenUsed="0"/>
+    <w:lsdException w:name="Medium Grid 2" w:semiHidden="0" w:uiPriority="68" w:unhideWhenUsed="0"/>
+    <w:lsdException w:name="Medium Grid 3" w:semiHidden="0" w:uiPriority="69" w:unhideWhenUsed="0"/>
+    <w:lsdException w:name="Dark List" w:semiHidden="0" w:uiPriority="70" w:unhideWhenUsed="0"/>
+    <w:lsdException w:name="Colorful Shading" w:semiHidden="0" w:uiPriority="71" w:unhideWhenUsed="0"/>
+    <w:lsdException w:name="Colorful List" w:semiHidden="0" w:uiPriority="72" w:unhideWhenUsed="0"/>
+    <w:lsdException w:name="Colorful Grid" w:semiHidden="0" w:uiPriority="73" w:unhideWhenUsed="0"/>
+    <w:lsdException w:name="Light Shading Accent 1" w:semiHidden="0" w:uiPriority="60" w:unhideWhenUsed="0"/>
+    <w:lsdException w:name="Light List Accent 1" w:semiHidden="0" w:uiPriority="61" w:unhideWhenUsed="0"/>
+    <w:lsdException w:name="Light Grid Accent 1" w:semiHidden="0" w:uiPriority="62" w:unhideWhenUsed="0"/>
+    <w:lsdException w:name="Medium Shading 1 Accent 1" w:semiHidden="0" w:uiPriority="63" w:unhideWhenUsed="0"/>
+    <w:lsdException w:name="Medium Shading 2 Accent 1" w:semiHidden="0" w:uiPriority="64" w:unhideWhenUsed="0"/>
+    <w:lsdException w:name="Medium List 1 Accent 1" w:semiHidden="0" w:uiPriority="65" w:unhideWhenUsed="0"/>
+    <w:lsdException w:name="Revision" w:unhideWhenUsed="0"/>
+    <w:lsdException w:name="List Paragraph" w:semiHidden="0" w:uiPriority="34" w:unhideWhenUsed="0" w:qFormat="1"/>
+    <w:lsdException w:name="Quote" w:semiHidden="0" w:uiPriority="29" w:unhideWhenUsed="0" w:qFormat="1"/>
+    <w:lsdException w:name="Intense Quote" w:semiHidden="0" w:uiPriority="30" w:unhideWhenUsed="0" w:qFormat="1"/>
+    <w:lsdException w:name="Medium List 2 Accent 1" w:semiHidden="0" w:uiPriority="66" w:unhideWhenUsed="0"/>
+    <w:lsdException w:name="Medium Grid 1 Accent 1" w:semiHidden="0" w:uiPriority="67" w:unhideWhenUsed="0"/>
+    <w:lsdException w:name="Medium Grid 2 Accent 1" w:semiHidden="0" w:uiPriority="68" w:unhideWhenUsed="0"/>
+    <w:lsdException w:name="Medium Grid 3 Accent 1" w:semiHidden="0" w:uiPriority="69" w:unhideWhenUsed="0"/>
+    <w:lsdException w:name="Dark List Accent 1" w:semiHidden="0" w:uiPriority="70" w:unhideWhenUsed="0"/>
+    <w:lsdException w:name="Colorful Shading Accent 1" w:semiHidden="0" w:uiPriority="71" w:unhideWhenUsed="0"/>
+    <w:lsdException w:name="Colorful List Accent 1" w:semiHidden="0" w:uiPriority="72" w:unhideWhenUsed="0"/>
+    <w:lsdException w:name="Colorful Grid Accent 1" w:semiHidden="0" w:uiPriority="73" w:unhideWhenUsed="0"/>
+    <w:lsdException w:name="Light Shading Accent 2" w:semiHidden="0" w:uiPriority="60" w:unhideWhenUsed="0"/>
+    <w:lsdException w:name="Light List Accent 2" w:semiHidden="0" w:uiPriority="61" w:unhideWhenUsed="0"/>
+    <w:lsdException w:name="Light Grid Accent 2" w:semiHidden="0" w:uiPriority="62" w:unhideWhenUsed="0"/>
+    <w:lsdException w:name="Medium Shading 1 Accent 2" w:semiHidden="0" w:uiPriority="63" w:unhideWhenUsed="0"/>
+    <w:lsdException w:name="Medium Shading 2 Accent 2" w:semiHidden="0" w:uiPriority="64" w:unhideWhenUsed="0"/>
+    <w:lsdException w:name="Medium List 1 Accent 2" w:semiHidden="0" w:uiPriority="65" w:unhideWhenUsed="0"/>
+    <w:lsdException w:name="Medium List 2 Accent 2" w:semiHidden="0" w:uiPriority="66" w:unhideWhenUsed="0"/>
+    <w:lsdException w:name="Medium Grid 1 Accent 2" w:semiHidden="0" w:uiPriority="67" w:unhideWhenUsed="0"/>
+    <w:lsdException w:name="Medium Grid 2 Accent 2" w:semiHidden="0" w:uiPriority="68" w:unhideWhenUsed="0"/>
+    <w:lsdException w:name="Medium Grid 3 Accent 2" w:semiHidden="0" w:uiPriority="69" w:unhideWhenUsed="0"/>
+    <w:lsdException w:name="Dark List Accent 2" w:semiHidden="0" w:uiPriority="70" w:unhideWhenUsed="0"/>
+    <w:lsdException w:name="Colorful Shading Accent 2" w:semiHidden="0" w:uiPriority="71" w:unhideWhenUsed="0"/>
+    <w:lsdException w:name="Colorful List Accent 2" w:semiHidden="0" w:uiPriority="72" w:unhideWhenUsed="0"/>
+    <w:lsdException w:name="Colorful Grid Accent 2" w:semiHidden="0" w:uiPriority="73" w:unhideWhenUsed="0"/>
+    <w:lsdException w:name="Light Shading Accent 3" w:semiHidden="0" w:uiPriority="60" w:unhideWhenUsed="0"/>
+    <w:lsdException w:name="Light List Accent 3" w:semiHidden="0" w:uiPriority="61" w:unhideWhenUsed="0"/>
+    <w:lsdException w:name="Light Grid Accent 3" w:semiHidden="0" w:uiPriority="62" w:unhideWhenUsed="0"/>
+    <w:lsdException w:name="Medium Shading 1 Accent 3" w:semiHidden="0" w:uiPriority="63" w:unhideWhenUsed="0"/>
+    <w:lsdException w:name="Medium Shading 2 Accent 3" w:semiHidden="0" w:uiPriority="64" w:unhideWhenUsed="0"/>
+    <w:lsdException w:name="Medium List 1 Accent 3" w:semiHidden="0" w:uiPriority="65" w:unhideWhenUsed="0"/>
+    <w:lsdException w:name="Medium List 2 Accent 3" w:semiHidden="0" w:uiPriority="66" w:unhideWhenUsed="0"/>
+    <w:lsdException w:name="Medium Grid 1 Accent 3" w:semiHidden="0" w:uiPriority="67" w:unhideWhenUsed="0"/>
+    <w:lsdException w:name="Medium Grid 2 Accent 3" w:semiHidden="0" w:uiPriority="68" w:unhideWhenUsed="0"/>
+    <w:lsdException w:name="Medium Grid 3 Accent 3" w:semiHidden="0" w:uiPriority="69" w:unhideWhenUsed="0"/>
+    <w:lsdException w:name="Dark List Accent 3" w:semiHidden="0" w:uiPriority="70" w:unhideWhenUsed="0"/>
+    <w:lsdException w:name="Colorful Shading Accent 3" w:semiHidden="0" w:uiPriority="71" w:unhideWhenUsed="0"/>
+    <w:lsdException w:name="Colorful List Accent 3" w:semiHidden="0" w:uiPriority="72" w:unhideWhenUsed="0"/>
+    <w:lsdException w:name="Colorful Grid Accent 3" w:semiHidden="0" w:uiPriority="73" w:unhideWhenUsed="0"/>
+    <w:lsdException w:name="Light Shading Accent 4" w:semiHidden="0" w:uiPriority="60" w:unhideWhenUsed="0"/>
+    <w:lsdException w:name="Light List Accent 4" w:semiHidden="0" w:uiPriority="61" w:unhideWhenUsed="0"/>
+    <w:lsdException w:name="Light Grid Accent 4" w:semiHidden="0" w:uiPriority="62" w:unhideWhenUsed="0"/>
+    <w:lsdException w:name="Medium Shading 1 Accent 4" w:semiHidden="0" w:uiPriority="63" w:unhideWhenUsed="0"/>
+    <w:lsdException w:name="Medium Shading 2 Accent 4" w:semiHidden="0" w:uiPriority="64" w:unhideWhenUsed="0"/>
+    <w:lsdException w:name="Medium List 1 Accent 4" w:semiHidden="0" w:uiPriority="65" w:unhideWhenUsed="0"/>
+    <w:lsdException w:name="Medium List 2 Accent 4" w:semiHidden="0" w:uiPriority="66" w:unhideWhenUsed="0"/>
+    <w:lsdException w:name="Medium Grid 1 Accent 4" w:semiHidden="0" w:uiPriority="67" w:unhideWhenUsed="0"/>
+    <w:lsdException w:name="Medium Grid 2 Accent 4" w:semiHidden="0" w:uiPriority="68" w:unhideWhenUsed="0"/>
+    <w:lsdException w:name="Medium Grid 3 Accent 4" w:semiHidden="0" w:uiPriority="69" w:unhideWhenUsed="0"/>
+    <w:lsdException w:name="Dark List Accent 4" w:semiHidden="0" w:uiPriority="70" w:unhideWhenUsed="0"/>
+    <w:lsdException w:name="Colorful Shading Accent 4" w:semiHidden="0" w:uiPriority="71" w:unhideWhenUsed="0"/>
+    <w:lsdException w:name="Colorful List Accent 4" w:semiHidden="0" w:uiPriority="72" w:unhideWhenUsed="0"/>
+    <w:lsdException w:name="Colorful Grid Accent 4" w:semiHidden="0" w:uiPriority="73" w:unhideWhenUsed="0"/>
+    <w:lsdException w:name="Light Shading Accent 5" w:semiHidden="0" w:uiPriority="60" w:unhideWhenUsed="0"/>
+    <w:lsdException w:name="Light List Accent 5" w:semiHidden="0" w:uiPriority="61" w:unhideWhenUsed="0"/>
+    <w:lsdException w:name="Light Grid Accent 5" w:semiHidden="0" w:uiPriority="62" w:unhideWhenUsed="0"/>
+    <w:lsdException w:name="Medium Shading 1 Accent 5" w:semiHidden="0" w:uiPriority="63" w:unhideWhenUsed="0"/>
+    <w:lsdException w:name="Medium Shading 2 Accent 5" w:semiHidden="0" w:uiPriority="64" w:unhideWhenUsed="0"/>
+    <w:lsdException w:name="Medium List 1 Accent 5" w:semiHidden="0" w:uiPriority="65" w:unhideWhenUsed="0"/>
+    <w:lsdException w:name="Medium List 2 Accent 5" w:semiHidden="0" w:uiPriority="66" w:unhideWhenUsed="0"/>
+    <w:lsdException w:name="Medium Grid 1 Accent 5" w:semiHidden="0" w:uiPriority="67" w:unhideWhenUsed="0"/>
+    <w:lsdException w:name="Medium Grid 2 Accent 5" w:semiHidden="0" w:uiPriority="68" w:unhideWhenUsed="0"/>
+    <w:lsdException w:name="Medium Grid 3 Accent 5" w:semiHidden="0" w:uiPriority="69" w:unhideWhenUsed="0"/>
+    <w:lsdException w:name="Dark List Accent 5" w:semiHidden="0" w:uiPriority="70" w:unhideWhenUsed="0"/>
+    <w:lsdException w:name="Colorful Shading Accent 5" w:semiHidden="0" w:uiPriority="71" w:unhideWhenUsed="0"/>
+    <w:lsdException w:name="Colorful List Accent 5" w:semiHidden="0" w:uiPriority="72" w:unhideWhenUsed="0"/>
+    <w:lsdException w:name="Colorful Grid Accent 5" w:semiHidden="0" w:uiPriority="73" w:unhideWhenUsed="0"/>
+    <w:lsdException w:name="Light Shading Accent 6" w:semiHidden="0" w:uiPriority="60" w:unhideWhenUsed="0"/>
+    <w:lsdException w:name="Light List Accent 6" w:semiHidden="0" w:uiPriority="61" w:unhideWhenUsed="0"/>
+    <w:lsdException w:name="Light Grid Accent 6" w:semiHidden="0" w:uiPriority="62" w:unhideWhenUsed="0"/>
+    <w:lsdException w:name="Medium Shading 1 Accent 6" w:semiHidden="0" w:uiPriority="63" w:unhideWhenUsed="0"/>
+    <w:lsdException w:name="Medium Shading 2 Accent 6" w:semiHidden="0" w:uiPriority="64" w:unhideWhenUsed="0"/>
+    <w:lsdException w:name="Medium List 1 Accent 6" w:semiHidden="0" w:uiPriority="65" w:unhideWhenUsed="0"/>
+    <w:lsdException w:name="Medium List 2 Accent 6" w:semiHidden="0" w:uiPriority="66" w:unhideWhenUsed="0"/>
+    <w:lsdException w:name="Medium Grid 1 Accent 6" w:semiHidden="0" w:uiPriority="67" w:unhideWhenUsed="0"/>
+    <w:lsdException w:name="Medium Grid 2 Accent 6" w:semiHidden="0" w:uiPriority="68" w:unhideWhenUsed="0"/>
+    <w:lsdException w:name="Medium Grid 3 Accent 6" w:semiHidden="0" w:uiPriority="69" w:unhideWhenUsed="0"/>
+    <w:lsdException w:name="Dark List Accent 6" w:semiHidden="0" w:uiPriority="70" w:unhideWhenUsed="0"/>
+    <w:lsdException w:name="Colorful Shading Accent 6" w:semiHidden="0" w:uiPriority="71" w:unhideWhenUsed="0"/>
+    <w:lsdException w:name="Colorful List Accent 6" w:semiHidden="0" w:uiPriority="72" w:unhideWhenUsed="0"/>
+    <w:lsdException w:name="Colorful Grid Accent 6" w:semiHidden="0" w:uiPriority="73" w:unhideWhenUsed="0"/>
+    <w:lsdException w:name="Subtle Emphasis" w:semiHidden="0" w:uiPriority="19" w:unhideWhenUsed="0" w:qFormat="1"/>
+    <w:lsdException w:name="Intense Emphasis" w:semiHidden="0" w:uiPriority="21" w:unhideWhenUsed="0" w:qFormat="1"/>
+    <w:lsdException w:name="Subtle Reference" w:semiHidden="0" w:uiPriority="31" w:unhideWhenUsed="0" w:qFormat="1"/>
+    <w:lsdException w:name="Intense Reference" w:semiHidden="0" w:uiPriority="32" w:unhideWhenUsed="0" w:qFormat="1"/>
+    <w:lsdException w:name="Book Title" w:semiHidden="0" w:uiPriority="33" w:unhideWhenUsed="0" w:qFormat="1"/>
+    <w:lsdException w:name="Bibliography" w:uiPriority="37"/>
+    <w:lsdException w:name="TOC Heading" w:uiPriority="39" w:qFormat="1"/>
+  </w:latentStyles>
+  <w:style w:type="paragraph" w:default="1" w:styleId="Normal">
+    <w:name w:val="Normal"/>
+    <w:qFormat/>
+    <w:rsid w:val="00DB3E96"/>
+    <w:pPr>
+      <w:spacing w:after="0" w:line="240" w:lineRule="auto"/>
+    </w:pPr>
+    <w:rPr>
+      <w:rFonts w:eastAsiaTheme="minorEastAsia"/>
+      <w:sz w:val="24"/>
+      <w:szCs w:val="24"/>
+    </w:rPr>
+  </w:style>
+  <w:style w:type="paragraph" w:styleId="Heading1">
+    <w:name w:val="heading 1"/>
+    <w:basedOn w:val="Normal"/>
+    <w:next w:val="Normal"/>
+    <w:link w:val="Heading1Char"/>
+    <w:autoRedefine/>
+    <w:uiPriority w:val="9"/>
+    <w:qFormat/>
+    <w:rsid w:val="00A922E4"/>
+    <w:pPr>
+      <w:keepNext/>
+      <w:keepLines/>
+      <w:spacing w:before="480"/>
+      <w:jc w:val="center"/>
+      <w:outlineLvl w:val="0"/>
+    </w:pPr>
+    <w:rPr>
+      <w:rFonts w:ascii="Cambria" w:eastAsia="Times New Roman" w:hAnsi="Cambria"/>
+      <w:b/>
+      <w:bCs/>
+      <w:color w:val="365F91"/>
+      <w:sz w:val="28"/>
+      <w:szCs w:val="28"/>
+    </w:rPr>
+  </w:style>
+  <w:style w:type="paragraph" w:styleId="Heading2">
+    <w:name w:val="heading 2"/>
+    <w:basedOn w:val="Normal"/>
+    <w:next w:val="Normal"/>
+    <w:link w:val="Heading2Char"/>
+    <w:uiPriority w:val="9"/>
+    <w:unhideWhenUsed/>
+    <w:qFormat/>
+    <w:rsid w:val="00A922E4"/>
+    <w:pPr>
+      <w:keepNext/>
+      <w:keepLines/>
+      <w:spacing w:before="200"/>
+      <w:outlineLvl w:val="1"/>
+    </w:pPr>
+    <w:rPr>
+      <w:rFonts w:ascii="Cambria" w:eastAsia="Times New Roman" w:hAnsi="Cambria"/>
+      <w:b/>
+      <w:bCs/>
+      <w:color w:val="4F81BD"/>
+      <w:sz w:val="26"/>
+      <w:szCs w:val="26"/>
+    </w:rPr>
+  </w:style>
+  <w:style w:type="paragraph" w:styleId="Heading3">
+    <w:name w:val="heading 3"/>
+    <w:basedOn w:val="Normal"/>
+    <w:next w:val="Normal"/>
+    <w:link w:val="Heading3Char"/>
+    <w:uiPriority w:val="9"/>
+    <w:unhideWhenUsed/>
+    <w:qFormat/>
+    <w:rsid w:val="00A922E4"/>
+    <w:pPr>
+      <w:keepNext/>
+      <w:keepLines/>
+      <w:spacing w:before="200"/>
+      <w:outlineLvl w:val="2"/>
+    </w:pPr>
+    <w:rPr>
+      <w:rFonts w:ascii="Cambria" w:eastAsia="Times New Roman" w:hAnsi="Cambria"/>
+      <w:b/>
+      <w:bCs/>
+      <w:color w:val="4F81BD"/>
+    </w:rPr>
+  </w:style>
+  <w:style w:type="paragraph" w:styleId="Heading4">
+    <w:name w:val="heading 4"/>
+    <w:basedOn w:val="Normal"/>
+    <w:next w:val="Normal"/>
+    <w:link w:val="Heading4Char"/>
+    <w:uiPriority w:val="9"/>
+    <w:unhideWhenUsed/>
+    <w:qFormat/>
+    <w:rsid w:val="005D48B6"/>
+    <w:pPr>
+      <w:keepNext/>
+      <w:keepLines/>
+      <w:spacing w:before="40"/>
+      <w:outlineLvl w:val="3"/>
+    </w:pPr>
+    <w:rPr>
+      <w:rFonts w:asciiTheme="majorHAnsi" w:eastAsiaTheme="majorEastAsia" w:hAnsiTheme="majorHAnsi" w:cstheme="majorBidi"/>
+      <w:i/>
+      <w:iCs/>
+      <w:color w:val="2E74B5" w:themeColor="accent1" w:themeShade="BF"/>
+    </w:rPr>
+  </w:style>
+  <w:style w:type="paragraph" w:styleId="Heading5">
+    <w:name w:val="heading 5"/>
+    <w:basedOn w:val="Normal"/>
+    <w:next w:val="Normal"/>
+    <w:link w:val="Heading5Char"/>
+    <w:uiPriority w:val="9"/>
+    <w:unhideWhenUsed/>
+    <w:qFormat/>
+    <w:rsid w:val="007E0232"/>
+    <w:pPr>
+      <w:keepNext/>
+      <w:keepLines/>
+      <w:spacing w:before="40"/>
+      <w:outlineLvl w:val="4"/>
+    </w:pPr>
+    <w:rPr>
+      <w:rFonts w:asciiTheme="majorHAnsi" w:eastAsiaTheme="majorEastAsia" w:hAnsiTheme="majorHAnsi" w:cstheme="majorBidi"/>
+      <w:color w:val="2E74B5" w:themeColor="accent1" w:themeShade="BF"/>
+    </w:rPr>
+  </w:style>
+  <w:style w:type="character" w:default="1" w:styleId="DefaultParagraphFont">
+    <w:name w:val="Default Paragraph Font"/>
+    <w:uiPriority w:val="1"/>
+    <w:semiHidden/>
+    <w:unhideWhenUsed/>
+    <w:rsid w:val="00DB3E96"/>
+  </w:style>
+  <w:style w:type="table" w:default="1" w:styleId="TableNormal">
+    <w:name w:val="Normal Table"/>
+    <w:uiPriority w:val="99"/>
+    <w:semiHidden/>
+    <w:unhideWhenUsed/>
+    <w:tblPr>
+      <w:tblInd w:w="0" w:type="dxa"/>
+      <w:tblCellMar>
+        <w:top w:w="0" w:type="dxa"/>
+        <w:left w:w="108" w:type="dxa"/>
+        <w:bottom w:w="0" w:type="dxa"/>
+        <w:right w:w="108" w:type="dxa"/>
+      </w:tblCellMar>
+    </w:tblPr>
+  </w:style>
+  <w:style w:type="numbering" w:default="1" w:styleId="NoList">
+    <w:name w:val="No List"/>
+    <w:uiPriority w:val="99"/>
+    <w:semiHidden/>
+    <w:unhideWhenUsed/>
+    <w:rsid w:val="00DB3E96"/>
   </w:style>
   <w:style w:type="paragraph" w:styleId="ListParagraph">
     <w:name w:val="List Paragraph"/>
@@ -11985,7 +12752,7 @@
     </a:clrScheme>
     <a:fontScheme name="Office">
       <a:majorFont>
-        <a:latin typeface="Calibri Light" panose="020F0302020204030204"/>
+        <a:latin typeface="Calibri Light"/>
         <a:ea typeface=""/>
         <a:cs typeface=""/>
         <a:font script="Jpan" typeface="ＭＳ ゴシック"/>
@@ -12020,7 +12787,7 @@
         <a:font script="Geor" typeface="Sylfaen"/>
       </a:majorFont>
       <a:minorFont>
-        <a:latin typeface="Calibri" panose="020F0502020204030204"/>
+        <a:latin typeface="Calibri"/>
         <a:ea typeface=""/>
         <a:cs typeface=""/>
         <a:font script="Jpan" typeface="ＭＳ 明朝"/>
@@ -12197,7 +12964,7 @@
   <a:extraClrSchemeLst/>
   <a:extLst>
     <a:ext uri="{05A4C25C-085E-4340-85A3-A5531E510DB2}">
-      <thm15:themeFamily xmlns:thm15="http://schemas.microsoft.com/office/thememl/2012/main" name="Office Theme" id="{62F939B6-93AF-4DB8-9C6B-D6C7DFDC589F}" vid="{4A3C46E8-61CC-4603-A589-7422A47A8E4A}"/>
+      <thm15:themeFamily xmlns:thm15="http://schemas.microsoft.com/office/thememl/2012/main" xmlns="" name="Office Theme" id="{62F939B6-93AF-4DB8-9C6B-D6C7DFDC589F}" vid="{4A3C46E8-61CC-4603-A589-7422A47A8E4A}"/>
     </a:ext>
   </a:extLst>
 </a:theme>
@@ -12208,7 +12975,7 @@
 </file>
 
 <file path=customXml/itemProps1.xml><?xml version="1.0" encoding="utf-8"?>
-<ds:datastoreItem xmlns:ds="http://schemas.openxmlformats.org/officeDocument/2006/customXml" ds:itemID="{06AF60F4-7D9B-C540-96CF-4AAC7CB8726A}">
+<ds:datastoreItem xmlns:ds="http://schemas.openxmlformats.org/officeDocument/2006/customXml" ds:itemID="{A4416C51-442C-BD4C-9362-0A89B8769476}">
   <ds:schemaRefs>
     <ds:schemaRef ds:uri="http://schemas.openxmlformats.org/officeDocument/2006/bibliography"/>
   </ds:schemaRefs>

</xml_diff>

<commit_message>
updates to the servers
</commit_message>
<xml_diff>
--- a/labmanual/WA101-06-Sockets-TLS.docx
+++ b/labmanual/WA101-06-Sockets-TLS.docx
@@ -1655,6 +1655,7 @@
       </w:pPr>
       <w:del w:id="108" w:author="Greg Landry" w:date="2016-11-02T17:07:00Z">
         <w:r>
+          <w:lastRenderedPageBreak/>
           <w:delText xml:space="preserve">  </w:delText>
         </w:r>
       </w:del>
@@ -2611,7 +2612,11 @@
       </w:r>
       <w:proofErr w:type="spellEnd"/>
       <w:r>
-        <w:t xml:space="preserve"> you pass a pointer to your pointer e.g. </w:t>
+        <w:t xml:space="preserve"> you pass a pointer to your </w:t>
+      </w:r>
+      <w:r>
+        <w:lastRenderedPageBreak/>
+        <w:t xml:space="preserve">pointer e.g. </w:t>
       </w:r>
       <w:r>
         <w:rPr>
@@ -3819,7 +3824,11 @@
         </w:r>
       </w:del>
       <w:r>
-        <w:t>.  The RTOS has an “accept timeout”</w:t>
+        <w:t xml:space="preserve">.  </w:t>
+      </w:r>
+      <w:r>
+        <w:lastRenderedPageBreak/>
+        <w:t>The RTOS has an “accept timeout”</w:t>
       </w:r>
       <w:ins w:id="272" w:author="Greg Landry" w:date="2016-11-02T18:47:00Z">
         <w:r>
@@ -4893,6 +4902,7 @@
         <w:pStyle w:val="Heading3"/>
       </w:pPr>
       <w:r>
+        <w:lastRenderedPageBreak/>
         <w:t>W</w:t>
       </w:r>
       <w:r>
@@ -5038,6 +5048,13 @@
       <w:pPr>
         <w:pStyle w:val="Heading3"/>
       </w:pPr>
+      <w:ins w:id="354" w:author="Alan Hawse" w:date="2016-11-30T14:17:00Z">
+        <w:r>
+          <w:t xml:space="preserve">(Advanced) </w:t>
+        </w:r>
+      </w:ins>
+      <w:bookmarkStart w:id="355" w:name="_GoBack"/>
+      <w:bookmarkEnd w:id="355"/>
       <w:r>
         <w:t>Symmetric and Asymmetric Encryption: A Foundation</w:t>
       </w:r>
@@ -5443,7 +5460,11 @@
         <w:t>But, w</w:t>
       </w:r>
       <w:r>
-        <w:t xml:space="preserve">hat happens if someone eavesdrops the original public key?  That is OK because they won’t have the “client private key” required to decrypt the symmetric key.  </w:t>
+        <w:t xml:space="preserve">hat happens if someone eavesdrops the original public key?  That is OK because they won’t have the “client private key” </w:t>
+      </w:r>
+      <w:r>
+        <w:lastRenderedPageBreak/>
+        <w:t xml:space="preserve">required to decrypt the symmetric key.  </w:t>
       </w:r>
       <w:r>
         <w:t>So, what</w:t>
@@ -5973,6 +5994,7 @@
     </w:p>
     <w:p>
       <w:r>
+        <w:lastRenderedPageBreak/>
         <w:t>The documentation for TLS resides in Components</w:t>
       </w:r>
       <w:r>
@@ -6054,12 +6076,12 @@
       <w:r>
         <w:t xml:space="preserve">Create an IoT </w:t>
       </w:r>
-      <w:ins w:id="354" w:author="Greg Landry" w:date="2016-11-02T18:56:00Z">
+      <w:ins w:id="356" w:author="Greg Landry" w:date="2016-11-02T18:56:00Z">
         <w:r>
           <w:t xml:space="preserve">client </w:t>
         </w:r>
       </w:ins>
-      <w:del w:id="355" w:author="Greg Landry" w:date="2016-11-02T18:56:00Z">
+      <w:del w:id="357" w:author="Greg Landry" w:date="2016-11-02T18:56:00Z">
         <w:r>
           <w:delText xml:space="preserve">Device </w:delText>
         </w:r>
@@ -6079,22 +6101,22 @@
       <w:r>
         <w:t xml:space="preserve"> when a button is pressed on </w:t>
       </w:r>
-      <w:ins w:id="356" w:author="Greg Landry" w:date="2016-11-02T18:56:00Z">
+      <w:ins w:id="358" w:author="Greg Landry" w:date="2016-11-02T18:56:00Z">
         <w:r>
           <w:t>the cli</w:t>
         </w:r>
       </w:ins>
-      <w:ins w:id="357" w:author="Greg Landry" w:date="2016-11-02T18:57:00Z">
+      <w:ins w:id="359" w:author="Greg Landry" w:date="2016-11-02T18:57:00Z">
         <w:r>
           <w:t>e</w:t>
         </w:r>
       </w:ins>
-      <w:ins w:id="358" w:author="Greg Landry" w:date="2016-11-02T18:56:00Z">
+      <w:ins w:id="360" w:author="Greg Landry" w:date="2016-11-02T18:56:00Z">
         <w:r>
           <w:t>nt</w:t>
         </w:r>
       </w:ins>
-      <w:del w:id="359" w:author="Greg Landry" w:date="2016-11-02T18:56:00Z">
+      <w:del w:id="361" w:author="Greg Landry" w:date="2016-11-02T18:56:00Z">
         <w:r>
           <w:delText>your board</w:delText>
         </w:r>
@@ -6102,7 +6124,7 @@
     </w:p>
     <w:p>
       <w:pPr>
-        <w:pPrChange w:id="360" w:author="Greg Landry" w:date="2016-11-02T19:03:00Z">
+        <w:pPrChange w:id="362" w:author="Greg Landry" w:date="2016-11-02T19:03:00Z">
           <w:pPr>
             <w:keepNext/>
           </w:pPr>
@@ -6137,68 +6159,6 @@
       </w:r>
       <w:r>
         <w:t>the following:</w:t>
-      </w:r>
-    </w:p>
-    <w:p>
-      <w:pPr>
-        <w:pStyle w:val="ListParagraph"/>
-        <w:numPr>
-          <w:ilvl w:val="0"/>
-          <w:numId w:val="6"/>
-        </w:numPr>
-        <w:pPrChange w:id="361" w:author="Greg Landry" w:date="2016-11-02T19:03:00Z">
-          <w:pPr>
-            <w:pStyle w:val="ListParagraph"/>
-            <w:keepNext/>
-            <w:numPr>
-              <w:numId w:val="6"/>
-            </w:numPr>
-            <w:ind w:hanging="360"/>
-          </w:pPr>
-        </w:pPrChange>
-      </w:pPr>
-      <w:r>
-        <w:t>DNS name</w:t>
-      </w:r>
-      <w:r>
-        <w:t>:</w:t>
-      </w:r>
-      <w:r>
-        <w:t xml:space="preserve"> </w:t>
-      </w:r>
-      <w:r>
-        <w:t>waep.wa101.cypress.com</w:t>
-      </w:r>
-    </w:p>
-    <w:p>
-      <w:pPr>
-        <w:pStyle w:val="ListParagraph"/>
-        <w:numPr>
-          <w:ilvl w:val="0"/>
-          <w:numId w:val="6"/>
-        </w:numPr>
-        <w:pPrChange w:id="362" w:author="Greg Landry" w:date="2016-11-02T19:03:00Z">
-          <w:pPr>
-            <w:pStyle w:val="ListParagraph"/>
-            <w:keepNext/>
-            <w:numPr>
-              <w:numId w:val="6"/>
-            </w:numPr>
-            <w:ind w:hanging="360"/>
-          </w:pPr>
-        </w:pPrChange>
-      </w:pPr>
-      <w:r>
-        <w:t>IP Address</w:t>
-      </w:r>
-      <w:r>
-        <w:t>:</w:t>
-      </w:r>
-      <w:r>
-        <w:t xml:space="preserve"> </w:t>
-      </w:r>
-      <w:r>
-        <w:t>198.51.100.3</w:t>
       </w:r>
     </w:p>
     <w:p>
@@ -6220,6 +6180,68 @@
         </w:pPrChange>
       </w:pPr>
       <w:r>
+        <w:t>DNS name</w:t>
+      </w:r>
+      <w:r>
+        <w:t>:</w:t>
+      </w:r>
+      <w:r>
+        <w:t xml:space="preserve"> </w:t>
+      </w:r>
+      <w:r>
+        <w:t>waep.wa101.cypress.com</w:t>
+      </w:r>
+    </w:p>
+    <w:p>
+      <w:pPr>
+        <w:pStyle w:val="ListParagraph"/>
+        <w:numPr>
+          <w:ilvl w:val="0"/>
+          <w:numId w:val="6"/>
+        </w:numPr>
+        <w:pPrChange w:id="364" w:author="Greg Landry" w:date="2016-11-02T19:03:00Z">
+          <w:pPr>
+            <w:pStyle w:val="ListParagraph"/>
+            <w:keepNext/>
+            <w:numPr>
+              <w:numId w:val="6"/>
+            </w:numPr>
+            <w:ind w:hanging="360"/>
+          </w:pPr>
+        </w:pPrChange>
+      </w:pPr>
+      <w:r>
+        <w:t>IP Address</w:t>
+      </w:r>
+      <w:r>
+        <w:t>:</w:t>
+      </w:r>
+      <w:r>
+        <w:t xml:space="preserve"> </w:t>
+      </w:r>
+      <w:r>
+        <w:t>198.51.100.3</w:t>
+      </w:r>
+    </w:p>
+    <w:p>
+      <w:pPr>
+        <w:pStyle w:val="ListParagraph"/>
+        <w:numPr>
+          <w:ilvl w:val="0"/>
+          <w:numId w:val="6"/>
+        </w:numPr>
+        <w:pPrChange w:id="365" w:author="Greg Landry" w:date="2016-11-02T19:03:00Z">
+          <w:pPr>
+            <w:pStyle w:val="ListParagraph"/>
+            <w:keepNext/>
+            <w:numPr>
+              <w:numId w:val="6"/>
+            </w:numPr>
+            <w:ind w:hanging="360"/>
+          </w:pPr>
+        </w:pPrChange>
+      </w:pPr>
+      <w:r>
         <w:t>P</w:t>
       </w:r>
       <w:r>
@@ -6234,7 +6256,7 @@
       <w:r>
         <w:t>27708</w:t>
       </w:r>
-      <w:del w:id="364" w:author="Greg Landry" w:date="2016-11-02T18:59:00Z">
+      <w:del w:id="366" w:author="Greg Landry" w:date="2016-11-02T18:59:00Z">
         <w:r>
           <w:delText>.</w:delText>
         </w:r>
@@ -6242,7 +6264,7 @@
     </w:p>
     <w:p>
       <w:pPr>
-        <w:pPrChange w:id="365" w:author="Greg Landry" w:date="2016-11-02T19:03:00Z">
+        <w:pPrChange w:id="367" w:author="Greg Landry" w:date="2016-11-02T19:03:00Z">
           <w:pPr>
             <w:keepNext/>
           </w:pPr>
@@ -6265,7 +6287,7 @@
           <w:ilvl w:val="0"/>
           <w:numId w:val="7"/>
         </w:numPr>
-        <w:pPrChange w:id="366" w:author="Greg Landry" w:date="2016-11-02T19:03:00Z">
+        <w:pPrChange w:id="368" w:author="Greg Landry" w:date="2016-11-02T19:03:00Z">
           <w:pPr>
             <w:pStyle w:val="ListParagraph"/>
             <w:keepNext/>
@@ -6282,12 +6304,12 @@
       <w:r>
         <w:t xml:space="preserve">. That is, the LED </w:t>
       </w:r>
-      <w:ins w:id="367" w:author="Greg Landry" w:date="2016-11-02T19:00:00Z">
+      <w:ins w:id="369" w:author="Greg Landry" w:date="2016-11-02T19:00:00Z">
         <w:r>
           <w:t>state is stored in</w:t>
         </w:r>
       </w:ins>
-      <w:del w:id="368" w:author="Greg Landry" w:date="2016-11-02T19:00:00Z">
+      <w:del w:id="370" w:author="Greg Landry" w:date="2016-11-02T19:00:00Z">
         <w:r>
           <w:delText>is</w:delText>
         </w:r>
@@ -6295,12 +6317,12 @@
       <w:r>
         <w:t xml:space="preserve"> </w:t>
       </w:r>
-      <w:ins w:id="369" w:author="Alan Hawse" w:date="2016-11-17T15:49:00Z">
+      <w:ins w:id="371" w:author="Alan Hawse" w:date="2016-11-17T15:49:00Z">
         <w:r>
           <w:t xml:space="preserve">address </w:t>
         </w:r>
       </w:ins>
-      <w:del w:id="370" w:author="Greg Landry" w:date="2016-11-02T19:00:00Z">
+      <w:del w:id="372" w:author="Greg Landry" w:date="2016-11-02T19:00:00Z">
         <w:r>
           <w:delText>the 6</w:delText>
         </w:r>
@@ -6314,7 +6336,7 @@
           <w:delText xml:space="preserve"> register of the</w:delText>
         </w:r>
       </w:del>
-      <w:ins w:id="371" w:author="Greg Landry" w:date="2016-11-02T19:00:00Z">
+      <w:ins w:id="373" w:author="Greg Landry" w:date="2016-11-02T19:00:00Z">
         <w:r>
           <w:t>0x05</w:t>
         </w:r>
@@ -6322,7 +6344,7 @@
       <w:r>
         <w:t xml:space="preserve"> </w:t>
       </w:r>
-      <w:ins w:id="372" w:author="Greg Landry" w:date="2016-11-02T19:00:00Z">
+      <w:ins w:id="374" w:author="Greg Landry" w:date="2016-11-02T19:00:00Z">
         <w:r>
           <w:t xml:space="preserve">in the </w:t>
         </w:r>
@@ -6330,39 +6352,6 @@
       <w:r>
         <w:t>256 byte register space.</w:t>
       </w:r>
-    </w:p>
-    <w:p>
-      <w:pPr>
-        <w:pStyle w:val="ListParagraph"/>
-        <w:numPr>
-          <w:ilvl w:val="0"/>
-          <w:numId w:val="7"/>
-        </w:numPr>
-        <w:pPrChange w:id="373" w:author="Greg Landry" w:date="2016-11-02T19:03:00Z">
-          <w:pPr>
-            <w:pStyle w:val="ListParagraph"/>
-            <w:keepNext/>
-            <w:numPr>
-              <w:numId w:val="7"/>
-            </w:numPr>
-            <w:ind w:hanging="360"/>
-          </w:pPr>
-        </w:pPrChange>
-      </w:pPr>
-      <w:r>
-        <w:t xml:space="preserve">The “value” of </w:t>
-      </w:r>
-      <w:r>
-        <w:t xml:space="preserve">the </w:t>
-      </w:r>
-      <w:r>
-        <w:t>LED is 0 for OFF and 1 for ON</w:t>
-      </w:r>
-      <w:ins w:id="374" w:author="Greg Landry" w:date="2016-11-02T19:00:00Z">
-        <w:r>
-          <w:t>.</w:t>
-        </w:r>
-      </w:ins>
     </w:p>
     <w:p>
       <w:pPr>
@@ -6382,12 +6371,45 @@
           </w:pPr>
         </w:pPrChange>
       </w:pPr>
-      <w:del w:id="376" w:author="Greg Landry" w:date="2016-11-02T19:00:00Z">
+      <w:r>
+        <w:t xml:space="preserve">The “value” of </w:t>
+      </w:r>
+      <w:r>
+        <w:t xml:space="preserve">the </w:t>
+      </w:r>
+      <w:r>
+        <w:t>LED is 0 for OFF and 1 for ON</w:t>
+      </w:r>
+      <w:ins w:id="376" w:author="Greg Landry" w:date="2016-11-02T19:00:00Z">
+        <w:r>
+          <w:t>.</w:t>
+        </w:r>
+      </w:ins>
+    </w:p>
+    <w:p>
+      <w:pPr>
+        <w:pStyle w:val="ListParagraph"/>
+        <w:numPr>
+          <w:ilvl w:val="0"/>
+          <w:numId w:val="7"/>
+        </w:numPr>
+        <w:pPrChange w:id="377" w:author="Greg Landry" w:date="2016-11-02T19:03:00Z">
+          <w:pPr>
+            <w:pStyle w:val="ListParagraph"/>
+            <w:keepNext/>
+            <w:numPr>
+              <w:numId w:val="7"/>
+            </w:numPr>
+            <w:ind w:hanging="360"/>
+          </w:pPr>
+        </w:pPrChange>
+      </w:pPr>
+      <w:del w:id="378" w:author="Greg Landry" w:date="2016-11-02T19:00:00Z">
         <w:r>
           <w:delText xml:space="preserve">Your </w:delText>
         </w:r>
       </w:del>
-      <w:ins w:id="377" w:author="Greg Landry" w:date="2016-11-02T19:00:00Z">
+      <w:ins w:id="379" w:author="Greg Landry" w:date="2016-11-02T19:00:00Z">
         <w:r>
           <w:t xml:space="preserve">For the </w:t>
         </w:r>
@@ -6395,12 +6417,12 @@
       <w:r>
         <w:t xml:space="preserve">device </w:t>
       </w:r>
-      <w:ins w:id="378" w:author="Greg Landry" w:date="2016-11-02T19:00:00Z">
+      <w:ins w:id="380" w:author="Greg Landry" w:date="2016-11-02T19:00:00Z">
         <w:r>
           <w:t xml:space="preserve">ID, use </w:t>
         </w:r>
       </w:ins>
-      <w:del w:id="379" w:author="Greg Landry" w:date="2016-11-02T19:00:00Z">
+      <w:del w:id="381" w:author="Greg Landry" w:date="2016-11-02T19:00:00Z">
         <w:r>
           <w:delText xml:space="preserve">number is </w:delText>
         </w:r>
@@ -6411,12 +6433,12 @@
       <w:r>
         <w:t xml:space="preserve"> address</w:t>
       </w:r>
-      <w:ins w:id="380" w:author="Greg Landry" w:date="2016-11-02T19:00:00Z">
+      <w:ins w:id="382" w:author="Greg Landry" w:date="2016-11-02T19:00:00Z">
         <w:r>
           <w:t>.</w:t>
         </w:r>
       </w:ins>
-      <w:del w:id="381" w:author="Greg Landry" w:date="2016-11-02T19:00:00Z">
+      <w:del w:id="383" w:author="Greg Landry" w:date="2016-11-02T19:00:00Z">
         <w:r>
           <w:delText xml:space="preserve"> </w:delText>
         </w:r>
@@ -6424,7 +6446,7 @@
     </w:p>
     <w:p>
       <w:pPr>
-        <w:pPrChange w:id="382" w:author="Greg Landry" w:date="2016-11-02T19:03:00Z">
+        <w:pPrChange w:id="384" w:author="Greg Landry" w:date="2016-11-02T19:03:00Z">
           <w:pPr>
             <w:keepNext/>
           </w:pPr>
@@ -6442,9 +6464,9 @@
           <w:numId w:val="5"/>
         </w:numPr>
         <w:rPr>
-          <w:ins w:id="383" w:author="Greg Landry" w:date="2016-11-02T19:11:00Z"/>
+          <w:ins w:id="385" w:author="Greg Landry" w:date="2016-11-02T19:11:00Z"/>
         </w:rPr>
-        <w:pPrChange w:id="384" w:author="Greg Landry" w:date="2016-11-02T19:03:00Z">
+        <w:pPrChange w:id="386" w:author="Greg Landry" w:date="2016-11-02T19:03:00Z">
           <w:pPr>
             <w:pStyle w:val="ListParagraph"/>
             <w:keepNext/>
@@ -6458,7 +6480,7 @@
       <w:r>
         <w:t>Connect to WiFi</w:t>
       </w:r>
-      <w:ins w:id="385" w:author="Greg Landry" w:date="2016-11-02T19:01:00Z">
+      <w:ins w:id="387" w:author="Greg Landry" w:date="2016-11-02T19:01:00Z">
         <w:r>
           <w:t>.</w:t>
         </w:r>
@@ -6471,7 +6493,7 @@
           <w:ilvl w:val="1"/>
           <w:numId w:val="5"/>
         </w:numPr>
-        <w:pPrChange w:id="386" w:author="Greg Landry" w:date="2016-11-02T19:11:00Z">
+        <w:pPrChange w:id="388" w:author="Greg Landry" w:date="2016-11-02T19:11:00Z">
           <w:pPr>
             <w:pStyle w:val="ListParagraph"/>
             <w:keepNext/>
@@ -6482,36 +6504,9 @@
           </w:pPr>
         </w:pPrChange>
       </w:pPr>
-      <w:ins w:id="387" w:author="Greg Landry" w:date="2016-11-02T19:11:00Z">
+      <w:ins w:id="389" w:author="Greg Landry" w:date="2016-11-02T19:11:00Z">
         <w:r>
           <w:t>Hint: Use one of your projects from the previous chapter as a starting point.</w:t>
-        </w:r>
-      </w:ins>
-    </w:p>
-    <w:p>
-      <w:pPr>
-        <w:pStyle w:val="ListParagraph"/>
-        <w:numPr>
-          <w:ilvl w:val="0"/>
-          <w:numId w:val="5"/>
-        </w:numPr>
-        <w:pPrChange w:id="388" w:author="Greg Landry" w:date="2016-11-02T19:03:00Z">
-          <w:pPr>
-            <w:pStyle w:val="ListParagraph"/>
-            <w:keepNext/>
-            <w:numPr>
-              <w:numId w:val="5"/>
-            </w:numPr>
-            <w:ind w:hanging="360"/>
-          </w:pPr>
-        </w:pPrChange>
-      </w:pPr>
-      <w:r>
-        <w:t>Figure out your device number by adding the MAC bytes together in a uint16_t (effectively a checksum)</w:t>
-      </w:r>
-      <w:ins w:id="389" w:author="Greg Landry" w:date="2016-11-02T19:01:00Z">
-        <w:r>
-          <w:t>.</w:t>
         </w:r>
       </w:ins>
     </w:p>
@@ -6534,7 +6529,7 @@
         </w:pPrChange>
       </w:pPr>
       <w:r>
-        <w:t>Use DNS to get the IP address of the server waep.wa101.cypress.com or hardcode the IP address using INITIALIZER_IPV4_ADDRESS and MAKE_IPV4_ADDRESS)</w:t>
+        <w:t>Figure out your device number by adding the MAC bytes together in a uint16_t (effectively a checksum)</w:t>
       </w:r>
       <w:ins w:id="391" w:author="Greg Landry" w:date="2016-11-02T19:01:00Z">
         <w:r>
@@ -6560,49 +6555,14 @@
           </w:pPr>
         </w:pPrChange>
       </w:pPr>
-      <w:commentRangeStart w:id="393"/>
-      <w:r>
-        <w:t xml:space="preserve">Open a </w:t>
-      </w:r>
-      <w:r>
-        <w:t>socket</w:t>
-      </w:r>
-      <w:r>
-        <w:t xml:space="preserve"> to</w:t>
-      </w:r>
-      <w:r>
-        <w:t xml:space="preserve"> </w:t>
-      </w:r>
-      <w:del w:id="394" w:author="Greg Landry" w:date="2016-11-02T18:59:00Z">
-        <w:r>
-          <w:delText xml:space="preserve">waep </w:delText>
-        </w:r>
-      </w:del>
-      <w:ins w:id="395" w:author="Greg Landry" w:date="2016-11-02T18:59:00Z">
-        <w:r>
-          <w:t xml:space="preserve">WAEP </w:t>
-        </w:r>
-      </w:ins>
-      <w:r>
-        <w:t>server</w:t>
-      </w:r>
-      <w:ins w:id="396" w:author="Greg Landry" w:date="2016-11-02T19:01:00Z">
+      <w:r>
+        <w:t>Use DNS to get the IP address of the server waep.wa101.cypress.com or hardcode the IP address using INITIALIZER_IPV4_ADDRESS and MAKE_IPV4_ADDRESS)</w:t>
+      </w:r>
+      <w:ins w:id="393" w:author="Greg Landry" w:date="2016-11-02T19:01:00Z">
         <w:r>
           <w:t>.</w:t>
         </w:r>
       </w:ins>
-      <w:del w:id="397" w:author="Greg Landry" w:date="2016-11-02T19:01:00Z">
-        <w:r>
-          <w:delText xml:space="preserve"> </w:delText>
-        </w:r>
-      </w:del>
-      <w:commentRangeEnd w:id="393"/>
-      <w:r>
-        <w:rPr>
-          <w:rStyle w:val="CommentReference"/>
-        </w:rPr>
-        <w:commentReference w:id="393"/>
-      </w:r>
     </w:p>
     <w:p>
       <w:pPr>
@@ -6611,7 +6571,7 @@
           <w:ilvl w:val="0"/>
           <w:numId w:val="5"/>
         </w:numPr>
-        <w:pPrChange w:id="398" w:author="Greg Landry" w:date="2016-11-02T19:03:00Z">
+        <w:pPrChange w:id="394" w:author="Greg Landry" w:date="2016-11-02T19:03:00Z">
           <w:pPr>
             <w:pStyle w:val="ListParagraph"/>
             <w:keepNext/>
@@ -6622,17 +6582,49 @@
           </w:pPr>
         </w:pPrChange>
       </w:pPr>
-      <w:r>
-        <w:t xml:space="preserve">Initialize the LED to </w:t>
-      </w:r>
-      <w:r>
-        <w:t>OFF</w:t>
-      </w:r>
-      <w:ins w:id="399" w:author="Greg Landry" w:date="2016-11-02T19:01:00Z">
+      <w:commentRangeStart w:id="395"/>
+      <w:r>
+        <w:t xml:space="preserve">Open a </w:t>
+      </w:r>
+      <w:r>
+        <w:t>socket</w:t>
+      </w:r>
+      <w:r>
+        <w:t xml:space="preserve"> to</w:t>
+      </w:r>
+      <w:r>
+        <w:t xml:space="preserve"> </w:t>
+      </w:r>
+      <w:del w:id="396" w:author="Greg Landry" w:date="2016-11-02T18:59:00Z">
+        <w:r>
+          <w:delText xml:space="preserve">waep </w:delText>
+        </w:r>
+      </w:del>
+      <w:ins w:id="397" w:author="Greg Landry" w:date="2016-11-02T18:59:00Z">
+        <w:r>
+          <w:t xml:space="preserve">WAEP </w:t>
+        </w:r>
+      </w:ins>
+      <w:r>
+        <w:t>server</w:t>
+      </w:r>
+      <w:ins w:id="398" w:author="Greg Landry" w:date="2016-11-02T19:01:00Z">
         <w:r>
           <w:t>.</w:t>
         </w:r>
       </w:ins>
+      <w:del w:id="399" w:author="Greg Landry" w:date="2016-11-02T19:01:00Z">
+        <w:r>
+          <w:delText xml:space="preserve"> </w:delText>
+        </w:r>
+      </w:del>
+      <w:commentRangeEnd w:id="395"/>
+      <w:r>
+        <w:rPr>
+          <w:rStyle w:val="CommentReference"/>
+        </w:rPr>
+        <w:commentReference w:id="395"/>
+      </w:r>
     </w:p>
     <w:p>
       <w:pPr>
@@ -6653,19 +6645,10 @@
         </w:pPrChange>
       </w:pPr>
       <w:r>
-        <w:t xml:space="preserve">Setup the GPIO </w:t>
-      </w:r>
-      <w:r>
-        <w:t>to monitor</w:t>
-      </w:r>
-      <w:r>
-        <w:t xml:space="preserve"> </w:t>
-      </w:r>
-      <w:r>
-        <w:t xml:space="preserve">the </w:t>
-      </w:r>
-      <w:r>
-        <w:t>button</w:t>
+        <w:t xml:space="preserve">Initialize the LED to </w:t>
+      </w:r>
+      <w:r>
+        <w:t>OFF</w:t>
       </w:r>
       <w:ins w:id="401" w:author="Greg Landry" w:date="2016-11-02T19:01:00Z">
         <w:r>
@@ -6692,11 +6675,23 @@
         </w:pPrChange>
       </w:pPr>
       <w:r>
-        <w:t>If the button is pressed</w:t>
+        <w:t xml:space="preserve">Setup the GPIO </w:t>
+      </w:r>
+      <w:r>
+        <w:t>to monitor</w:t>
+      </w:r>
+      <w:r>
+        <w:t xml:space="preserve"> </w:t>
+      </w:r>
+      <w:r>
+        <w:t xml:space="preserve">the </w:t>
+      </w:r>
+      <w:r>
+        <w:t>button</w:t>
       </w:r>
       <w:ins w:id="403" w:author="Greg Landry" w:date="2016-11-02T19:01:00Z">
         <w:r>
-          <w:t>:</w:t>
+          <w:t>.</w:t>
         </w:r>
       </w:ins>
     </w:p>
@@ -6704,7 +6699,7 @@
       <w:pPr>
         <w:pStyle w:val="ListParagraph"/>
         <w:numPr>
-          <w:ilvl w:val="1"/>
+          <w:ilvl w:val="0"/>
           <w:numId w:val="5"/>
         </w:numPr>
         <w:pPrChange w:id="404" w:author="Greg Landry" w:date="2016-11-02T19:03:00Z">
@@ -6712,19 +6707,19 @@
             <w:pStyle w:val="ListParagraph"/>
             <w:keepNext/>
             <w:numPr>
-              <w:ilvl w:val="1"/>
               <w:numId w:val="5"/>
             </w:numPr>
-            <w:ind w:left="1440" w:hanging="360"/>
+            <w:ind w:hanging="360"/>
           </w:pPr>
         </w:pPrChange>
       </w:pPr>
       <w:r>
-        <w:t>Flip the LED state</w:t>
+        <w:lastRenderedPageBreak/>
+        <w:t>If the button is pressed</w:t>
       </w:r>
       <w:ins w:id="405" w:author="Greg Landry" w:date="2016-11-02T19:01:00Z">
         <w:r>
-          <w:t>.</w:t>
+          <w:t>:</w:t>
         </w:r>
       </w:ins>
     </w:p>
@@ -6748,6 +6743,34 @@
         </w:pPrChange>
       </w:pPr>
       <w:r>
+        <w:t>Flip the LED state</w:t>
+      </w:r>
+      <w:ins w:id="407" w:author="Greg Landry" w:date="2016-11-02T19:01:00Z">
+        <w:r>
+          <w:t>.</w:t>
+        </w:r>
+      </w:ins>
+    </w:p>
+    <w:p>
+      <w:pPr>
+        <w:pStyle w:val="ListParagraph"/>
+        <w:numPr>
+          <w:ilvl w:val="1"/>
+          <w:numId w:val="5"/>
+        </w:numPr>
+        <w:pPrChange w:id="408" w:author="Greg Landry" w:date="2016-11-02T19:03:00Z">
+          <w:pPr>
+            <w:pStyle w:val="ListParagraph"/>
+            <w:keepNext/>
+            <w:numPr>
+              <w:ilvl w:val="1"/>
+              <w:numId w:val="5"/>
+            </w:numPr>
+            <w:ind w:left="1440" w:hanging="360"/>
+          </w:pPr>
+        </w:pPrChange>
+      </w:pPr>
+      <w:r>
         <w:t>Create a packet with 7 bytes</w:t>
       </w:r>
       <w:r>
@@ -6761,7 +6784,7 @@
           <w:ilvl w:val="2"/>
           <w:numId w:val="5"/>
         </w:numPr>
-        <w:pPrChange w:id="407" w:author="Greg Landry" w:date="2016-11-02T19:03:00Z">
+        <w:pPrChange w:id="409" w:author="Greg Landry" w:date="2016-11-02T19:03:00Z">
           <w:pPr>
             <w:pStyle w:val="ListParagraph"/>
             <w:keepNext/>
@@ -6773,7 +6796,7 @@
           </w:pPr>
         </w:pPrChange>
       </w:pPr>
-      <w:ins w:id="408" w:author="Greg Landry" w:date="2016-11-02T19:04:00Z">
+      <w:ins w:id="410" w:author="Greg Landry" w:date="2016-11-02T19:04:00Z">
         <w:r>
           <w:t>‘</w:t>
         </w:r>
@@ -6781,7 +6804,7 @@
       <w:r>
         <w:t>W</w:t>
       </w:r>
-      <w:ins w:id="409" w:author="Greg Landry" w:date="2016-11-02T19:04:00Z">
+      <w:ins w:id="411" w:author="Greg Landry" w:date="2016-11-02T19:04:00Z">
         <w:r>
           <w:t>’</w:t>
         </w:r>
@@ -6797,7 +6820,7 @@
           <w:ilvl w:val="2"/>
           <w:numId w:val="5"/>
         </w:numPr>
-        <w:pPrChange w:id="410" w:author="Greg Landry" w:date="2016-11-02T19:03:00Z">
+        <w:pPrChange w:id="412" w:author="Greg Landry" w:date="2016-11-02T19:03:00Z">
           <w:pPr>
             <w:pStyle w:val="ListParagraph"/>
             <w:keepNext/>
@@ -6821,12 +6844,12 @@
       <w:r>
         <w:t xml:space="preserve"> </w:t>
       </w:r>
-      <w:del w:id="411" w:author="Greg Landry" w:date="2016-11-02T19:01:00Z">
+      <w:del w:id="413" w:author="Greg Landry" w:date="2016-11-02T19:01:00Z">
         <w:r>
           <w:delText xml:space="preserve">as </w:delText>
         </w:r>
       </w:del>
-      <w:ins w:id="412" w:author="Greg Landry" w:date="2016-11-02T19:01:00Z">
+      <w:ins w:id="414" w:author="Greg Landry" w:date="2016-11-02T19:01:00Z">
         <w:r>
           <w:t xml:space="preserve">of </w:t>
         </w:r>
@@ -6834,7 +6857,7 @@
       <w:r>
         <w:t xml:space="preserve">hex encoded </w:t>
       </w:r>
-      <w:del w:id="413" w:author="Greg Landry" w:date="2016-11-02T19:01:00Z">
+      <w:del w:id="415" w:author="Greg Landry" w:date="2016-11-02T19:01:00Z">
         <w:r>
           <w:delText xml:space="preserve">as </w:delText>
         </w:r>
@@ -6859,7 +6882,7 @@
           <w:ilvl w:val="2"/>
           <w:numId w:val="5"/>
         </w:numPr>
-        <w:pPrChange w:id="414" w:author="Greg Landry" w:date="2016-11-02T19:03:00Z">
+        <w:pPrChange w:id="416" w:author="Greg Landry" w:date="2016-11-02T19:03:00Z">
           <w:pPr>
             <w:pStyle w:val="ListParagraph"/>
             <w:keepNext/>
@@ -6877,7 +6900,7 @@
       <w:r>
         <w:t xml:space="preserve"> </w:t>
       </w:r>
-      <w:ins w:id="415" w:author="Greg Landry" w:date="2016-11-02T19:01:00Z">
+      <w:ins w:id="417" w:author="Greg Landry" w:date="2016-11-02T19:01:00Z">
         <w:r>
           <w:t xml:space="preserve">- </w:t>
         </w:r>
@@ -6906,9 +6929,9 @@
           <w:numId w:val="5"/>
         </w:numPr>
         <w:rPr>
-          <w:ins w:id="416" w:author="Greg Landry" w:date="2016-11-02T20:14:00Z"/>
+          <w:ins w:id="418" w:author="Greg Landry" w:date="2016-11-02T20:14:00Z"/>
         </w:rPr>
-        <w:pPrChange w:id="417" w:author="Greg Landry" w:date="2016-11-02T19:03:00Z">
+        <w:pPrChange w:id="419" w:author="Greg Landry" w:date="2016-11-02T19:03:00Z">
           <w:pPr>
             <w:pStyle w:val="ListParagraph"/>
             <w:keepNext/>
@@ -6923,7 +6946,7 @@
       <w:r>
         <w:t xml:space="preserve">‘0000’ </w:t>
       </w:r>
-      <w:ins w:id="418" w:author="Greg Landry" w:date="2016-11-02T19:02:00Z">
+      <w:ins w:id="420" w:author="Greg Landry" w:date="2016-11-02T19:02:00Z">
         <w:r>
           <w:t xml:space="preserve">- </w:t>
         </w:r>
@@ -6931,7 +6954,7 @@
       <w:r>
         <w:t>the 4 ASCII characters representing “OFF”</w:t>
       </w:r>
-      <w:ins w:id="419" w:author="Greg Landry" w:date="2016-11-02T19:02:00Z">
+      <w:ins w:id="421" w:author="Greg Landry" w:date="2016-11-02T19:02:00Z">
         <w:r>
           <w:t xml:space="preserve"> or ‘0001’ – the 4 ASCII characters representing “ON”.</w:t>
         </w:r>
@@ -6944,7 +6967,7 @@
           <w:ilvl w:val="2"/>
           <w:numId w:val="5"/>
         </w:numPr>
-        <w:pPrChange w:id="420" w:author="Greg Landry" w:date="2016-11-02T19:03:00Z">
+        <w:pPrChange w:id="422" w:author="Greg Landry" w:date="2016-11-02T19:03:00Z">
           <w:pPr>
             <w:pStyle w:val="ListParagraph"/>
             <w:keepNext/>
@@ -6956,7 +6979,7 @@
           </w:pPr>
         </w:pPrChange>
       </w:pPr>
-      <w:ins w:id="421" w:author="Greg Landry" w:date="2016-11-02T20:14:00Z">
+      <w:ins w:id="423" w:author="Greg Landry" w:date="2016-11-02T20:14:00Z">
         <w:r>
           <w:t xml:space="preserve">Hint: use </w:t>
         </w:r>
@@ -6978,9 +7001,9 @@
           <w:numId w:val="5"/>
         </w:numPr>
         <w:rPr>
-          <w:ins w:id="422" w:author="Greg Landry" w:date="2016-11-02T20:18:00Z"/>
+          <w:ins w:id="424" w:author="Greg Landry" w:date="2016-11-02T20:18:00Z"/>
         </w:rPr>
-        <w:pPrChange w:id="423" w:author="Greg Landry" w:date="2016-11-02T19:03:00Z">
+        <w:pPrChange w:id="425" w:author="Greg Landry" w:date="2016-11-02T19:03:00Z">
           <w:pPr>
             <w:pStyle w:val="ListParagraph"/>
             <w:keepNext/>
@@ -6992,22 +7015,22 @@
           </w:pPr>
         </w:pPrChange>
       </w:pPr>
-      <w:del w:id="424" w:author="Greg Landry" w:date="2016-11-02T20:18:00Z">
+      <w:del w:id="426" w:author="Greg Landry" w:date="2016-11-02T20:18:00Z">
         <w:r>
           <w:delText xml:space="preserve">Write </w:delText>
         </w:r>
       </w:del>
-      <w:ins w:id="425" w:author="Greg Landry" w:date="2016-11-02T20:18:00Z">
+      <w:ins w:id="427" w:author="Greg Landry" w:date="2016-11-02T20:18:00Z">
         <w:r>
           <w:t xml:space="preserve">Send </w:t>
         </w:r>
       </w:ins>
-      <w:ins w:id="426" w:author="Greg Landry" w:date="2016-11-02T19:02:00Z">
+      <w:ins w:id="428" w:author="Greg Landry" w:date="2016-11-02T19:02:00Z">
         <w:r>
           <w:t>the</w:t>
         </w:r>
       </w:ins>
-      <w:del w:id="427" w:author="Greg Landry" w:date="2016-11-02T19:02:00Z">
+      <w:del w:id="429" w:author="Greg Landry" w:date="2016-11-02T19:02:00Z">
         <w:r>
           <w:delText>your</w:delText>
         </w:r>
@@ -7015,12 +7038,12 @@
       <w:r>
         <w:t xml:space="preserve"> packet to the </w:t>
       </w:r>
-      <w:ins w:id="428" w:author="Greg Landry" w:date="2016-11-02T20:18:00Z">
+      <w:ins w:id="430" w:author="Greg Landry" w:date="2016-11-02T20:18:00Z">
         <w:r>
           <w:t>s</w:t>
         </w:r>
       </w:ins>
-      <w:del w:id="429" w:author="Greg Landry" w:date="2016-11-02T20:18:00Z">
+      <w:del w:id="431" w:author="Greg Landry" w:date="2016-11-02T20:18:00Z">
         <w:r>
           <w:delText>S</w:delText>
         </w:r>
@@ -7028,7 +7051,7 @@
       <w:r>
         <w:t>ocket</w:t>
       </w:r>
-      <w:ins w:id="430" w:author="Greg Landry" w:date="2016-11-02T19:02:00Z">
+      <w:ins w:id="432" w:author="Greg Landry" w:date="2016-11-02T19:02:00Z">
         <w:r>
           <w:t>.</w:t>
         </w:r>
@@ -7041,7 +7064,7 @@
           <w:ilvl w:val="1"/>
           <w:numId w:val="5"/>
         </w:numPr>
-        <w:pPrChange w:id="431" w:author="Greg Landry" w:date="2016-11-02T19:03:00Z">
+        <w:pPrChange w:id="433" w:author="Greg Landry" w:date="2016-11-02T19:03:00Z">
           <w:pPr>
             <w:pStyle w:val="ListParagraph"/>
             <w:keepNext/>
@@ -7053,7 +7076,7 @@
           </w:pPr>
         </w:pPrChange>
       </w:pPr>
-      <w:ins w:id="432" w:author="Greg Landry" w:date="2016-11-02T20:18:00Z">
+      <w:ins w:id="434" w:author="Greg Landry" w:date="2016-11-02T20:18:00Z">
         <w:r>
           <w:t>Delete the packet.</w:t>
         </w:r>
@@ -7066,7 +7089,7 @@
           <w:ilvl w:val="0"/>
           <w:numId w:val="5"/>
         </w:numPr>
-        <w:pPrChange w:id="433" w:author="Greg Landry" w:date="2016-11-02T19:03:00Z">
+        <w:pPrChange w:id="435" w:author="Greg Landry" w:date="2016-11-02T19:03:00Z">
           <w:pPr>
             <w:pStyle w:val="ListParagraph"/>
             <w:keepNext/>
@@ -7088,17 +7111,17 @@
       <w:r>
         <w:t xml:space="preserve">02 Modify </w:t>
       </w:r>
-      <w:del w:id="434" w:author="Greg Landry" w:date="2016-11-02T18:57:00Z">
+      <w:del w:id="436" w:author="Greg Landry" w:date="2016-11-02T18:57:00Z">
         <w:r>
           <w:delText xml:space="preserve">your </w:delText>
         </w:r>
       </w:del>
-      <w:ins w:id="435" w:author="Greg Landry" w:date="2016-11-02T18:57:00Z">
+      <w:ins w:id="437" w:author="Greg Landry" w:date="2016-11-02T18:57:00Z">
         <w:r>
           <w:t xml:space="preserve">(01) </w:t>
         </w:r>
       </w:ins>
-      <w:del w:id="436" w:author="Greg Landry" w:date="2016-11-02T18:57:00Z">
+      <w:del w:id="438" w:author="Greg Landry" w:date="2016-11-02T18:57:00Z">
         <w:r>
           <w:delText xml:space="preserve">first project </w:delText>
         </w:r>
@@ -7110,13 +7133,13 @@
     <w:p>
       <w:pPr>
         <w:rPr>
-          <w:ins w:id="437" w:author="Greg Landry" w:date="2016-11-02T19:03:00Z"/>
+          <w:ins w:id="439" w:author="Greg Landry" w:date="2016-11-02T19:03:00Z"/>
         </w:rPr>
       </w:pPr>
       <w:r>
         <w:t xml:space="preserve">Remember that in the WAEP protocol </w:t>
       </w:r>
-      <w:del w:id="438" w:author="Greg Landry" w:date="2016-11-02T19:03:00Z">
+      <w:del w:id="440" w:author="Greg Landry" w:date="2016-11-02T19:03:00Z">
         <w:r>
           <w:delText xml:space="preserve">that </w:delText>
         </w:r>
@@ -7124,7 +7147,7 @@
       <w:r>
         <w:t>the server returns a packet with either</w:t>
       </w:r>
-      <w:del w:id="439" w:author="Greg Landry" w:date="2016-11-02T19:11:00Z">
+      <w:del w:id="441" w:author="Greg Landry" w:date="2016-11-02T19:11:00Z">
         <w:r>
           <w:delText xml:space="preserve"> a</w:delText>
         </w:r>
@@ -7151,16 +7174,16 @@
     <w:p>
       <w:pPr>
         <w:ind w:left="720"/>
-        <w:pPrChange w:id="440" w:author="Greg Landry" w:date="2016-11-02T19:03:00Z">
+        <w:pPrChange w:id="442" w:author="Greg Landry" w:date="2016-11-02T19:03:00Z">
           <w:pPr/>
         </w:pPrChange>
       </w:pPr>
-      <w:ins w:id="441" w:author="Greg Landry" w:date="2016-11-02T19:03:00Z">
+      <w:ins w:id="443" w:author="Greg Landry" w:date="2016-11-02T19:03:00Z">
         <w:r>
           <w:t xml:space="preserve">Hint: </w:t>
         </w:r>
       </w:ins>
-      <w:del w:id="442" w:author="Greg Landry" w:date="2016-11-02T19:03:00Z">
+      <w:del w:id="444" w:author="Greg Landry" w:date="2016-11-02T19:03:00Z">
         <w:r>
           <w:delText xml:space="preserve"> </w:delText>
         </w:r>
@@ -7184,12 +7207,12 @@
       <w:r>
         <w:t xml:space="preserve">” and find out what the server </w:t>
       </w:r>
-      <w:del w:id="443" w:author="Greg Landry" w:date="2016-11-02T19:03:00Z">
+      <w:del w:id="445" w:author="Greg Landry" w:date="2016-11-02T19:03:00Z">
         <w:r>
           <w:delText>said</w:delText>
         </w:r>
       </w:del>
-      <w:ins w:id="444" w:author="Greg Landry" w:date="2016-11-02T19:03:00Z">
+      <w:ins w:id="446" w:author="Greg Landry" w:date="2016-11-02T19:03:00Z">
         <w:r>
           <w:t>sent</w:t>
         </w:r>
@@ -7202,33 +7225,30 @@
       <w:pPr>
         <w:pStyle w:val="Heading3"/>
         <w:rPr>
-          <w:ins w:id="445" w:author="Alan Hawse" w:date="2016-11-30T11:35:00Z"/>
+          <w:ins w:id="447" w:author="Alan Hawse" w:date="2016-11-30T11:35:00Z"/>
         </w:rPr>
       </w:pPr>
-      <w:ins w:id="446" w:author="Alan Hawse" w:date="2016-11-30T11:35:00Z">
+      <w:ins w:id="448" w:author="Alan Hawse" w:date="2016-11-30T11:40:00Z">
+        <w:r>
+          <w:t xml:space="preserve">(Advanced) </w:t>
+        </w:r>
+      </w:ins>
+      <w:ins w:id="449" w:author="Alan Hawse" w:date="2016-11-30T11:35:00Z">
         <w:r>
           <w:t>0</w:t>
         </w:r>
       </w:ins>
-      <w:ins w:id="447" w:author="Alan Hawse" w:date="2016-11-30T11:36:00Z">
+      <w:ins w:id="450" w:author="Alan Hawse" w:date="2016-11-30T11:36:00Z">
         <w:r>
           <w:t>3</w:t>
         </w:r>
       </w:ins>
-      <w:ins w:id="448" w:author="Alan Hawse" w:date="2016-11-30T11:35:00Z">
-        <w:r>
-          <w:t xml:space="preserve"> Modify </w:t>
-        </w:r>
-        <w:r>
-          <w:t>(02)</w:t>
-        </w:r>
-        <w:bookmarkStart w:id="449" w:name="_GoBack"/>
-        <w:bookmarkEnd w:id="449"/>
-        <w:r>
-          <w:t xml:space="preserve"> to </w:t>
-        </w:r>
-      </w:ins>
-      <w:ins w:id="450" w:author="Alan Hawse" w:date="2016-11-30T11:36:00Z">
+      <w:ins w:id="451" w:author="Alan Hawse" w:date="2016-11-30T11:35:00Z">
+        <w:r>
+          <w:t xml:space="preserve"> Modify (02) to </w:t>
+        </w:r>
+      </w:ins>
+      <w:ins w:id="452" w:author="Alan Hawse" w:date="2016-11-30T11:36:00Z">
         <w:r>
           <w:t>use TCP stream sockets</w:t>
         </w:r>
@@ -7238,10 +7258,10 @@
       <w:pPr>
         <w:pStyle w:val="Heading3"/>
         <w:rPr>
-          <w:ins w:id="451" w:author="Greg Landry" w:date="2016-11-02T18:57:00Z"/>
+          <w:ins w:id="453" w:author="Greg Landry" w:date="2016-11-02T18:57:00Z"/>
         </w:rPr>
       </w:pPr>
-      <w:ins w:id="452" w:author="Alan Hawse" w:date="2016-11-30T11:35:00Z">
+      <w:ins w:id="454" w:author="Alan Hawse" w:date="2016-11-30T11:35:00Z">
         <w:r>
           <w:t xml:space="preserve"> </w:t>
         </w:r>
@@ -7252,12 +7272,12 @@
       <w:r>
         <w:t>0</w:t>
       </w:r>
-      <w:ins w:id="453" w:author="Alan Hawse" w:date="2016-11-30T11:19:00Z">
+      <w:ins w:id="455" w:author="Alan Hawse" w:date="2016-11-30T11:19:00Z">
         <w:r>
           <w:t>4</w:t>
         </w:r>
       </w:ins>
-      <w:del w:id="454" w:author="Alan Hawse" w:date="2016-11-30T11:19:00Z">
+      <w:del w:id="456" w:author="Alan Hawse" w:date="2016-11-30T11:19:00Z">
         <w:r>
           <w:delText>3</w:delText>
         </w:r>
@@ -7265,18 +7285,18 @@
       <w:r>
         <w:t xml:space="preserve"> Implement the server side of the insecure WAEP protocol</w:t>
       </w:r>
-      <w:ins w:id="455" w:author="Alan Hawse" w:date="2016-11-30T09:37:00Z">
+      <w:ins w:id="457" w:author="Alan Hawse" w:date="2016-11-30T09:37:00Z">
         <w:r>
           <w:t xml:space="preserve"> that can handle one connection at a time</w:t>
         </w:r>
       </w:ins>
-      <w:ins w:id="456" w:author="Alan Hawse" w:date="2016-11-30T09:39:00Z">
+      <w:ins w:id="458" w:author="Alan Hawse" w:date="2016-11-30T09:39:00Z">
         <w:r>
           <w:t xml:space="preserve"> (using </w:t>
         </w:r>
       </w:ins>
       <w:proofErr w:type="spellStart"/>
-      <w:ins w:id="457" w:author="Alan Hawse" w:date="2016-11-30T10:22:00Z">
+      <w:ins w:id="459" w:author="Alan Hawse" w:date="2016-11-30T10:22:00Z">
         <w:r>
           <w:t>tcp</w:t>
         </w:r>
@@ -7285,7 +7305,7 @@
           <w:t xml:space="preserve"> </w:t>
         </w:r>
       </w:ins>
-      <w:ins w:id="458" w:author="Alan Hawse" w:date="2016-11-30T09:39:00Z">
+      <w:ins w:id="460" w:author="Alan Hawse" w:date="2016-11-30T09:39:00Z">
         <w:r>
           <w:t>packet reads)</w:t>
         </w:r>
@@ -7294,20 +7314,20 @@
     <w:p>
       <w:pPr>
         <w:rPr>
-          <w:ins w:id="459" w:author="Greg Landry" w:date="2016-11-02T18:58:00Z"/>
+          <w:ins w:id="461" w:author="Greg Landry" w:date="2016-11-02T18:58:00Z"/>
         </w:rPr>
-        <w:pPrChange w:id="460" w:author="Greg Landry" w:date="2016-11-02T18:57:00Z">
+        <w:pPrChange w:id="462" w:author="Greg Landry" w:date="2016-11-02T18:57:00Z">
           <w:pPr>
             <w:pStyle w:val="Heading3"/>
           </w:pPr>
         </w:pPrChange>
       </w:pPr>
-      <w:ins w:id="461" w:author="Greg Landry" w:date="2016-11-02T18:57:00Z">
+      <w:ins w:id="463" w:author="Greg Landry" w:date="2016-11-02T18:57:00Z">
         <w:r>
           <w:t xml:space="preserve">Hint: use a linked list for the </w:t>
         </w:r>
       </w:ins>
-      <w:ins w:id="462" w:author="Greg Landry" w:date="2016-11-02T18:58:00Z">
+      <w:ins w:id="464" w:author="Greg Landry" w:date="2016-11-02T18:58:00Z">
         <w:r>
           <w:t xml:space="preserve">database so that it will start out with no entries and will then </w:t>
         </w:r>
@@ -7324,20 +7344,20 @@
     <w:p>
       <w:pPr>
         <w:rPr>
-          <w:ins w:id="463" w:author="Alan Hawse" w:date="2016-11-30T09:38:00Z"/>
+          <w:ins w:id="465" w:author="Alan Hawse" w:date="2016-11-30T09:38:00Z"/>
         </w:rPr>
-        <w:pPrChange w:id="464" w:author="Greg Landry" w:date="2016-11-02T18:57:00Z">
+        <w:pPrChange w:id="466" w:author="Greg Landry" w:date="2016-11-02T18:57:00Z">
           <w:pPr>
             <w:pStyle w:val="Heading3"/>
           </w:pPr>
         </w:pPrChange>
       </w:pPr>
-      <w:ins w:id="465" w:author="Greg Landry" w:date="2016-11-02T18:59:00Z">
+      <w:ins w:id="467" w:author="Greg Landry" w:date="2016-11-02T18:59:00Z">
         <w:r>
           <w:t xml:space="preserve">Hint: The WICED library has a linked list utility that can be found </w:t>
         </w:r>
       </w:ins>
-      <w:ins w:id="466" w:author="Alan Hawse" w:date="2016-11-30T09:45:00Z">
+      <w:ins w:id="468" w:author="Alan Hawse" w:date="2016-11-30T09:45:00Z">
         <w:r>
           <w:t>in the libraries/utilities directory.  You can simply include it using #include “</w:t>
         </w:r>
@@ -7350,31 +7370,31 @@
           <w:t>”</w:t>
         </w:r>
       </w:ins>
-      <w:ins w:id="467" w:author="Alan Hawse" w:date="2016-11-30T09:46:00Z">
+      <w:ins w:id="469" w:author="Alan Hawse" w:date="2016-11-30T09:46:00Z">
         <w:r>
           <w:t xml:space="preserve"> which also provide the API documentation.</w:t>
         </w:r>
       </w:ins>
-      <w:ins w:id="468" w:author="Greg Landry" w:date="2016-11-02T18:59:00Z">
-        <w:del w:id="469" w:author="Alan Hawse" w:date="2016-11-30T09:45:00Z">
+      <w:ins w:id="470" w:author="Greg Landry" w:date="2016-11-02T18:59:00Z">
+        <w:del w:id="471" w:author="Alan Hawse" w:date="2016-11-30T09:45:00Z">
           <w:r>
             <w:delText xml:space="preserve">at </w:delText>
           </w:r>
-          <w:commentRangeStart w:id="470"/>
+          <w:commentRangeStart w:id="472"/>
           <w:r>
             <w:delText>….</w:delText>
           </w:r>
         </w:del>
-        <w:del w:id="471" w:author="Alan Hawse" w:date="2016-11-30T09:44:00Z">
+        <w:del w:id="473" w:author="Alan Hawse" w:date="2016-11-30T09:44:00Z">
           <w:r>
             <w:delText>.</w:delText>
           </w:r>
-          <w:commentRangeEnd w:id="470"/>
+          <w:commentRangeEnd w:id="472"/>
           <w:r>
             <w:rPr>
               <w:rStyle w:val="CommentReference"/>
             </w:rPr>
-            <w:commentReference w:id="470"/>
+            <w:commentReference w:id="472"/>
           </w:r>
         </w:del>
       </w:ins>
@@ -7383,15 +7403,15 @@
       <w:pPr>
         <w:pStyle w:val="Heading3"/>
         <w:rPr>
-          <w:ins w:id="472" w:author="Alan Hawse" w:date="2016-11-30T09:40:00Z"/>
+          <w:ins w:id="474" w:author="Alan Hawse" w:date="2016-11-30T09:40:00Z"/>
         </w:rPr>
       </w:pPr>
-      <w:ins w:id="473" w:author="Alan Hawse" w:date="2016-11-30T11:20:00Z">
+      <w:ins w:id="475" w:author="Alan Hawse" w:date="2016-11-30T11:20:00Z">
         <w:r>
           <w:t xml:space="preserve"> </w:t>
         </w:r>
       </w:ins>
-      <w:ins w:id="474" w:author="Alan Hawse" w:date="2016-11-30T09:40:00Z">
+      <w:ins w:id="476" w:author="Alan Hawse" w:date="2016-11-30T09:40:00Z">
         <w:r>
           <w:t>(Advanced) 05</w:t>
         </w:r>
@@ -7412,15 +7432,15 @@
       <w:pPr>
         <w:pStyle w:val="Heading3"/>
         <w:rPr>
-          <w:ins w:id="475" w:author="Alan Hawse" w:date="2016-11-30T09:38:00Z"/>
+          <w:ins w:id="477" w:author="Alan Hawse" w:date="2016-11-30T09:38:00Z"/>
         </w:rPr>
       </w:pPr>
-      <w:ins w:id="476" w:author="Alan Hawse" w:date="2016-11-30T09:39:00Z">
+      <w:ins w:id="478" w:author="Alan Hawse" w:date="2016-11-30T09:39:00Z">
         <w:r>
           <w:t xml:space="preserve"> </w:t>
         </w:r>
       </w:ins>
-      <w:ins w:id="477" w:author="Alan Hawse" w:date="2016-11-30T09:38:00Z">
+      <w:ins w:id="479" w:author="Alan Hawse" w:date="2016-11-30T09:38:00Z">
         <w:r>
           <w:t>(Advanced) 06</w:t>
         </w:r>
@@ -7432,9 +7452,9 @@
     <w:p>
       <w:pPr>
         <w:rPr>
-          <w:del w:id="478" w:author="Alan Hawse" w:date="2016-11-30T09:38:00Z"/>
+          <w:del w:id="480" w:author="Alan Hawse" w:date="2016-11-30T09:38:00Z"/>
         </w:rPr>
-        <w:pPrChange w:id="479" w:author="Greg Landry" w:date="2016-11-02T18:57:00Z">
+        <w:pPrChange w:id="481" w:author="Greg Landry" w:date="2016-11-02T18:57:00Z">
           <w:pPr>
             <w:pStyle w:val="Heading3"/>
           </w:pPr>
@@ -7445,10 +7465,10 @@
       <w:pPr>
         <w:pStyle w:val="Heading3"/>
         <w:rPr>
-          <w:ins w:id="480" w:author="Alan Hawse" w:date="2016-11-30T09:38:00Z"/>
+          <w:ins w:id="482" w:author="Alan Hawse" w:date="2016-11-30T09:38:00Z"/>
         </w:rPr>
       </w:pPr>
-      <w:ins w:id="481" w:author="Alan Hawse" w:date="2016-11-30T09:38:00Z">
+      <w:ins w:id="483" w:author="Alan Hawse" w:date="2016-11-30T09:38:00Z">
         <w:r>
           <w:t>(Advanced) 07 Implement (2</w:t>
         </w:r>
@@ -7461,11 +7481,11 @@
       <w:pPr>
         <w:pStyle w:val="Heading3"/>
         <w:rPr>
-          <w:ins w:id="482" w:author="Greg Landry" w:date="2016-11-02T18:58:00Z"/>
-          <w:del w:id="483" w:author="Alan Hawse" w:date="2016-11-30T09:38:00Z"/>
+          <w:ins w:id="484" w:author="Greg Landry" w:date="2016-11-02T18:58:00Z"/>
+          <w:del w:id="485" w:author="Alan Hawse" w:date="2016-11-30T09:38:00Z"/>
         </w:rPr>
       </w:pPr>
-      <w:del w:id="484" w:author="Alan Hawse" w:date="2016-11-30T09:38:00Z">
+      <w:del w:id="486" w:author="Alan Hawse" w:date="2016-11-30T09:38:00Z">
         <w:r>
           <w:delText xml:space="preserve">(Advanced) </w:delText>
         </w:r>
@@ -7479,13 +7499,13 @@
     </w:p>
     <w:p>
       <w:pPr>
-        <w:pPrChange w:id="485" w:author="Greg Landry" w:date="2016-11-02T18:58:00Z">
+        <w:pPrChange w:id="487" w:author="Greg Landry" w:date="2016-11-02T18:58:00Z">
           <w:pPr>
             <w:pStyle w:val="Heading3"/>
           </w:pPr>
         </w:pPrChange>
       </w:pPr>
-      <w:ins w:id="486" w:author="Greg Landry" w:date="2016-11-02T18:58:00Z">
+      <w:ins w:id="488" w:author="Greg Landry" w:date="2016-11-02T18:58:00Z">
         <w:r>
           <w:t>Hint</w:t>
         </w:r>
@@ -7493,16 +7513,16 @@
         <w:r>
           <w:t xml:space="preserve">: </w:t>
         </w:r>
-        <w:commentRangeStart w:id="487"/>
+        <w:commentRangeStart w:id="489"/>
         <w:r>
           <w:t>…..</w:t>
         </w:r>
-        <w:commentRangeEnd w:id="487"/>
+        <w:commentRangeEnd w:id="489"/>
         <w:r>
           <w:rPr>
             <w:rStyle w:val="CommentReference"/>
           </w:rPr>
-          <w:commentReference w:id="487"/>
+          <w:commentReference w:id="489"/>
         </w:r>
       </w:ins>
       <w:proofErr w:type="gramEnd"/>
@@ -7511,13 +7531,13 @@
       <w:pPr>
         <w:pStyle w:val="Heading3"/>
         <w:rPr>
-          <w:ins w:id="488" w:author="Greg Landry" w:date="2016-11-02T18:58:00Z"/>
+          <w:ins w:id="490" w:author="Greg Landry" w:date="2016-11-02T18:58:00Z"/>
         </w:rPr>
       </w:pPr>
       <w:r>
         <w:t xml:space="preserve">(Advanced) </w:t>
       </w:r>
-      <w:del w:id="489" w:author="Alan Hawse" w:date="2016-11-30T11:20:00Z">
+      <w:del w:id="491" w:author="Alan Hawse" w:date="2016-11-30T11:20:00Z">
         <w:r>
           <w:delText>05</w:delText>
         </w:r>
@@ -7525,7 +7545,7 @@
           <w:delText xml:space="preserve"> </w:delText>
         </w:r>
       </w:del>
-      <w:ins w:id="490" w:author="Alan Hawse" w:date="2016-11-30T11:20:00Z">
+      <w:ins w:id="492" w:author="Alan Hawse" w:date="2016-11-30T11:20:00Z">
         <w:r>
           <w:t xml:space="preserve">08 </w:t>
         </w:r>
@@ -7536,26 +7556,26 @@
     </w:p>
     <w:p>
       <w:pPr>
-        <w:pPrChange w:id="491" w:author="Greg Landry" w:date="2016-11-02T18:58:00Z">
+        <w:pPrChange w:id="493" w:author="Greg Landry" w:date="2016-11-02T18:58:00Z">
           <w:pPr>
             <w:pStyle w:val="Heading3"/>
           </w:pPr>
         </w:pPrChange>
       </w:pPr>
-      <w:ins w:id="492" w:author="Greg Landry" w:date="2016-11-02T18:58:00Z">
+      <w:ins w:id="494" w:author="Greg Landry" w:date="2016-11-02T18:58:00Z">
         <w:r>
           <w:t xml:space="preserve">Hint: </w:t>
         </w:r>
-        <w:commentRangeStart w:id="493"/>
+        <w:commentRangeStart w:id="495"/>
         <w:r>
           <w:t>…..</w:t>
         </w:r>
-        <w:commentRangeEnd w:id="493"/>
+        <w:commentRangeEnd w:id="495"/>
         <w:r>
           <w:rPr>
             <w:rStyle w:val="CommentReference"/>
           </w:rPr>
-          <w:commentReference w:id="493"/>
+          <w:commentReference w:id="495"/>
         </w:r>
       </w:ins>
     </w:p>
@@ -7580,6 +7600,7 @@
         <w:pStyle w:val="Heading2"/>
       </w:pPr>
       <w:r>
+        <w:lastRenderedPageBreak/>
         <w:t>Further Reading</w:t>
       </w:r>
     </w:p>
@@ -7811,7 +7832,7 @@
       </w:r>
     </w:p>
   </w:comment>
-  <w:comment w:id="393" w:author="Greg Landry" w:date="2016-11-02T20:18:00Z" w:initials="GL">
+  <w:comment w:id="395" w:author="Greg Landry" w:date="2016-11-02T20:18:00Z" w:initials="GL">
     <w:p>
       <w:pPr>
         <w:pStyle w:val="CommentText"/>
@@ -7843,7 +7864,7 @@
       </w:r>
     </w:p>
   </w:comment>
-  <w:comment w:id="470" w:author="Greg Landry" w:date="2016-11-02T18:59:00Z" w:initials="GL">
+  <w:comment w:id="472" w:author="Greg Landry" w:date="2016-11-02T18:59:00Z" w:initials="GL">
     <w:p>
       <w:pPr>
         <w:pStyle w:val="CommentText"/>
@@ -7859,7 +7880,7 @@
       </w:r>
     </w:p>
   </w:comment>
-  <w:comment w:id="487" w:author="Greg Landry" w:date="2016-11-02T18:58:00Z" w:initials="GL">
+  <w:comment w:id="489" w:author="Greg Landry" w:date="2016-11-02T18:58:00Z" w:initials="GL">
     <w:p>
       <w:pPr>
         <w:pStyle w:val="CommentText"/>
@@ -7875,7 +7896,7 @@
       </w:r>
     </w:p>
   </w:comment>
-  <w:comment w:id="493" w:author="Greg Landry" w:date="2016-11-02T18:58:00Z" w:initials="GL">
+  <w:comment w:id="495" w:author="Greg Landry" w:date="2016-11-02T18:58:00Z" w:initials="GL">
     <w:p>
       <w:pPr>
         <w:pStyle w:val="CommentText"/>
@@ -7984,7 +8005,7 @@
                 <w:bCs/>
                 <w:noProof/>
               </w:rPr>
-              <w:t>11</w:t>
+              <w:t>1</w:t>
             </w:r>
             <w:r>
               <w:rPr>
@@ -11185,7 +11206,7 @@
   <w:style w:type="paragraph" w:default="1" w:styleId="Normal">
     <w:name w:val="Normal"/>
     <w:qFormat/>
-    <w:rsid w:val="00DB3E96"/>
+    <w:rsid w:val="009E3FC8"/>
     <w:pPr>
       <w:spacing w:after="0" w:line="240" w:lineRule="auto"/>
     </w:pPr>
@@ -11313,7 +11334,7 @@
     <w:uiPriority w:val="1"/>
     <w:semiHidden/>
     <w:unhideWhenUsed/>
-    <w:rsid w:val="00DB3E96"/>
+    <w:rsid w:val="009E3FC8"/>
   </w:style>
   <w:style w:type="table" w:default="1" w:styleId="TableNormal">
     <w:name w:val="Normal Table"/>
@@ -11335,7 +11356,7 @@
     <w:uiPriority w:val="99"/>
     <w:semiHidden/>
     <w:unhideWhenUsed/>
-    <w:rsid w:val="00DB3E96"/>
+    <w:rsid w:val="009E3FC8"/>
   </w:style>
   <w:style w:type="paragraph" w:styleId="ListParagraph">
     <w:name w:val="List Paragraph"/>
@@ -12031,7 +12052,7 @@
   <w:style w:type="paragraph" w:default="1" w:styleId="Normal">
     <w:name w:val="Normal"/>
     <w:qFormat/>
-    <w:rsid w:val="00DB3E96"/>
+    <w:rsid w:val="009E3FC8"/>
     <w:pPr>
       <w:spacing w:after="0" w:line="240" w:lineRule="auto"/>
     </w:pPr>
@@ -12159,7 +12180,7 @@
     <w:uiPriority w:val="1"/>
     <w:semiHidden/>
     <w:unhideWhenUsed/>
-    <w:rsid w:val="00DB3E96"/>
+    <w:rsid w:val="009E3FC8"/>
   </w:style>
   <w:style w:type="table" w:default="1" w:styleId="TableNormal">
     <w:name w:val="Normal Table"/>
@@ -12181,7 +12202,7 @@
     <w:uiPriority w:val="99"/>
     <w:semiHidden/>
     <w:unhideWhenUsed/>
-    <w:rsid w:val="00DB3E96"/>
+    <w:rsid w:val="009E3FC8"/>
   </w:style>
   <w:style w:type="paragraph" w:styleId="ListParagraph">
     <w:name w:val="List Paragraph"/>
@@ -12964,7 +12985,7 @@
   <a:extraClrSchemeLst/>
   <a:extLst>
     <a:ext uri="{05A4C25C-085E-4340-85A3-A5531E510DB2}">
-      <thm15:themeFamily xmlns:thm15="http://schemas.microsoft.com/office/thememl/2012/main" xmlns="" name="Office Theme" id="{62F939B6-93AF-4DB8-9C6B-D6C7DFDC589F}" vid="{4A3C46E8-61CC-4603-A589-7422A47A8E4A}"/>
+      <thm15:themeFamily xmlns="" xmlns:thm15="http://schemas.microsoft.com/office/thememl/2012/main" name="Office Theme" id="{62F939B6-93AF-4DB8-9C6B-D6C7DFDC589F}" vid="{4A3C46E8-61CC-4603-A589-7422A47A8E4A}"/>
     </a:ext>
   </a:extLst>
 </a:theme>
@@ -12975,7 +12996,7 @@
 </file>
 
 <file path=customXml/itemProps1.xml><?xml version="1.0" encoding="utf-8"?>
-<ds:datastoreItem xmlns:ds="http://schemas.openxmlformats.org/officeDocument/2006/customXml" ds:itemID="{A4416C51-442C-BD4C-9362-0A89B8769476}">
+<ds:datastoreItem xmlns:ds="http://schemas.openxmlformats.org/officeDocument/2006/customXml" ds:itemID="{C520E30D-2069-4D45-B87D-B040DCD88C2B}">
   <ds:schemaRefs>
     <ds:schemaRef ds:uri="http://schemas.openxmlformats.org/officeDocument/2006/bibliography"/>
   </ds:schemaRefs>

</xml_diff>